<commit_message>
Update Use Case Report
</commit_message>
<xml_diff>
--- a/Use Case Report.docx
+++ b/Use Case Report.docx
@@ -779,7 +779,7 @@
         </w:rPr>
         <w:fldChar w:fldCharType="separate"/>
       </w:r>
-      <w:hyperlink w:anchor="_Toc506419774" w:history="1">
+      <w:hyperlink w:anchor="_Toc506467992" w:history="1">
         <w:r>
           <w:rPr>
             <w:rStyle w:val="Hyperlink"/>
@@ -819,7 +819,7 @@
             <w:noProof/>
             <w:webHidden/>
           </w:rPr>
-          <w:instrText xml:space="preserve"> PAGEREF _Toc506419774 \h </w:instrText>
+          <w:instrText xml:space="preserve"> PAGEREF _Toc506467992 \h </w:instrText>
         </w:r>
         <w:r>
           <w:rPr>
@@ -861,7 +861,7 @@
           <w:noProof/>
         </w:rPr>
       </w:pPr>
-      <w:hyperlink w:anchor="_Toc506419775" w:history="1">
+      <w:hyperlink w:anchor="_Toc506467993" w:history="1">
         <w:r>
           <w:rPr>
             <w:rStyle w:val="Hyperlink"/>
@@ -901,7 +901,7 @@
             <w:noProof/>
             <w:webHidden/>
           </w:rPr>
-          <w:instrText xml:space="preserve"> PAGEREF _Toc506419775 \h </w:instrText>
+          <w:instrText xml:space="preserve"> PAGEREF _Toc506467993 \h </w:instrText>
         </w:r>
         <w:r>
           <w:rPr>
@@ -943,7 +943,7 @@
           <w:noProof/>
         </w:rPr>
       </w:pPr>
-      <w:hyperlink w:anchor="_Toc506419776" w:history="1">
+      <w:hyperlink w:anchor="_Toc506467994" w:history="1">
         <w:r>
           <w:rPr>
             <w:rStyle w:val="Hyperlink"/>
@@ -983,7 +983,7 @@
             <w:noProof/>
             <w:webHidden/>
           </w:rPr>
-          <w:instrText xml:space="preserve"> PAGEREF _Toc506419776 \h </w:instrText>
+          <w:instrText xml:space="preserve"> PAGEREF _Toc506467994 \h </w:instrText>
         </w:r>
         <w:r>
           <w:rPr>
@@ -1025,7 +1025,7 @@
           <w:noProof/>
         </w:rPr>
       </w:pPr>
-      <w:hyperlink w:anchor="_Toc506419777" w:history="1">
+      <w:hyperlink w:anchor="_Toc506467995" w:history="1">
         <w:r>
           <w:rPr>
             <w:rStyle w:val="Hyperlink"/>
@@ -1065,7 +1065,7 @@
             <w:noProof/>
             <w:webHidden/>
           </w:rPr>
-          <w:instrText xml:space="preserve"> PAGEREF _Toc506419777 \h </w:instrText>
+          <w:instrText xml:space="preserve"> PAGEREF _Toc506467995 \h </w:instrText>
         </w:r>
         <w:r>
           <w:rPr>
@@ -1107,7 +1107,7 @@
           <w:noProof/>
         </w:rPr>
       </w:pPr>
-      <w:hyperlink w:anchor="_Toc506419778" w:history="1">
+      <w:hyperlink w:anchor="_Toc506467996" w:history="1">
         <w:r>
           <w:rPr>
             <w:rStyle w:val="Hyperlink"/>
@@ -1147,7 +1147,7 @@
             <w:noProof/>
             <w:webHidden/>
           </w:rPr>
-          <w:instrText xml:space="preserve"> PAGEREF _Toc506419778 \h </w:instrText>
+          <w:instrText xml:space="preserve"> PAGEREF _Toc506467996 \h </w:instrText>
         </w:r>
         <w:r>
           <w:rPr>
@@ -1189,7 +1189,7 @@
           <w:noProof/>
         </w:rPr>
       </w:pPr>
-      <w:hyperlink w:anchor="_Toc506419779" w:history="1">
+      <w:hyperlink w:anchor="_Toc506467997" w:history="1">
         <w:r>
           <w:rPr>
             <w:rStyle w:val="Hyperlink"/>
@@ -1229,7 +1229,7 @@
             <w:noProof/>
             <w:webHidden/>
           </w:rPr>
-          <w:instrText xml:space="preserve"> PAGEREF _Toc506419779 \h </w:instrText>
+          <w:instrText xml:space="preserve"> PAGEREF _Toc506467997 \h </w:instrText>
         </w:r>
         <w:r>
           <w:rPr>
@@ -1271,7 +1271,7 @@
           <w:noProof/>
         </w:rPr>
       </w:pPr>
-      <w:hyperlink w:anchor="_Toc506419780" w:history="1">
+      <w:hyperlink w:anchor="_Toc506467998" w:history="1">
         <w:r>
           <w:rPr>
             <w:rStyle w:val="Hyperlink"/>
@@ -1290,21 +1290,7 @@
             <w:rStyle w:val="Hyperlink"/>
             <w:noProof/>
           </w:rPr>
-          <w:t xml:space="preserve">&lt;User </w:t>
-        </w:r>
-        <w:r>
-          <w:rPr>
-            <w:rStyle w:val="Hyperlink"/>
-            <w:noProof/>
-          </w:rPr>
-          <w:t>Log Out</w:t>
-        </w:r>
-        <w:r>
-          <w:rPr>
-            <w:rStyle w:val="Hyperlink"/>
-            <w:noProof/>
-          </w:rPr>
-          <w:t>&gt;</w:t>
+          <w:t>&lt;User Log Out&gt;</w:t>
         </w:r>
         <w:r>
           <w:rPr>
@@ -1325,7 +1311,7 @@
             <w:noProof/>
             <w:webHidden/>
           </w:rPr>
-          <w:instrText xml:space="preserve"> PAGEREF _Toc506419780 \h </w:instrText>
+          <w:instrText xml:space="preserve"> PAGEREF _Toc506467998 \h </w:instrText>
         </w:r>
         <w:r>
           <w:rPr>
@@ -1367,7 +1353,7 @@
           <w:noProof/>
         </w:rPr>
       </w:pPr>
-      <w:hyperlink w:anchor="_Toc506419781" w:history="1">
+      <w:hyperlink w:anchor="_Toc506467999" w:history="1">
         <w:r>
           <w:rPr>
             <w:rStyle w:val="Hyperlink"/>
@@ -1407,7 +1393,7 @@
             <w:noProof/>
             <w:webHidden/>
           </w:rPr>
-          <w:instrText xml:space="preserve"> PAGEREF _Toc506419781 \h </w:instrText>
+          <w:instrText xml:space="preserve"> PAGEREF _Toc506467999 \h </w:instrText>
         </w:r>
         <w:r>
           <w:rPr>
@@ -1449,7 +1435,7 @@
           <w:noProof/>
         </w:rPr>
       </w:pPr>
-      <w:hyperlink w:anchor="_Toc506419782" w:history="1">
+      <w:hyperlink w:anchor="_Toc506468000" w:history="1">
         <w:r>
           <w:rPr>
             <w:rStyle w:val="Hyperlink"/>
@@ -1489,7 +1475,7 @@
             <w:noProof/>
             <w:webHidden/>
           </w:rPr>
-          <w:instrText xml:space="preserve"> PAGEREF _Toc506419782 \h </w:instrText>
+          <w:instrText xml:space="preserve"> PAGEREF _Toc506468000 \h </w:instrText>
         </w:r>
         <w:r>
           <w:rPr>
@@ -1531,7 +1517,7 @@
           <w:noProof/>
         </w:rPr>
       </w:pPr>
-      <w:hyperlink w:anchor="_Toc506419783" w:history="1">
+      <w:hyperlink w:anchor="_Toc506468001" w:history="1">
         <w:r>
           <w:rPr>
             <w:rStyle w:val="Hyperlink"/>
@@ -1571,7 +1557,7 @@
             <w:noProof/>
             <w:webHidden/>
           </w:rPr>
-          <w:instrText xml:space="preserve"> PAGEREF _Toc506419783 \h </w:instrText>
+          <w:instrText xml:space="preserve"> PAGEREF _Toc506468001 \h </w:instrText>
         </w:r>
         <w:r>
           <w:rPr>
@@ -1613,7 +1599,7 @@
           <w:noProof/>
         </w:rPr>
       </w:pPr>
-      <w:hyperlink w:anchor="_Toc506419784" w:history="1">
+      <w:hyperlink w:anchor="_Toc506468002" w:history="1">
         <w:r>
           <w:rPr>
             <w:rStyle w:val="Hyperlink"/>
@@ -1653,7 +1639,7 @@
             <w:noProof/>
             <w:webHidden/>
           </w:rPr>
-          <w:instrText xml:space="preserve"> PAGEREF _Toc506419784 \h </w:instrText>
+          <w:instrText xml:space="preserve"> PAGEREF _Toc506468002 \h </w:instrText>
         </w:r>
         <w:r>
           <w:rPr>
@@ -1695,7 +1681,7 @@
           <w:noProof/>
         </w:rPr>
       </w:pPr>
-      <w:hyperlink w:anchor="_Toc506419785" w:history="1">
+      <w:hyperlink w:anchor="_Toc506468003" w:history="1">
         <w:r>
           <w:rPr>
             <w:rStyle w:val="Hyperlink"/>
@@ -1735,7 +1721,7 @@
             <w:noProof/>
             <w:webHidden/>
           </w:rPr>
-          <w:instrText xml:space="preserve"> PAGEREF _Toc506419785 \h </w:instrText>
+          <w:instrText xml:space="preserve"> PAGEREF _Toc506468003 \h </w:instrText>
         </w:r>
         <w:r>
           <w:rPr>
@@ -1777,7 +1763,7 @@
           <w:noProof/>
         </w:rPr>
       </w:pPr>
-      <w:hyperlink w:anchor="_Toc506419786" w:history="1">
+      <w:hyperlink w:anchor="_Toc506468004" w:history="1">
         <w:r>
           <w:rPr>
             <w:rStyle w:val="Hyperlink"/>
@@ -1798,6 +1784,8 @@
           </w:rPr>
           <w:t>&lt;Account Alerts&gt;</w:t>
         </w:r>
+        <w:bookmarkStart w:id="0" w:name="_GoBack"/>
+        <w:bookmarkEnd w:id="0"/>
         <w:r>
           <w:rPr>
             <w:noProof/>
@@ -1817,7 +1805,7 @@
             <w:noProof/>
             <w:webHidden/>
           </w:rPr>
-          <w:instrText xml:space="preserve"> PAGEREF _Toc506419786 \h </w:instrText>
+          <w:instrText xml:space="preserve"> PAGEREF _Toc506468004 \h </w:instrText>
         </w:r>
         <w:r>
           <w:rPr>
@@ -1859,7 +1847,7 @@
           <w:noProof/>
         </w:rPr>
       </w:pPr>
-      <w:hyperlink w:anchor="_Toc506419787" w:history="1">
+      <w:hyperlink w:anchor="_Toc506468005" w:history="1">
         <w:r>
           <w:rPr>
             <w:rStyle w:val="Hyperlink"/>
@@ -1899,7 +1887,7 @@
             <w:noProof/>
             <w:webHidden/>
           </w:rPr>
-          <w:instrText xml:space="preserve"> PAGEREF _Toc506419787 \h </w:instrText>
+          <w:instrText xml:space="preserve"> PAGEREF _Toc506468005 \h </w:instrText>
         </w:r>
         <w:r>
           <w:rPr>
@@ -1941,7 +1929,7 @@
           <w:noProof/>
         </w:rPr>
       </w:pPr>
-      <w:hyperlink w:anchor="_Toc506419788" w:history="1">
+      <w:hyperlink w:anchor="_Toc506468006" w:history="1">
         <w:r>
           <w:rPr>
             <w:rStyle w:val="Hyperlink"/>
@@ -1981,7 +1969,7 @@
             <w:noProof/>
             <w:webHidden/>
           </w:rPr>
-          <w:instrText xml:space="preserve"> PAGEREF _Toc506419788 \h </w:instrText>
+          <w:instrText xml:space="preserve"> PAGEREF _Toc506468006 \h </w:instrText>
         </w:r>
         <w:r>
           <w:rPr>
@@ -2023,7 +2011,7 @@
           <w:noProof/>
         </w:rPr>
       </w:pPr>
-      <w:hyperlink w:anchor="_Toc506419789" w:history="1">
+      <w:hyperlink w:anchor="_Toc506468007" w:history="1">
         <w:r>
           <w:rPr>
             <w:rStyle w:val="Hyperlink"/>
@@ -2063,7 +2051,7 @@
             <w:noProof/>
             <w:webHidden/>
           </w:rPr>
-          <w:instrText xml:space="preserve"> PAGEREF _Toc506419789 \h </w:instrText>
+          <w:instrText xml:space="preserve"> PAGEREF _Toc506468007 \h </w:instrText>
         </w:r>
         <w:r>
           <w:rPr>
@@ -2105,7 +2093,7 @@
           <w:noProof/>
         </w:rPr>
       </w:pPr>
-      <w:hyperlink w:anchor="_Toc506419790" w:history="1">
+      <w:hyperlink w:anchor="_Toc506468008" w:history="1">
         <w:r>
           <w:rPr>
             <w:rStyle w:val="Hyperlink"/>
@@ -2145,7 +2133,7 @@
             <w:noProof/>
             <w:webHidden/>
           </w:rPr>
-          <w:instrText xml:space="preserve"> PAGEREF _Toc506419790 \h </w:instrText>
+          <w:instrText xml:space="preserve"> PAGEREF _Toc506468008 \h </w:instrText>
         </w:r>
         <w:r>
           <w:rPr>
@@ -2187,7 +2175,7 @@
           <w:noProof/>
         </w:rPr>
       </w:pPr>
-      <w:hyperlink w:anchor="_Toc506419791" w:history="1">
+      <w:hyperlink w:anchor="_Toc506468009" w:history="1">
         <w:r>
           <w:rPr>
             <w:rStyle w:val="Hyperlink"/>
@@ -2227,7 +2215,7 @@
             <w:noProof/>
             <w:webHidden/>
           </w:rPr>
-          <w:instrText xml:space="preserve"> PAGEREF _Toc506419791 \h </w:instrText>
+          <w:instrText xml:space="preserve"> PAGEREF _Toc506468009 \h </w:instrText>
         </w:r>
         <w:r>
           <w:rPr>
@@ -2285,12 +2273,12 @@
       <w:pPr>
         <w:pStyle w:val="Heading1"/>
       </w:pPr>
-      <w:bookmarkStart w:id="0" w:name="_Toc506419774"/>
+      <w:bookmarkStart w:id="1" w:name="_Toc506467992"/>
       <w:r>
         <w:lastRenderedPageBreak/>
         <w:t>Team Description</w:t>
       </w:r>
-      <w:bookmarkEnd w:id="0"/>
+      <w:bookmarkEnd w:id="1"/>
     </w:p>
     <w:p>
       <w:pPr>
@@ -2518,11 +2506,11 @@
       <w:pPr>
         <w:pStyle w:val="Heading1"/>
       </w:pPr>
-      <w:bookmarkStart w:id="1" w:name="_Toc506419775"/>
+      <w:bookmarkStart w:id="2" w:name="_Toc506467993"/>
       <w:r>
         <w:t>Project Description</w:t>
       </w:r>
-      <w:bookmarkEnd w:id="1"/>
+      <w:bookmarkEnd w:id="2"/>
     </w:p>
     <w:p>
       <w:r>
@@ -2594,11 +2582,11 @@
       <w:pPr>
         <w:pStyle w:val="Heading2"/>
       </w:pPr>
-      <w:bookmarkStart w:id="2" w:name="_Toc506419776"/>
+      <w:bookmarkStart w:id="3" w:name="_Toc506467994"/>
       <w:r>
         <w:t>Use Case Diagram</w:t>
       </w:r>
-      <w:bookmarkEnd w:id="2"/>
+      <w:bookmarkEnd w:id="3"/>
     </w:p>
     <w:p>
       <w:r>
@@ -2668,14 +2656,12 @@
       <w:r>
         <w:br w:type="page"/>
       </w:r>
-      <w:bookmarkStart w:id="3" w:name="_GoBack"/>
-      <w:bookmarkEnd w:id="3"/>
     </w:p>
     <w:p>
       <w:pPr>
         <w:pStyle w:val="Heading2"/>
       </w:pPr>
-      <w:bookmarkStart w:id="4" w:name="_Toc506419777"/>
+      <w:bookmarkStart w:id="4" w:name="_Toc506467995"/>
       <w:r>
         <w:lastRenderedPageBreak/>
         <w:t>Use Case List</w:t>
@@ -3706,7 +3692,7 @@
       <w:pPr>
         <w:pStyle w:val="Heading3"/>
       </w:pPr>
-      <w:bookmarkStart w:id="6" w:name="_Toc506419778"/>
+      <w:bookmarkStart w:id="6" w:name="_Toc506467996"/>
       <w:r>
         <w:t>&lt;</w:t>
       </w:r>
@@ -3805,7 +3791,7 @@
       <w:pPr>
         <w:pStyle w:val="Heading3"/>
       </w:pPr>
-      <w:bookmarkStart w:id="7" w:name="_Toc506419779"/>
+      <w:bookmarkStart w:id="7" w:name="_Toc506467997"/>
       <w:bookmarkEnd w:id="5"/>
       <w:r>
         <w:t>&lt;</w:t>
@@ -3901,7 +3887,7 @@
       <w:pPr>
         <w:pStyle w:val="Heading3"/>
       </w:pPr>
-      <w:bookmarkStart w:id="8" w:name="_Toc506419780"/>
+      <w:bookmarkStart w:id="8" w:name="_Toc506467998"/>
       <w:r>
         <w:t>&lt;</w:t>
       </w:r>
@@ -3954,72 +3940,7 @@
         <w:t xml:space="preserve">Additional Description: </w:t>
       </w:r>
       <w:r>
-        <w:t>The user selects the o</w:t>
-      </w:r>
-      <w:r>
-        <w:rPr>
-          <w:noProof/>
-        </w:rPr>
-        <w:drawing>
-          <wp:inline distT="0" distB="0" distL="0" distR="0" wp14:anchorId="743B4E3A" wp14:editId="369A2F95">
-            <wp:extent cx="4088765" cy="5943600"/>
-            <wp:effectExtent l="0" t="0" r="6985" b="0"/>
-            <wp:docPr id="1" name="Picture 1"/>
-            <wp:cNvGraphicFramePr>
-              <a:graphicFrameLocks xmlns:a="http://schemas.openxmlformats.org/drawingml/2006/main" noChangeAspect="1"/>
-            </wp:cNvGraphicFramePr>
-            <a:graphic xmlns:a="http://schemas.openxmlformats.org/drawingml/2006/main">
-              <a:graphicData uri="http://schemas.openxmlformats.org/drawingml/2006/picture">
-                <pic:pic xmlns:pic="http://schemas.openxmlformats.org/drawingml/2006/picture">
-                  <pic:nvPicPr>
-                    <pic:cNvPr id="0" name="Picture 1"/>
-                    <pic:cNvPicPr>
-                      <a:picLocks noChangeAspect="1" noChangeArrowheads="1"/>
-                    </pic:cNvPicPr>
-                  </pic:nvPicPr>
-                  <pic:blipFill>
-                    <a:blip r:embed="rId10">
-                      <a:extLst>
-                        <a:ext uri="{28A0092B-C50C-407E-A947-70E740481C1C}">
-                          <a14:useLocalDpi xmlns:a14="http://schemas.microsoft.com/office/drawing/2010/main" val="0"/>
-                        </a:ext>
-                      </a:extLst>
-                    </a:blip>
-                    <a:srcRect/>
-                    <a:stretch>
-                      <a:fillRect/>
-                    </a:stretch>
-                  </pic:blipFill>
-                  <pic:spPr bwMode="auto">
-                    <a:xfrm>
-                      <a:off x="0" y="0"/>
-                      <a:ext cx="4088765" cy="5943600"/>
-                    </a:xfrm>
-                    <a:prstGeom prst="rect">
-                      <a:avLst/>
-                    </a:prstGeom>
-                    <a:noFill/>
-                    <a:ln>
-                      <a:noFill/>
-                    </a:ln>
-                  </pic:spPr>
-                </pic:pic>
-              </a:graphicData>
-            </a:graphic>
-          </wp:inline>
-        </w:drawing>
-      </w:r>
-      <w:proofErr w:type="spellStart"/>
-      <w:r>
-        <w:t>ption</w:t>
-      </w:r>
-      <w:proofErr w:type="spellEnd"/>
-      <w:r>
-        <w:t xml:space="preserve"> to log out of their </w:t>
-      </w:r>
-      <w:r>
-        <w:lastRenderedPageBreak/>
-        <w:t>account disconnecting usage of the account.</w:t>
+        <w:t>The user selects the option to log out of their account disconnecting usage of the account.</w:t>
       </w:r>
     </w:p>
     <w:p>
@@ -4055,7 +3976,7 @@
       <w:pPr>
         <w:pStyle w:val="Heading3"/>
       </w:pPr>
-      <w:bookmarkStart w:id="9" w:name="_Toc506419781"/>
+      <w:bookmarkStart w:id="9" w:name="_Toc506467999"/>
       <w:r>
         <w:t>&lt;</w:t>
       </w:r>
@@ -4144,7 +4065,7 @@
       <w:pPr>
         <w:pStyle w:val="Heading3"/>
       </w:pPr>
-      <w:bookmarkStart w:id="10" w:name="_Toc506419782"/>
+      <w:bookmarkStart w:id="10" w:name="_Toc506468000"/>
       <w:r>
         <w:t>&lt;</w:t>
       </w:r>
@@ -4253,7 +4174,7 @@
       <w:pPr>
         <w:pStyle w:val="Heading3"/>
       </w:pPr>
-      <w:bookmarkStart w:id="11" w:name="_Toc506419783"/>
+      <w:bookmarkStart w:id="11" w:name="_Toc506468001"/>
       <w:r>
         <w:t>&lt;</w:t>
       </w:r>
@@ -4346,7 +4267,7 @@
       <w:pPr>
         <w:pStyle w:val="Heading3"/>
       </w:pPr>
-      <w:bookmarkStart w:id="12" w:name="_Toc506419784"/>
+      <w:bookmarkStart w:id="12" w:name="_Toc506468002"/>
       <w:r>
         <w:lastRenderedPageBreak/>
         <w:t>&lt;</w:t>
@@ -4436,7 +4357,7 @@
       <w:pPr>
         <w:pStyle w:val="Heading3"/>
       </w:pPr>
-      <w:bookmarkStart w:id="13" w:name="_Toc506419785"/>
+      <w:bookmarkStart w:id="13" w:name="_Toc506468003"/>
       <w:r>
         <w:t>&lt;</w:t>
       </w:r>
@@ -4515,7 +4436,7 @@
       <w:pPr>
         <w:pStyle w:val="Heading3"/>
       </w:pPr>
-      <w:bookmarkStart w:id="14" w:name="_Toc506419786"/>
+      <w:bookmarkStart w:id="14" w:name="_Toc506468004"/>
       <w:r>
         <w:lastRenderedPageBreak/>
         <w:t>&lt;</w:t>
@@ -4589,7 +4510,7 @@
       <w:pPr>
         <w:pStyle w:val="Heading3"/>
       </w:pPr>
-      <w:bookmarkStart w:id="15" w:name="_Toc506419787"/>
+      <w:bookmarkStart w:id="15" w:name="_Toc506468005"/>
       <w:r>
         <w:t>&lt;</w:t>
       </w:r>
@@ -4684,7 +4605,7 @@
       <w:pPr>
         <w:pStyle w:val="Heading3"/>
       </w:pPr>
-      <w:bookmarkStart w:id="16" w:name="_Toc506419788"/>
+      <w:bookmarkStart w:id="16" w:name="_Toc506468006"/>
       <w:r>
         <w:lastRenderedPageBreak/>
         <w:t>&lt;</w:t>
@@ -4780,7 +4701,7 @@
       <w:pPr>
         <w:pStyle w:val="Heading3"/>
       </w:pPr>
-      <w:bookmarkStart w:id="17" w:name="_Toc506419789"/>
+      <w:bookmarkStart w:id="17" w:name="_Toc506468007"/>
       <w:r>
         <w:t>&lt;</w:t>
       </w:r>
@@ -4869,7 +4790,7 @@
       <w:pPr>
         <w:pStyle w:val="Heading3"/>
       </w:pPr>
-      <w:bookmarkStart w:id="18" w:name="_Toc506419790"/>
+      <w:bookmarkStart w:id="18" w:name="_Toc506468008"/>
       <w:r>
         <w:t>&lt;</w:t>
       </w:r>
@@ -4964,7 +4885,7 @@
       <w:pPr>
         <w:pStyle w:val="Heading3"/>
       </w:pPr>
-      <w:bookmarkStart w:id="19" w:name="_Toc506419791"/>
+      <w:bookmarkStart w:id="19" w:name="_Toc506468009"/>
       <w:r>
         <w:t>&lt;Cancel Debit Card&gt;</w:t>
       </w:r>
@@ -5070,6 +4991,7 @@
         <w:docPartUnique/>
       </w:docPartObj>
     </w:sdtPr>
+    <w:sdtEndPr/>
     <w:sdtContent>
       <w:sdt>
         <w:sdtPr>
@@ -5079,6 +5001,7 @@
             <w:docPartUnique/>
           </w:docPartObj>
         </w:sdtPr>
+        <w:sdtEndPr/>
         <w:sdtContent>
           <w:sdt>
             <w:sdtPr>
@@ -5088,6 +5011,7 @@
                 <w:docPartUnique/>
               </w:docPartObj>
             </w:sdtPr>
+            <w:sdtEndPr/>
             <w:sdtContent>
               <w:p>
                 <w:pPr>
@@ -5176,7 +5100,7 @@
                     <w:bCs/>
                     <w:noProof/>
                   </w:rPr>
-                  <w:t>14</w:t>
+                  <w:t>13</w:t>
                 </w:r>
                 <w:r>
                   <w:rPr>
@@ -5206,6 +5130,7 @@
         <w:docPartUnique/>
       </w:docPartObj>
     </w:sdtPr>
+    <w:sdtEndPr/>
     <w:sdtContent>
       <w:sdt>
         <w:sdtPr>
@@ -5215,6 +5140,7 @@
             <w:docPartUnique/>
           </w:docPartObj>
         </w:sdtPr>
+        <w:sdtEndPr/>
         <w:sdtContent>
           <w:sdt>
             <w:sdtPr>
@@ -5224,6 +5150,7 @@
                 <w:docPartUnique/>
               </w:docPartObj>
             </w:sdtPr>
+            <w:sdtEndPr/>
             <w:sdtContent>
               <w:p>
                 <w:pPr>
@@ -5274,7 +5201,7 @@
                     <w:bCs/>
                     <w:noProof/>
                   </w:rPr>
-                  <w:t>14</w:t>
+                  <w:t>13</w:t>
                 </w:r>
                 <w:r>
                   <w:rPr>
@@ -5314,7 +5241,7 @@
                     <w:bCs/>
                     <w:noProof/>
                   </w:rPr>
-                  <w:t>14</w:t>
+                  <w:t>13</w:t>
                 </w:r>
                 <w:r>
                   <w:rPr>
@@ -9782,7 +9709,7 @@
 </file>
 
 <file path=customXml/itemProps1.xml><?xml version="1.0" encoding="utf-8"?>
-<ds:datastoreItem xmlns:ds="http://schemas.openxmlformats.org/officeDocument/2006/customXml" ds:itemID="{9FA5D325-ADDE-407A-AAFE-A207B952E592}">
+<ds:datastoreItem xmlns:ds="http://schemas.openxmlformats.org/officeDocument/2006/customXml" ds:itemID="{CE2C8E1D-B538-4213-A3FE-B66984A47E46}">
   <ds:schemaRefs>
     <ds:schemaRef ds:uri="http://schemas.openxmlformats.org/officeDocument/2006/bibliography"/>
   </ds:schemaRefs>

</xml_diff>

<commit_message>
Reorganized/Uploaded Nouns and Verbs
</commit_message>
<xml_diff>
--- a/Use Case Report.docx
+++ b/Use Case Report.docx
@@ -337,7 +337,7 @@
     </w:p>
     <w:tbl>
       <w:tblPr>
-        <w:tblW w:w="11695" w:type="dxa"/>
+        <w:tblW w:w="12415" w:type="dxa"/>
         <w:tblBorders>
           <w:top w:val="single" w:sz="4" w:space="0" w:color="auto"/>
           <w:left w:val="single" w:sz="4" w:space="0" w:color="auto"/>
@@ -352,9 +352,9 @@
       <w:tblGrid>
         <w:gridCol w:w="1728"/>
         <w:gridCol w:w="6097"/>
-        <w:gridCol w:w="1260"/>
-        <w:gridCol w:w="810"/>
-        <w:gridCol w:w="1800"/>
+        <w:gridCol w:w="1710"/>
+        <w:gridCol w:w="720"/>
+        <w:gridCol w:w="2160"/>
       </w:tblGrid>
       <w:tr>
         <w:trPr>
@@ -418,7 +418,7 @@
         </w:tc>
         <w:tc>
           <w:tcPr>
-            <w:tcW w:w="1260" w:type="dxa"/>
+            <w:tcW w:w="1710" w:type="dxa"/>
             <w:vAlign w:val="center"/>
           </w:tcPr>
           <w:p>
@@ -447,7 +447,7 @@
         </w:tc>
         <w:tc>
           <w:tcPr>
-            <w:tcW w:w="810" w:type="dxa"/>
+            <w:tcW w:w="720" w:type="dxa"/>
             <w:vAlign w:val="center"/>
           </w:tcPr>
           <w:p>
@@ -476,7 +476,7 @@
         </w:tc>
         <w:tc>
           <w:tcPr>
-            <w:tcW w:w="1800" w:type="dxa"/>
+            <w:tcW w:w="2160" w:type="dxa"/>
             <w:vAlign w:val="center"/>
             <w:hideMark/>
           </w:tcPr>
@@ -559,7 +559,7 @@
         </w:tc>
         <w:tc>
           <w:tcPr>
-            <w:tcW w:w="1260" w:type="dxa"/>
+            <w:tcW w:w="1710" w:type="dxa"/>
             <w:vAlign w:val="center"/>
           </w:tcPr>
           <w:p>
@@ -584,7 +584,7 @@
         </w:tc>
         <w:tc>
           <w:tcPr>
-            <w:tcW w:w="810" w:type="dxa"/>
+            <w:tcW w:w="720" w:type="dxa"/>
             <w:vAlign w:val="center"/>
           </w:tcPr>
           <w:p>
@@ -609,7 +609,7 @@
         </w:tc>
         <w:tc>
           <w:tcPr>
-            <w:tcW w:w="1800" w:type="dxa"/>
+            <w:tcW w:w="2160" w:type="dxa"/>
             <w:vAlign w:val="center"/>
           </w:tcPr>
           <w:p>
@@ -651,6 +651,14 @@
                 <w:szCs w:val="24"/>
               </w:rPr>
             </w:pPr>
+            <w:r>
+              <w:rPr>
+                <w:rFonts w:ascii="Times New Roman" w:hAnsi="Times New Roman" w:cs="Times New Roman"/>
+                <w:sz w:val="24"/>
+                <w:szCs w:val="24"/>
+              </w:rPr>
+              <w:t>Alexander Truong</w:t>
+            </w:r>
           </w:p>
         </w:tc>
         <w:tc>
@@ -667,11 +675,27 @@
                 <w:szCs w:val="24"/>
               </w:rPr>
             </w:pPr>
+            <w:r>
+              <w:rPr>
+                <w:rFonts w:ascii="Times New Roman" w:hAnsi="Times New Roman" w:cs="Times New Roman"/>
+                <w:sz w:val="24"/>
+                <w:szCs w:val="24"/>
+              </w:rPr>
+              <w:t xml:space="preserve">Added </w:t>
+            </w:r>
+            <w:r>
+              <w:rPr>
+                <w:rFonts w:ascii="Times New Roman" w:hAnsi="Times New Roman" w:cs="Times New Roman"/>
+                <w:sz w:val="24"/>
+                <w:szCs w:val="24"/>
+              </w:rPr>
+              <w:t>additional fields or detailed descriptions regarding account creation, transferring, withdrawing, confirmations, account alerting, bill paying, and card information</w:t>
+            </w:r>
           </w:p>
         </w:tc>
         <w:tc>
           <w:tcPr>
-            <w:tcW w:w="1260" w:type="dxa"/>
+            <w:tcW w:w="1710" w:type="dxa"/>
             <w:vAlign w:val="center"/>
           </w:tcPr>
           <w:p>
@@ -684,11 +708,38 @@
                 <w:szCs w:val="24"/>
               </w:rPr>
             </w:pPr>
+            <w:r>
+              <w:rPr>
+                <w:rFonts w:ascii="Times New Roman" w:hAnsi="Times New Roman" w:cs="Times New Roman"/>
+                <w:sz w:val="24"/>
+                <w:szCs w:val="24"/>
+              </w:rPr>
+              <w:t>2.2.1, 2.2.5, 2.2.6, 2.2.8, 2.2.9, 2.2.10,</w:t>
+            </w:r>
+          </w:p>
+          <w:p>
+            <w:pPr>
+              <w:spacing w:after="0"/>
+              <w:jc w:val="center"/>
+              <w:rPr>
+                <w:rFonts w:ascii="Times New Roman" w:hAnsi="Times New Roman" w:cs="Times New Roman"/>
+                <w:sz w:val="24"/>
+                <w:szCs w:val="24"/>
+              </w:rPr>
+            </w:pPr>
+            <w:r>
+              <w:rPr>
+                <w:rFonts w:ascii="Times New Roman" w:hAnsi="Times New Roman" w:cs="Times New Roman"/>
+                <w:sz w:val="24"/>
+                <w:szCs w:val="24"/>
+              </w:rPr>
+              <w:t xml:space="preserve">2.2.11, 2.2.12 </w:t>
+            </w:r>
           </w:p>
         </w:tc>
         <w:tc>
           <w:tcPr>
-            <w:tcW w:w="810" w:type="dxa"/>
+            <w:tcW w:w="720" w:type="dxa"/>
             <w:vAlign w:val="center"/>
           </w:tcPr>
           <w:p>
@@ -701,11 +752,115 @@
                 <w:szCs w:val="24"/>
               </w:rPr>
             </w:pPr>
+            <w:r>
+              <w:rPr>
+                <w:rFonts w:ascii="Times New Roman" w:hAnsi="Times New Roman" w:cs="Times New Roman"/>
+                <w:sz w:val="24"/>
+                <w:szCs w:val="24"/>
+              </w:rPr>
+              <w:t>1</w:t>
+            </w:r>
           </w:p>
         </w:tc>
         <w:tc>
           <w:tcPr>
-            <w:tcW w:w="1800" w:type="dxa"/>
+            <w:tcW w:w="2160" w:type="dxa"/>
+            <w:vAlign w:val="center"/>
+          </w:tcPr>
+          <w:p>
+            <w:pPr>
+              <w:spacing w:after="0"/>
+              <w:jc w:val="center"/>
+              <w:rPr>
+                <w:rFonts w:ascii="Times New Roman" w:hAnsi="Times New Roman" w:cs="Times New Roman"/>
+                <w:sz w:val="24"/>
+                <w:szCs w:val="24"/>
+              </w:rPr>
+            </w:pPr>
+            <w:r>
+              <w:rPr>
+                <w:rFonts w:ascii="Times New Roman" w:hAnsi="Times New Roman" w:cs="Times New Roman"/>
+                <w:sz w:val="24"/>
+                <w:szCs w:val="24"/>
+              </w:rPr>
+              <w:t>2/25/2018</w:t>
+            </w:r>
+          </w:p>
+        </w:tc>
+      </w:tr>
+      <w:tr>
+        <w:trPr>
+          <w:trHeight w:val="373"/>
+        </w:trPr>
+        <w:tc>
+          <w:tcPr>
+            <w:tcW w:w="1728" w:type="dxa"/>
+            <w:vAlign w:val="center"/>
+          </w:tcPr>
+          <w:p>
+            <w:pPr>
+              <w:spacing w:after="0"/>
+              <w:rPr>
+                <w:rFonts w:ascii="Times New Roman" w:hAnsi="Times New Roman" w:cs="Times New Roman"/>
+                <w:sz w:val="24"/>
+                <w:szCs w:val="24"/>
+              </w:rPr>
+            </w:pPr>
+          </w:p>
+        </w:tc>
+        <w:tc>
+          <w:tcPr>
+            <w:tcW w:w="6097" w:type="dxa"/>
+            <w:vAlign w:val="center"/>
+          </w:tcPr>
+          <w:p>
+            <w:pPr>
+              <w:spacing w:after="0"/>
+              <w:rPr>
+                <w:rFonts w:ascii="Times New Roman" w:hAnsi="Times New Roman" w:cs="Times New Roman"/>
+                <w:sz w:val="24"/>
+                <w:szCs w:val="24"/>
+              </w:rPr>
+            </w:pPr>
+          </w:p>
+        </w:tc>
+        <w:tc>
+          <w:tcPr>
+            <w:tcW w:w="1710" w:type="dxa"/>
+            <w:vAlign w:val="center"/>
+          </w:tcPr>
+          <w:p>
+            <w:pPr>
+              <w:spacing w:after="0"/>
+              <w:jc w:val="center"/>
+              <w:rPr>
+                <w:rFonts w:ascii="Times New Roman" w:hAnsi="Times New Roman" w:cs="Times New Roman"/>
+                <w:sz w:val="24"/>
+                <w:szCs w:val="24"/>
+              </w:rPr>
+            </w:pPr>
+          </w:p>
+        </w:tc>
+        <w:tc>
+          <w:tcPr>
+            <w:tcW w:w="720" w:type="dxa"/>
+            <w:vAlign w:val="center"/>
+          </w:tcPr>
+          <w:p>
+            <w:pPr>
+              <w:spacing w:after="0"/>
+              <w:jc w:val="center"/>
+              <w:rPr>
+                <w:rFonts w:ascii="Times New Roman" w:hAnsi="Times New Roman" w:cs="Times New Roman"/>
+                <w:sz w:val="24"/>
+                <w:szCs w:val="24"/>
+              </w:rPr>
+            </w:pPr>
+          </w:p>
+        </w:tc>
+        <w:tc>
+          <w:tcPr>
+            <w:tcW w:w="2160" w:type="dxa"/>
             <w:vAlign w:val="center"/>
           </w:tcPr>
           <w:p>
@@ -779,7 +934,7 @@
         </w:rPr>
         <w:fldChar w:fldCharType="separate"/>
       </w:r>
-      <w:hyperlink w:anchor="_Toc506467992" w:history="1">
+      <w:hyperlink w:anchor="_Toc506419774" w:history="1">
         <w:r>
           <w:rPr>
             <w:rStyle w:val="Hyperlink"/>
@@ -819,7 +974,7 @@
             <w:noProof/>
             <w:webHidden/>
           </w:rPr>
-          <w:instrText xml:space="preserve"> PAGEREF _Toc506467992 \h </w:instrText>
+          <w:instrText xml:space="preserve"> PAGEREF _Toc506419774 \h </w:instrText>
         </w:r>
         <w:r>
           <w:rPr>
@@ -861,7 +1016,7 @@
           <w:noProof/>
         </w:rPr>
       </w:pPr>
-      <w:hyperlink w:anchor="_Toc506467993" w:history="1">
+      <w:hyperlink w:anchor="_Toc506419775" w:history="1">
         <w:r>
           <w:rPr>
             <w:rStyle w:val="Hyperlink"/>
@@ -901,7 +1056,7 @@
             <w:noProof/>
             <w:webHidden/>
           </w:rPr>
-          <w:instrText xml:space="preserve"> PAGEREF _Toc506467993 \h </w:instrText>
+          <w:instrText xml:space="preserve"> PAGEREF _Toc506419775 \h </w:instrText>
         </w:r>
         <w:r>
           <w:rPr>
@@ -943,7 +1098,7 @@
           <w:noProof/>
         </w:rPr>
       </w:pPr>
-      <w:hyperlink w:anchor="_Toc506467994" w:history="1">
+      <w:hyperlink w:anchor="_Toc506419776" w:history="1">
         <w:r>
           <w:rPr>
             <w:rStyle w:val="Hyperlink"/>
@@ -983,7 +1138,7 @@
             <w:noProof/>
             <w:webHidden/>
           </w:rPr>
-          <w:instrText xml:space="preserve"> PAGEREF _Toc506467994 \h </w:instrText>
+          <w:instrText xml:space="preserve"> PAGEREF _Toc506419776 \h </w:instrText>
         </w:r>
         <w:r>
           <w:rPr>
@@ -1025,7 +1180,7 @@
           <w:noProof/>
         </w:rPr>
       </w:pPr>
-      <w:hyperlink w:anchor="_Toc506467995" w:history="1">
+      <w:hyperlink w:anchor="_Toc506419777" w:history="1">
         <w:r>
           <w:rPr>
             <w:rStyle w:val="Hyperlink"/>
@@ -1065,7 +1220,7 @@
             <w:noProof/>
             <w:webHidden/>
           </w:rPr>
-          <w:instrText xml:space="preserve"> PAGEREF _Toc506467995 \h </w:instrText>
+          <w:instrText xml:space="preserve"> PAGEREF _Toc506419777 \h </w:instrText>
         </w:r>
         <w:r>
           <w:rPr>
@@ -1107,7 +1262,7 @@
           <w:noProof/>
         </w:rPr>
       </w:pPr>
-      <w:hyperlink w:anchor="_Toc506467996" w:history="1">
+      <w:hyperlink w:anchor="_Toc506419778" w:history="1">
         <w:r>
           <w:rPr>
             <w:rStyle w:val="Hyperlink"/>
@@ -1147,7 +1302,7 @@
             <w:noProof/>
             <w:webHidden/>
           </w:rPr>
-          <w:instrText xml:space="preserve"> PAGEREF _Toc506467996 \h </w:instrText>
+          <w:instrText xml:space="preserve"> PAGEREF _Toc506419778 \h </w:instrText>
         </w:r>
         <w:r>
           <w:rPr>
@@ -1189,7 +1344,7 @@
           <w:noProof/>
         </w:rPr>
       </w:pPr>
-      <w:hyperlink w:anchor="_Toc506467997" w:history="1">
+      <w:hyperlink w:anchor="_Toc506419779" w:history="1">
         <w:r>
           <w:rPr>
             <w:rStyle w:val="Hyperlink"/>
@@ -1229,7 +1384,7 @@
             <w:noProof/>
             <w:webHidden/>
           </w:rPr>
-          <w:instrText xml:space="preserve"> PAGEREF _Toc506467997 \h </w:instrText>
+          <w:instrText xml:space="preserve"> PAGEREF _Toc506419779 \h </w:instrText>
         </w:r>
         <w:r>
           <w:rPr>
@@ -1271,7 +1426,7 @@
           <w:noProof/>
         </w:rPr>
       </w:pPr>
-      <w:hyperlink w:anchor="_Toc506467998" w:history="1">
+      <w:hyperlink w:anchor="_Toc506419780" w:history="1">
         <w:r>
           <w:rPr>
             <w:rStyle w:val="Hyperlink"/>
@@ -1290,7 +1445,21 @@
             <w:rStyle w:val="Hyperlink"/>
             <w:noProof/>
           </w:rPr>
-          <w:t>&lt;User Log Out&gt;</w:t>
+          <w:t xml:space="preserve">&lt;User </w:t>
+        </w:r>
+        <w:r>
+          <w:rPr>
+            <w:rStyle w:val="Hyperlink"/>
+            <w:noProof/>
+          </w:rPr>
+          <w:t>Log Out</w:t>
+        </w:r>
+        <w:r>
+          <w:rPr>
+            <w:rStyle w:val="Hyperlink"/>
+            <w:noProof/>
+          </w:rPr>
+          <w:t>&gt;</w:t>
         </w:r>
         <w:r>
           <w:rPr>
@@ -1311,7 +1480,7 @@
             <w:noProof/>
             <w:webHidden/>
           </w:rPr>
-          <w:instrText xml:space="preserve"> PAGEREF _Toc506467998 \h </w:instrText>
+          <w:instrText xml:space="preserve"> PAGEREF _Toc506419780 \h </w:instrText>
         </w:r>
         <w:r>
           <w:rPr>
@@ -1353,7 +1522,7 @@
           <w:noProof/>
         </w:rPr>
       </w:pPr>
-      <w:hyperlink w:anchor="_Toc506467999" w:history="1">
+      <w:hyperlink w:anchor="_Toc506419781" w:history="1">
         <w:r>
           <w:rPr>
             <w:rStyle w:val="Hyperlink"/>
@@ -1393,7 +1562,7 @@
             <w:noProof/>
             <w:webHidden/>
           </w:rPr>
-          <w:instrText xml:space="preserve"> PAGEREF _Toc506467999 \h </w:instrText>
+          <w:instrText xml:space="preserve"> PAGEREF _Toc506419781 \h </w:instrText>
         </w:r>
         <w:r>
           <w:rPr>
@@ -1435,7 +1604,7 @@
           <w:noProof/>
         </w:rPr>
       </w:pPr>
-      <w:hyperlink w:anchor="_Toc506468000" w:history="1">
+      <w:hyperlink w:anchor="_Toc506419782" w:history="1">
         <w:r>
           <w:rPr>
             <w:rStyle w:val="Hyperlink"/>
@@ -1475,7 +1644,7 @@
             <w:noProof/>
             <w:webHidden/>
           </w:rPr>
-          <w:instrText xml:space="preserve"> PAGEREF _Toc506468000 \h </w:instrText>
+          <w:instrText xml:space="preserve"> PAGEREF _Toc506419782 \h </w:instrText>
         </w:r>
         <w:r>
           <w:rPr>
@@ -1517,7 +1686,7 @@
           <w:noProof/>
         </w:rPr>
       </w:pPr>
-      <w:hyperlink w:anchor="_Toc506468001" w:history="1">
+      <w:hyperlink w:anchor="_Toc506419783" w:history="1">
         <w:r>
           <w:rPr>
             <w:rStyle w:val="Hyperlink"/>
@@ -1557,7 +1726,7 @@
             <w:noProof/>
             <w:webHidden/>
           </w:rPr>
-          <w:instrText xml:space="preserve"> PAGEREF _Toc506468001 \h </w:instrText>
+          <w:instrText xml:space="preserve"> PAGEREF _Toc506419783 \h </w:instrText>
         </w:r>
         <w:r>
           <w:rPr>
@@ -1599,7 +1768,7 @@
           <w:noProof/>
         </w:rPr>
       </w:pPr>
-      <w:hyperlink w:anchor="_Toc506468002" w:history="1">
+      <w:hyperlink w:anchor="_Toc506419784" w:history="1">
         <w:r>
           <w:rPr>
             <w:rStyle w:val="Hyperlink"/>
@@ -1639,7 +1808,7 @@
             <w:noProof/>
             <w:webHidden/>
           </w:rPr>
-          <w:instrText xml:space="preserve"> PAGEREF _Toc506468002 \h </w:instrText>
+          <w:instrText xml:space="preserve"> PAGEREF _Toc506419784 \h </w:instrText>
         </w:r>
         <w:r>
           <w:rPr>
@@ -1681,7 +1850,7 @@
           <w:noProof/>
         </w:rPr>
       </w:pPr>
-      <w:hyperlink w:anchor="_Toc506468003" w:history="1">
+      <w:hyperlink w:anchor="_Toc506419785" w:history="1">
         <w:r>
           <w:rPr>
             <w:rStyle w:val="Hyperlink"/>
@@ -1721,7 +1890,7 @@
             <w:noProof/>
             <w:webHidden/>
           </w:rPr>
-          <w:instrText xml:space="preserve"> PAGEREF _Toc506468003 \h </w:instrText>
+          <w:instrText xml:space="preserve"> PAGEREF _Toc506419785 \h </w:instrText>
         </w:r>
         <w:r>
           <w:rPr>
@@ -1763,7 +1932,7 @@
           <w:noProof/>
         </w:rPr>
       </w:pPr>
-      <w:hyperlink w:anchor="_Toc506468004" w:history="1">
+      <w:hyperlink w:anchor="_Toc506419786" w:history="1">
         <w:r>
           <w:rPr>
             <w:rStyle w:val="Hyperlink"/>
@@ -1784,8 +1953,6 @@
           </w:rPr>
           <w:t>&lt;Account Alerts&gt;</w:t>
         </w:r>
-        <w:bookmarkStart w:id="0" w:name="_GoBack"/>
-        <w:bookmarkEnd w:id="0"/>
         <w:r>
           <w:rPr>
             <w:noProof/>
@@ -1805,7 +1972,7 @@
             <w:noProof/>
             <w:webHidden/>
           </w:rPr>
-          <w:instrText xml:space="preserve"> PAGEREF _Toc506468004 \h </w:instrText>
+          <w:instrText xml:space="preserve"> PAGEREF _Toc506419786 \h </w:instrText>
         </w:r>
         <w:r>
           <w:rPr>
@@ -1847,7 +2014,7 @@
           <w:noProof/>
         </w:rPr>
       </w:pPr>
-      <w:hyperlink w:anchor="_Toc506468005" w:history="1">
+      <w:hyperlink w:anchor="_Toc506419787" w:history="1">
         <w:r>
           <w:rPr>
             <w:rStyle w:val="Hyperlink"/>
@@ -1887,7 +2054,7 @@
             <w:noProof/>
             <w:webHidden/>
           </w:rPr>
-          <w:instrText xml:space="preserve"> PAGEREF _Toc506468005 \h </w:instrText>
+          <w:instrText xml:space="preserve"> PAGEREF _Toc506419787 \h </w:instrText>
         </w:r>
         <w:r>
           <w:rPr>
@@ -1929,7 +2096,7 @@
           <w:noProof/>
         </w:rPr>
       </w:pPr>
-      <w:hyperlink w:anchor="_Toc506468006" w:history="1">
+      <w:hyperlink w:anchor="_Toc506419788" w:history="1">
         <w:r>
           <w:rPr>
             <w:rStyle w:val="Hyperlink"/>
@@ -1969,7 +2136,7 @@
             <w:noProof/>
             <w:webHidden/>
           </w:rPr>
-          <w:instrText xml:space="preserve"> PAGEREF _Toc506468006 \h </w:instrText>
+          <w:instrText xml:space="preserve"> PAGEREF _Toc506419788 \h </w:instrText>
         </w:r>
         <w:r>
           <w:rPr>
@@ -2011,7 +2178,7 @@
           <w:noProof/>
         </w:rPr>
       </w:pPr>
-      <w:hyperlink w:anchor="_Toc506468007" w:history="1">
+      <w:hyperlink w:anchor="_Toc506419789" w:history="1">
         <w:r>
           <w:rPr>
             <w:rStyle w:val="Hyperlink"/>
@@ -2051,7 +2218,7 @@
             <w:noProof/>
             <w:webHidden/>
           </w:rPr>
-          <w:instrText xml:space="preserve"> PAGEREF _Toc506468007 \h </w:instrText>
+          <w:instrText xml:space="preserve"> PAGEREF _Toc506419789 \h </w:instrText>
         </w:r>
         <w:r>
           <w:rPr>
@@ -2093,7 +2260,7 @@
           <w:noProof/>
         </w:rPr>
       </w:pPr>
-      <w:hyperlink w:anchor="_Toc506468008" w:history="1">
+      <w:hyperlink w:anchor="_Toc506419790" w:history="1">
         <w:r>
           <w:rPr>
             <w:rStyle w:val="Hyperlink"/>
@@ -2133,7 +2300,7 @@
             <w:noProof/>
             <w:webHidden/>
           </w:rPr>
-          <w:instrText xml:space="preserve"> PAGEREF _Toc506468008 \h </w:instrText>
+          <w:instrText xml:space="preserve"> PAGEREF _Toc506419790 \h </w:instrText>
         </w:r>
         <w:r>
           <w:rPr>
@@ -2175,7 +2342,7 @@
           <w:noProof/>
         </w:rPr>
       </w:pPr>
-      <w:hyperlink w:anchor="_Toc506468009" w:history="1">
+      <w:hyperlink w:anchor="_Toc506419791" w:history="1">
         <w:r>
           <w:rPr>
             <w:rStyle w:val="Hyperlink"/>
@@ -2215,7 +2382,7 @@
             <w:noProof/>
             <w:webHidden/>
           </w:rPr>
-          <w:instrText xml:space="preserve"> PAGEREF _Toc506468009 \h </w:instrText>
+          <w:instrText xml:space="preserve"> PAGEREF _Toc506419791 \h </w:instrText>
         </w:r>
         <w:r>
           <w:rPr>
@@ -2273,12 +2440,12 @@
       <w:pPr>
         <w:pStyle w:val="Heading1"/>
       </w:pPr>
-      <w:bookmarkStart w:id="1" w:name="_Toc506467992"/>
+      <w:bookmarkStart w:id="0" w:name="_Toc506419774"/>
       <w:r>
         <w:lastRenderedPageBreak/>
         <w:t>Team Description</w:t>
       </w:r>
-      <w:bookmarkEnd w:id="1"/>
+      <w:bookmarkEnd w:id="0"/>
     </w:p>
     <w:p>
       <w:pPr>
@@ -2403,7 +2570,15 @@
               <w:spacing w:before="120" w:after="120"/>
             </w:pPr>
             <w:r>
-              <w:t>Alex Truong</w:t>
+              <w:t>Alex</w:t>
+            </w:r>
+            <w:r>
+              <w:t>ander</w:t>
+            </w:r>
+            <w:bookmarkStart w:id="1" w:name="_GoBack"/>
+            <w:bookmarkEnd w:id="1"/>
+            <w:r>
+              <w:t xml:space="preserve"> Truong</w:t>
             </w:r>
           </w:p>
         </w:tc>
@@ -2506,7 +2681,7 @@
       <w:pPr>
         <w:pStyle w:val="Heading1"/>
       </w:pPr>
-      <w:bookmarkStart w:id="2" w:name="_Toc506467993"/>
+      <w:bookmarkStart w:id="2" w:name="_Toc506419775"/>
       <w:r>
         <w:t>Project Description</w:t>
       </w:r>
@@ -2582,7 +2757,7 @@
       <w:pPr>
         <w:pStyle w:val="Heading2"/>
       </w:pPr>
-      <w:bookmarkStart w:id="3" w:name="_Toc506467994"/>
+      <w:bookmarkStart w:id="3" w:name="_Toc506419776"/>
       <w:r>
         <w:t>Use Case Diagram</w:t>
       </w:r>
@@ -2661,7 +2836,7 @@
       <w:pPr>
         <w:pStyle w:val="Heading2"/>
       </w:pPr>
-      <w:bookmarkStart w:id="4" w:name="_Toc506467995"/>
+      <w:bookmarkStart w:id="4" w:name="_Toc506419777"/>
       <w:r>
         <w:lastRenderedPageBreak/>
         <w:t>Use Case List</w:t>
@@ -3692,7 +3867,7 @@
       <w:pPr>
         <w:pStyle w:val="Heading3"/>
       </w:pPr>
-      <w:bookmarkStart w:id="6" w:name="_Toc506467996"/>
+      <w:bookmarkStart w:id="6" w:name="_Toc506419778"/>
       <w:r>
         <w:t>&lt;</w:t>
       </w:r>
@@ -3728,7 +3903,13 @@
         <w:t>Goal in Context:</w:t>
       </w:r>
       <w:r>
-        <w:t xml:space="preserve"> User creates an account and associated bank account with it.</w:t>
+        <w:t xml:space="preserve"> User creates an account and </w:t>
+      </w:r>
+      <w:r>
+        <w:t>associates or links a</w:t>
+      </w:r>
+      <w:r>
+        <w:t xml:space="preserve"> bank account with it.</w:t>
       </w:r>
     </w:p>
     <w:p>
@@ -3736,7 +3917,19 @@
         <w:t>Preconditions:</w:t>
       </w:r>
       <w:r>
-        <w:t xml:space="preserve"> User has program downloaded.</w:t>
+        <w:t xml:space="preserve"> User has </w:t>
+      </w:r>
+      <w:r>
+        <w:t>the bank</w:t>
+      </w:r>
+      <w:r>
+        <w:t>ing</w:t>
+      </w:r>
+      <w:r>
+        <w:t xml:space="preserve"> </w:t>
+      </w:r>
+      <w:r>
+        <w:t>program downloaded.</w:t>
       </w:r>
     </w:p>
     <w:p>
@@ -3791,7 +3984,7 @@
       <w:pPr>
         <w:pStyle w:val="Heading3"/>
       </w:pPr>
-      <w:bookmarkStart w:id="7" w:name="_Toc506467997"/>
+      <w:bookmarkStart w:id="7" w:name="_Toc506419779"/>
       <w:bookmarkEnd w:id="5"/>
       <w:r>
         <w:t>&lt;</w:t>
@@ -3887,7 +4080,7 @@
       <w:pPr>
         <w:pStyle w:val="Heading3"/>
       </w:pPr>
-      <w:bookmarkStart w:id="8" w:name="_Toc506467998"/>
+      <w:bookmarkStart w:id="8" w:name="_Toc506419780"/>
       <w:r>
         <w:t>&lt;</w:t>
       </w:r>
@@ -3932,6 +4125,175 @@
       </w:r>
       <w:r>
         <w:t>The user is logged in</w:t>
+      </w:r>
+    </w:p>
+    <w:p>
+      <w:r>
+        <w:lastRenderedPageBreak/>
+        <w:t>Additional Description: The user selects the o</w:t>
+      </w:r>
+      <w:r>
+        <w:t>ption to log out of their account disconnecting usage of the account.</w:t>
+      </w:r>
+    </w:p>
+    <w:p>
+      <w:pPr>
+        <w:pStyle w:val="Heading4"/>
+      </w:pPr>
+      <w:r>
+        <w:t>&lt;</w:t>
+      </w:r>
+      <w:r>
+        <w:t xml:space="preserve">Successful </w:t>
+      </w:r>
+      <w:r>
+        <w:t xml:space="preserve">Log </w:t>
+      </w:r>
+      <w:r>
+        <w:t>O</w:t>
+      </w:r>
+      <w:r>
+        <w:t>ut</w:t>
+      </w:r>
+      <w:r>
+        <w:t>&gt;</w:t>
+      </w:r>
+    </w:p>
+    <w:p>
+      <w:r>
+        <w:t>The user is successfully logged out of their account.</w:t>
+      </w:r>
+    </w:p>
+    <w:p/>
+    <w:p>
+      <w:pPr>
+        <w:pStyle w:val="Heading3"/>
+      </w:pPr>
+      <w:bookmarkStart w:id="9" w:name="_Toc506419781"/>
+      <w:r>
+        <w:t>&lt;</w:t>
+      </w:r>
+      <w:r>
+        <w:t>Edit Account Settings</w:t>
+      </w:r>
+      <w:r>
+        <w:t>&gt;</w:t>
+      </w:r>
+      <w:bookmarkEnd w:id="9"/>
+    </w:p>
+    <w:p>
+      <w:r>
+        <w:t>Primary Actor: User</w:t>
+      </w:r>
+    </w:p>
+    <w:p>
+      <w:r>
+        <w:t>Secondary Actors(s): System</w:t>
+      </w:r>
+    </w:p>
+    <w:p>
+      <w:r>
+        <w:t xml:space="preserve">Goal in Context: </w:t>
+      </w:r>
+      <w:r>
+        <w:t xml:space="preserve">The user can edit their personal settings. </w:t>
+      </w:r>
+    </w:p>
+    <w:p>
+      <w:r>
+        <w:t xml:space="preserve">Preconditions: </w:t>
+      </w:r>
+      <w:r>
+        <w:t>The user is logged into their account.</w:t>
+      </w:r>
+    </w:p>
+    <w:p>
+      <w:r>
+        <w:t xml:space="preserve">Additional Description: </w:t>
+      </w:r>
+      <w:r>
+        <w:t>The user can change their linked email or password for their account.</w:t>
+      </w:r>
+    </w:p>
+    <w:p>
+      <w:pPr>
+        <w:pStyle w:val="Heading4"/>
+      </w:pPr>
+      <w:r>
+        <w:t>&lt;</w:t>
+      </w:r>
+      <w:r>
+        <w:t>Account Settings Change Success</w:t>
+      </w:r>
+      <w:r>
+        <w:t>&gt;</w:t>
+      </w:r>
+    </w:p>
+    <w:p>
+      <w:r>
+        <w:t>The user is successful in editing their account settings.</w:t>
+      </w:r>
+    </w:p>
+    <w:p>
+      <w:pPr>
+        <w:pStyle w:val="Heading4"/>
+      </w:pPr>
+      <w:r>
+        <w:t>&lt;</w:t>
+      </w:r>
+      <w:r>
+        <w:t>Account Settings Change Failure</w:t>
+      </w:r>
+      <w:r>
+        <w:t>&gt;</w:t>
+      </w:r>
+    </w:p>
+    <w:p>
+      <w:r>
+        <w:t>The user is unsuccessful in changing their account settings. This could occur from invalid credentials entered (entering an invalid email address)</w:t>
+      </w:r>
+    </w:p>
+    <w:p/>
+    <w:p>
+      <w:pPr>
+        <w:pStyle w:val="Heading3"/>
+      </w:pPr>
+      <w:bookmarkStart w:id="10" w:name="_Toc506419782"/>
+      <w:r>
+        <w:t>&lt;</w:t>
+      </w:r>
+      <w:r>
+        <w:t>Transfer Funds</w:t>
+      </w:r>
+      <w:r>
+        <w:t>&gt;</w:t>
+      </w:r>
+      <w:bookmarkEnd w:id="10"/>
+    </w:p>
+    <w:p>
+      <w:r>
+        <w:t>Primary Actor: User</w:t>
+      </w:r>
+    </w:p>
+    <w:p>
+      <w:r>
+        <w:t>Secondary Actors(s): System</w:t>
+      </w:r>
+    </w:p>
+    <w:p>
+      <w:r>
+        <w:t xml:space="preserve">Goal in Context: </w:t>
+      </w:r>
+      <w:r>
+        <w:t>The user can transfer funds from their account to another user of the system.</w:t>
+      </w:r>
+    </w:p>
+    <w:p>
+      <w:r>
+        <w:t xml:space="preserve">Preconditions: </w:t>
+      </w:r>
+      <w:r>
+        <w:t>The user is logged in and has enough money in their account to make the transfer.</w:t>
       </w:r>
     </w:p>
     <w:p>
@@ -3940,7 +4302,7 @@
         <w:t xml:space="preserve">Additional Description: </w:t>
       </w:r>
       <w:r>
-        <w:t>The user selects the option to log out of their account disconnecting usage of the account.</w:t>
+        <w:t>The user enters the person who they want to transfer funds to, then selects how much they would like to transfer. The system then withdraws the money from their account and sends it to the entered person.</w:t>
       </w:r>
     </w:p>
     <w:p>
@@ -3951,16 +4313,7 @@
         <w:t>&lt;</w:t>
       </w:r>
       <w:r>
-        <w:t xml:space="preserve">Successful </w:t>
-      </w:r>
-      <w:r>
-        <w:t xml:space="preserve">Log </w:t>
-      </w:r>
-      <w:r>
-        <w:t>O</w:t>
-      </w:r>
-      <w:r>
-        <w:t>ut</w:t>
+        <w:t>Transfer Funds Successful</w:t>
       </w:r>
       <w:r>
         <w:t>&gt;</w:t>
@@ -3968,7 +4321,83 @@
     </w:p>
     <w:p>
       <w:r>
-        <w:t>The user is successfully logged out of their account.</w:t>
+        <w:t>The user successfully transfers funds from their account.</w:t>
+      </w:r>
+    </w:p>
+    <w:p>
+      <w:pPr>
+        <w:pStyle w:val="Heading4"/>
+      </w:pPr>
+      <w:r>
+        <w:t>&lt;</w:t>
+      </w:r>
+      <w:r>
+        <w:t>Transfer Funds Failure</w:t>
+      </w:r>
+      <w:r>
+        <w:t xml:space="preserve"> </w:t>
+      </w:r>
+      <w:r>
+        <w:t>–</w:t>
+      </w:r>
+      <w:r>
+        <w:t xml:space="preserve"> Funds</w:t>
+      </w:r>
+      <w:r>
+        <w:t>&gt;</w:t>
+      </w:r>
+    </w:p>
+    <w:p>
+      <w:r>
+        <w:t xml:space="preserve">The user is unable to transfer funds </w:t>
+      </w:r>
+      <w:r>
+        <w:t>with the amount of funds they entered to transfer</w:t>
+      </w:r>
+      <w:r>
+        <w:t>.</w:t>
+      </w:r>
+    </w:p>
+    <w:p>
+      <w:pPr>
+        <w:pStyle w:val="Heading4"/>
+      </w:pPr>
+      <w:r>
+        <w:t>&lt;Transfer Funds Failure – Recipient&gt;</w:t>
+      </w:r>
+    </w:p>
+    <w:p>
+      <w:r>
+        <w:t>The user is unable to transfer funds to the person they entered to transfer funds to.</w:t>
+      </w:r>
+    </w:p>
+    <w:p>
+      <w:pPr>
+        <w:pStyle w:val="Heading4"/>
+      </w:pPr>
+      <w:r>
+        <w:t xml:space="preserve">&lt;Transfer Funds Failure – </w:t>
+      </w:r>
+      <w:r>
+        <w:t>Minimum Balance&gt;</w:t>
+      </w:r>
+    </w:p>
+    <w:p>
+      <w:r>
+        <w:t>The user is unable to transfer funds if the person attempts to transfer funds more than their minimum balance.</w:t>
+      </w:r>
+    </w:p>
+    <w:p>
+      <w:pPr>
+        <w:pStyle w:val="Heading4"/>
+      </w:pPr>
+      <w:r>
+        <w:t>&lt;Transfer Funds Failure – Limit&gt;</w:t>
+      </w:r>
+    </w:p>
+    <w:p>
+      <w:r>
+        <w:t>The user is unable to transfer funds if the amount entered exceeds the transfer limit.</w:t>
       </w:r>
     </w:p>
     <w:p/>
@@ -3976,17 +4405,20 @@
       <w:pPr>
         <w:pStyle w:val="Heading3"/>
       </w:pPr>
-      <w:bookmarkStart w:id="9" w:name="_Toc506467999"/>
+      <w:bookmarkStart w:id="11" w:name="_Toc506419783"/>
       <w:r>
         <w:t>&lt;</w:t>
       </w:r>
       <w:r>
-        <w:t>Edit Account Settings</w:t>
+        <w:t xml:space="preserve">Set Withdraw </w:t>
+      </w:r>
+      <w:r>
+        <w:t>Limit</w:t>
       </w:r>
       <w:r>
         <w:t>&gt;</w:t>
       </w:r>
-      <w:bookmarkEnd w:id="9"/>
+      <w:bookmarkEnd w:id="11"/>
     </w:p>
     <w:p>
       <w:r>
@@ -4003,7 +4435,7 @@
         <w:t xml:space="preserve">Goal in Context: </w:t>
       </w:r>
       <w:r>
-        <w:t xml:space="preserve">The user can edit their personal settings. </w:t>
+        <w:t>The user can place a limit on the minimum amount of funds in their account.</w:t>
       </w:r>
     </w:p>
     <w:p>
@@ -4011,7 +4443,7 @@
         <w:t xml:space="preserve">Preconditions: </w:t>
       </w:r>
       <w:r>
-        <w:t>The user is logged into their account.</w:t>
+        <w:t>The user is logged in and has more money in their account than the limit amount.</w:t>
       </w:r>
     </w:p>
     <w:p>
@@ -4019,7 +4451,7 @@
         <w:t xml:space="preserve">Additional Description: </w:t>
       </w:r>
       <w:r>
-        <w:t>The user can change their linked email or password for their account.</w:t>
+        <w:t>The user enters the amount of money they wish to set as the minimum amount of money in their account.</w:t>
       </w:r>
     </w:p>
     <w:p>
@@ -4030,7 +4462,7 @@
         <w:t>&lt;</w:t>
       </w:r>
       <w:r>
-        <w:t>Account Settings Change Success</w:t>
+        <w:t>Withdraw Limit Success</w:t>
       </w:r>
       <w:r>
         <w:t>&gt;</w:t>
@@ -4038,18 +4470,26 @@
     </w:p>
     <w:p>
       <w:r>
-        <w:t>The user is successful in editing their account settings.</w:t>
-      </w:r>
-    </w:p>
+        <w:t>The user successfully sets the withdraw limit.</w:t>
+      </w:r>
+    </w:p>
+    <w:p/>
     <w:p>
       <w:pPr>
         <w:pStyle w:val="Heading4"/>
       </w:pPr>
       <w:r>
+        <w:lastRenderedPageBreak/>
         <w:t>&lt;</w:t>
       </w:r>
       <w:r>
-        <w:t>Account Settings Change Failure</w:t>
+        <w:t>With</w:t>
+      </w:r>
+      <w:r>
+        <w:t>draw</w:t>
+      </w:r>
+      <w:r>
+        <w:t xml:space="preserve"> Limit Failure</w:t>
       </w:r>
       <w:r>
         <w:t>&gt;</w:t>
@@ -4057,7 +4497,55 @@
     </w:p>
     <w:p>
       <w:r>
-        <w:t>The user is unsuccessful in changing their account settings. This could occur from invalid credentials entered (entering an invalid email address)</w:t>
+        <w:t>The user is unable to set the withdraw limit to the entered amount</w:t>
+      </w:r>
+      <w:r>
+        <w:t>.</w:t>
+      </w:r>
+    </w:p>
+    <w:p>
+      <w:pPr>
+        <w:pStyle w:val="Heading4"/>
+      </w:pPr>
+      <w:r>
+        <w:t>&lt;Withdraw Time Restriction&gt;</w:t>
+      </w:r>
+    </w:p>
+    <w:p>
+      <w:pPr>
+        <w:rPr>
+          <w:rFonts w:cstheme="minorHAnsi"/>
+        </w:rPr>
+      </w:pPr>
+      <w:r>
+        <w:rPr>
+          <w:rFonts w:cstheme="minorHAnsi"/>
+        </w:rPr>
+        <w:t xml:space="preserve">The user is unable to </w:t>
+      </w:r>
+      <w:r>
+        <w:rPr>
+          <w:rFonts w:cstheme="minorHAnsi"/>
+        </w:rPr>
+        <w:t>set the withdraw limit</w:t>
+      </w:r>
+      <w:r>
+        <w:rPr>
+          <w:rFonts w:cstheme="minorHAnsi"/>
+        </w:rPr>
+        <w:t xml:space="preserve"> </w:t>
+      </w:r>
+      <w:r>
+        <w:rPr>
+          <w:rFonts w:cstheme="minorHAnsi"/>
+        </w:rPr>
+        <w:t>after withdrawing funds within a time limit each day</w:t>
+      </w:r>
+      <w:r>
+        <w:rPr>
+          <w:rFonts w:cstheme="minorHAnsi"/>
+        </w:rPr>
+        <w:t>.</w:t>
       </w:r>
     </w:p>
     <w:p/>
@@ -4065,17 +4553,17 @@
       <w:pPr>
         <w:pStyle w:val="Heading3"/>
       </w:pPr>
-      <w:bookmarkStart w:id="10" w:name="_Toc506468000"/>
+      <w:bookmarkStart w:id="12" w:name="_Toc506419784"/>
       <w:r>
         <w:t>&lt;</w:t>
       </w:r>
       <w:r>
-        <w:t>Transfer Funds</w:t>
+        <w:t>Deposit Funds</w:t>
       </w:r>
       <w:r>
         <w:t>&gt;</w:t>
       </w:r>
-      <w:bookmarkEnd w:id="10"/>
+      <w:bookmarkEnd w:id="12"/>
     </w:p>
     <w:p>
       <w:r>
@@ -4092,7 +4580,7 @@
         <w:t xml:space="preserve">Goal in Context: </w:t>
       </w:r>
       <w:r>
-        <w:t>The user can transfer funds from their account to another user of the system.</w:t>
+        <w:t>The user deposits funds into their account.</w:t>
       </w:r>
     </w:p>
     <w:p>
@@ -4100,7 +4588,108 @@
         <w:t xml:space="preserve">Preconditions: </w:t>
       </w:r>
       <w:r>
-        <w:t>The user is logged in and has enough money in their account to make the transfer.</w:t>
+        <w:t>The user is logged in.</w:t>
+      </w:r>
+    </w:p>
+    <w:p>
+      <w:r>
+        <w:t xml:space="preserve">Additional Description: </w:t>
+      </w:r>
+      <w:r>
+        <w:t>The user deposits funds into their account with a debit</w:t>
+      </w:r>
+      <w:r>
+        <w:t xml:space="preserve"> or </w:t>
+      </w:r>
+      <w:r>
+        <w:t>credit card.</w:t>
+      </w:r>
+    </w:p>
+    <w:p>
+      <w:pPr>
+        <w:pStyle w:val="Heading4"/>
+      </w:pPr>
+      <w:r>
+        <w:t>&lt;</w:t>
+      </w:r>
+      <w:r>
+        <w:t>Deposit Funds Success</w:t>
+      </w:r>
+      <w:r>
+        <w:t>&gt;</w:t>
+      </w:r>
+    </w:p>
+    <w:p>
+      <w:r>
+        <w:t>The user successfully deposits funds into their account.</w:t>
+      </w:r>
+    </w:p>
+    <w:p>
+      <w:pPr>
+        <w:pStyle w:val="Heading4"/>
+      </w:pPr>
+      <w:r>
+        <w:t>&lt;</w:t>
+      </w:r>
+      <w:r>
+        <w:t>Deposit Funds Failure</w:t>
+      </w:r>
+      <w:r>
+        <w:t>&gt;</w:t>
+      </w:r>
+    </w:p>
+    <w:p>
+      <w:r>
+        <w:t>The user unsuccessfully deposits funds into their account. This occurs with invalid information.</w:t>
+      </w:r>
+    </w:p>
+    <w:p/>
+    <w:p>
+      <w:pPr>
+        <w:pStyle w:val="Heading3"/>
+      </w:pPr>
+      <w:bookmarkStart w:id="13" w:name="_Toc506419785"/>
+      <w:r>
+        <w:t>&lt;</w:t>
+      </w:r>
+      <w:r>
+        <w:t>Receive Confirmations</w:t>
+      </w:r>
+      <w:r>
+        <w:t>&gt;</w:t>
+      </w:r>
+      <w:bookmarkEnd w:id="13"/>
+    </w:p>
+    <w:p>
+      <w:r>
+        <w:t>Primary Actor: User</w:t>
+      </w:r>
+    </w:p>
+    <w:p>
+      <w:r>
+        <w:t>Secondary Actors(s): System</w:t>
+      </w:r>
+    </w:p>
+    <w:p>
+      <w:r>
+        <w:t xml:space="preserve">Goal in Context: </w:t>
+      </w:r>
+      <w:r>
+        <w:t xml:space="preserve">The user receives confirmations about their </w:t>
+      </w:r>
+      <w:r>
+        <w:t>account status or balance</w:t>
+      </w:r>
+      <w:r>
+        <w:t>.</w:t>
+      </w:r>
+    </w:p>
+    <w:p>
+      <w:r>
+        <w:t xml:space="preserve">Preconditions: </w:t>
+      </w:r>
+      <w:r>
+        <w:t>The user has an account.</w:t>
       </w:r>
     </w:p>
     <w:p>
@@ -4109,7 +4698,7 @@
         <w:t xml:space="preserve">Additional Description: </w:t>
       </w:r>
       <w:r>
-        <w:t>The user enters the person who they want to transfer funds to, then selects how much they would like to transfer. The system then withdraws the money from their account and sends it to the entered person.</w:t>
+        <w:t>The user receives confirmations of successful deposits and transfers.</w:t>
       </w:r>
     </w:p>
     <w:p>
@@ -4117,18 +4706,96 @@
         <w:pStyle w:val="Heading4"/>
       </w:pPr>
       <w:r>
+        <w:t>&lt;Confirmations via Email</w:t>
+      </w:r>
+      <w:r>
+        <w:t>&gt;</w:t>
+      </w:r>
+    </w:p>
+    <w:p>
+      <w:r>
+        <w:t xml:space="preserve">The user </w:t>
+      </w:r>
+      <w:r>
+        <w:t xml:space="preserve">receives </w:t>
+      </w:r>
+      <w:r>
+        <w:t xml:space="preserve">confirmations about </w:t>
+      </w:r>
+      <w:r>
+        <w:t xml:space="preserve">the success or failure of the actions of </w:t>
+      </w:r>
+      <w:r>
+        <w:t xml:space="preserve">their account </w:t>
+      </w:r>
+      <w:r>
+        <w:t xml:space="preserve">via </w:t>
+      </w:r>
+      <w:r>
+        <w:t xml:space="preserve">their </w:t>
+      </w:r>
+      <w:r>
+        <w:t>email they have registered.</w:t>
+      </w:r>
+    </w:p>
+    <w:p/>
+    <w:p>
+      <w:pPr>
+        <w:pStyle w:val="Heading3"/>
+      </w:pPr>
+      <w:bookmarkStart w:id="14" w:name="_Toc506419786"/>
+      <w:r>
         <w:t>&lt;</w:t>
       </w:r>
       <w:r>
-        <w:t>Transfer Funds Successful</w:t>
+        <w:t>Account Alerts</w:t>
       </w:r>
       <w:r>
         <w:t>&gt;</w:t>
       </w:r>
-    </w:p>
-    <w:p>
-      <w:r>
-        <w:t>The user successfully transfers funds from their account.</w:t>
+      <w:bookmarkEnd w:id="14"/>
+    </w:p>
+    <w:p>
+      <w:r>
+        <w:t>Primary Actor: User</w:t>
+      </w:r>
+    </w:p>
+    <w:p>
+      <w:r>
+        <w:t>Secondary Actors(s): System</w:t>
+      </w:r>
+    </w:p>
+    <w:p>
+      <w:r>
+        <w:t xml:space="preserve">Goal in Context: </w:t>
+      </w:r>
+      <w:r>
+        <w:t>The user receives alerts about their account.</w:t>
+      </w:r>
+    </w:p>
+    <w:p>
+      <w:r>
+        <w:t xml:space="preserve">Preconditions: </w:t>
+      </w:r>
+      <w:r>
+        <w:t>The user has an account and an unsuccessful scenario has occurred.</w:t>
+      </w:r>
+    </w:p>
+    <w:p>
+      <w:r>
+        <w:t xml:space="preserve">Additional Description: </w:t>
+      </w:r>
+      <w:r>
+        <w:t xml:space="preserve">The user </w:t>
+      </w:r>
+      <w:r>
+        <w:t xml:space="preserve">receives alerts of unsuccessful </w:t>
+      </w:r>
+      <w:r>
+        <w:t xml:space="preserve">or unauthorized </w:t>
+      </w:r>
+      <w:r>
+        <w:t>logins, deposits, transfers, and account settings changes.</w:t>
       </w:r>
     </w:p>
     <w:p>
@@ -4139,10 +4806,7 @@
         <w:t>&lt;</w:t>
       </w:r>
       <w:r>
-        <w:t>Transfer Funds Failure</w:t>
-      </w:r>
-      <w:r>
-        <w:t xml:space="preserve"> - Funds</w:t>
+        <w:t>Alerts via email</w:t>
       </w:r>
       <w:r>
         <w:t>&gt;</w:t>
@@ -4150,135 +4814,134 @@
     </w:p>
     <w:p>
       <w:r>
-        <w:t>The user is unable to transfer funds with the amount they entered</w:t>
-      </w:r>
-      <w:r>
-        <w:t>.</w:t>
-      </w:r>
-    </w:p>
+        <w:t xml:space="preserve">The user receives alerts about their account via </w:t>
+      </w:r>
+      <w:r>
+        <w:t xml:space="preserve">their </w:t>
+      </w:r>
+      <w:r>
+        <w:t>email they have registered.</w:t>
+      </w:r>
+    </w:p>
+    <w:p/>
+    <w:p>
+      <w:pPr>
+        <w:pStyle w:val="Heading3"/>
+      </w:pPr>
+      <w:bookmarkStart w:id="15" w:name="_Toc506419787"/>
+      <w:r>
+        <w:t>&lt;</w:t>
+      </w:r>
+      <w:r>
+        <w:t>Pay Bills</w:t>
+      </w:r>
+      <w:r>
+        <w:t>&gt;</w:t>
+      </w:r>
+      <w:bookmarkEnd w:id="15"/>
+    </w:p>
+    <w:p>
+      <w:r>
+        <w:t>Primary Actor: User</w:t>
+      </w:r>
+    </w:p>
+    <w:p>
+      <w:r>
+        <w:t>Secondary Actors(s): System</w:t>
+      </w:r>
+    </w:p>
+    <w:p>
+      <w:r>
+        <w:t xml:space="preserve">Goal in Context: </w:t>
+      </w:r>
+      <w:r>
+        <w:t>The user pays bills directly from their account.</w:t>
+      </w:r>
+    </w:p>
+    <w:p>
+      <w:r>
+        <w:t xml:space="preserve">Preconditions: </w:t>
+      </w:r>
+      <w:r>
+        <w:t>The user is logged in and has enough funds in their account.</w:t>
+      </w:r>
+    </w:p>
+    <w:p>
+      <w:r>
+        <w:t xml:space="preserve">Additional Description: </w:t>
+      </w:r>
+      <w:r>
+        <w:t>The user enters the information needed to pay a bill.</w:t>
+      </w:r>
+    </w:p>
+    <w:p/>
     <w:p>
       <w:pPr>
         <w:pStyle w:val="Heading4"/>
       </w:pPr>
-      <w:r>
-        <w:t>&lt;Transfer Funds Failure – Recipient&gt;</w:t>
-      </w:r>
-    </w:p>
-    <w:p>
-      <w:r>
-        <w:t>The user is unable to transfer funds to the person they entered to transfer funds to.</w:t>
-      </w:r>
-    </w:p>
-    <w:p/>
-    <w:p>
-      <w:pPr>
-        <w:pStyle w:val="Heading3"/>
-      </w:pPr>
-      <w:bookmarkStart w:id="11" w:name="_Toc506468001"/>
-      <w:r>
-        <w:t>&lt;</w:t>
-      </w:r>
-      <w:r>
-        <w:t xml:space="preserve">Set Withdraw </w:t>
-      </w:r>
-      <w:r>
-        <w:t>Limit</w:t>
-      </w:r>
-      <w:r>
-        <w:t>&gt;</w:t>
-      </w:r>
-      <w:bookmarkEnd w:id="11"/>
-    </w:p>
-    <w:p>
-      <w:r>
-        <w:t>Primary Actor: User</w:t>
-      </w:r>
-    </w:p>
-    <w:p>
-      <w:r>
-        <w:t>Secondary Actors(s): System</w:t>
-      </w:r>
-    </w:p>
-    <w:p>
-      <w:r>
-        <w:t xml:space="preserve">Goal in Context: </w:t>
-      </w:r>
-      <w:r>
-        <w:t>The user can place a limit on the minimum amount of funds in their account.</w:t>
-      </w:r>
-    </w:p>
-    <w:p>
-      <w:r>
-        <w:t xml:space="preserve">Preconditions: </w:t>
-      </w:r>
-      <w:r>
-        <w:t>The user is logged in and has more money in their account than the limit amount.</w:t>
-      </w:r>
-    </w:p>
-    <w:p>
-      <w:r>
-        <w:t xml:space="preserve">Additional Description: </w:t>
-      </w:r>
-      <w:r>
-        <w:t>The user enters the amount of money they wish to set as the minimum amount of money in their account.</w:t>
-      </w:r>
-    </w:p>
-    <w:p>
-      <w:pPr>
-        <w:pStyle w:val="Heading4"/>
-      </w:pPr>
-      <w:r>
-        <w:t>&lt;</w:t>
-      </w:r>
-      <w:r>
-        <w:t>Withdraw Limit Success</w:t>
-      </w:r>
-      <w:r>
-        <w:t>&gt;</w:t>
-      </w:r>
-    </w:p>
-    <w:p>
-      <w:r>
-        <w:t>The user successfully sets the withdraw limit.</w:t>
-      </w:r>
-    </w:p>
-    <w:p>
-      <w:pPr>
-        <w:pStyle w:val="Heading4"/>
-      </w:pPr>
-      <w:r>
-        <w:t>&lt;</w:t>
-      </w:r>
-      <w:r>
-        <w:t>With Limit Failure</w:t>
-      </w:r>
-      <w:r>
-        <w:t>&gt;</w:t>
-      </w:r>
-    </w:p>
-    <w:p>
-      <w:r>
-        <w:t>The user is unable to set the withdraw limit to the entered amount.</w:t>
-      </w:r>
-    </w:p>
-    <w:p/>
-    <w:p/>
-    <w:p>
-      <w:pPr>
-        <w:pStyle w:val="Heading3"/>
-      </w:pPr>
-      <w:bookmarkStart w:id="12" w:name="_Toc506468002"/>
       <w:r>
         <w:lastRenderedPageBreak/>
         <w:t>&lt;</w:t>
       </w:r>
       <w:r>
-        <w:t>Deposit Funds</w:t>
+        <w:t>Pay Bills Success</w:t>
       </w:r>
       <w:r>
         <w:t>&gt;</w:t>
       </w:r>
-      <w:bookmarkEnd w:id="12"/>
+    </w:p>
+    <w:p>
+      <w:r>
+        <w:t>The user successfully pays their bills.</w:t>
+      </w:r>
+    </w:p>
+    <w:p>
+      <w:pPr>
+        <w:pStyle w:val="Heading4"/>
+      </w:pPr>
+      <w:r>
+        <w:t>&lt;</w:t>
+      </w:r>
+      <w:r>
+        <w:t>Pay Bills Failure</w:t>
+      </w:r>
+      <w:r>
+        <w:t>&gt;</w:t>
+      </w:r>
+    </w:p>
+    <w:p>
+      <w:r>
+        <w:t>The user unsuccessfully pays their bills. This occurs when incorrect information</w:t>
+      </w:r>
+      <w:r>
+        <w:t xml:space="preserve"> regarding invalid transfer recipients, insufficient funds, or incorrect payment information</w:t>
+      </w:r>
+      <w:r>
+        <w:t xml:space="preserve"> is </w:t>
+      </w:r>
+      <w:r>
+        <w:t>entered</w:t>
+      </w:r>
+      <w:r>
+        <w:t>.</w:t>
+      </w:r>
+    </w:p>
+    <w:p/>
+    <w:p>
+      <w:pPr>
+        <w:pStyle w:val="Heading3"/>
+      </w:pPr>
+      <w:bookmarkStart w:id="16" w:name="_Toc506419788"/>
+      <w:r>
+        <w:t>&lt;</w:t>
+      </w:r>
+      <w:r>
+        <w:t>Request Debit Card</w:t>
+      </w:r>
+      <w:r>
+        <w:t>&gt;</w:t>
+      </w:r>
+      <w:bookmarkEnd w:id="16"/>
     </w:p>
     <w:p>
       <w:r>
@@ -4295,7 +4958,7 @@
         <w:t xml:space="preserve">Goal in Context: </w:t>
       </w:r>
       <w:r>
-        <w:t>The user deposits funds into their account.</w:t>
+        <w:t>The user requests a debit card to be sent to them.</w:t>
       </w:r>
     </w:p>
     <w:p>
@@ -4311,7 +4974,7 @@
         <w:t xml:space="preserve">Additional Description: </w:t>
       </w:r>
       <w:r>
-        <w:t>The user deposits funds into their account with a debit/credit card.</w:t>
+        <w:t>The user enters their mailing address and then receives a debit card in the mail.</w:t>
       </w:r>
     </w:p>
     <w:p>
@@ -4322,7 +4985,7 @@
         <w:t>&lt;</w:t>
       </w:r>
       <w:r>
-        <w:t>Deposit Funds Success</w:t>
+        <w:t>Request Debit Card Success</w:t>
       </w:r>
       <w:r>
         <w:t>&gt;</w:t>
@@ -4330,7 +4993,7 @@
     </w:p>
     <w:p>
       <w:r>
-        <w:t>The user successfully deposits funds into their account.</w:t>
+        <w:t>The user requests a debit card and is sent one.</w:t>
       </w:r>
     </w:p>
     <w:p>
@@ -4341,7 +5004,7 @@
         <w:t>&lt;</w:t>
       </w:r>
       <w:r>
-        <w:t>Deposit Funds Failure</w:t>
+        <w:t>Request Debit Card Failure</w:t>
       </w:r>
       <w:r>
         <w:t>&gt;</w:t>
@@ -4349,7 +5012,19 @@
     </w:p>
     <w:p>
       <w:r>
-        <w:t>The user unsuccessfully deposits funds into their account. This occurs with invalid information.</w:t>
+        <w:t xml:space="preserve">The user is unable to request a debit card. They already have the allotted </w:t>
+      </w:r>
+      <w:r>
+        <w:t>number</w:t>
+      </w:r>
+      <w:r>
+        <w:t xml:space="preserve"> of cards or </w:t>
+      </w:r>
+      <w:r>
+        <w:t>their account information is incorrect</w:t>
+      </w:r>
+      <w:r>
+        <w:t>.</w:t>
       </w:r>
     </w:p>
     <w:p/>
@@ -4357,17 +5032,17 @@
       <w:pPr>
         <w:pStyle w:val="Heading3"/>
       </w:pPr>
-      <w:bookmarkStart w:id="13" w:name="_Toc506468003"/>
+      <w:bookmarkStart w:id="17" w:name="_Toc506419789"/>
       <w:r>
         <w:t>&lt;</w:t>
       </w:r>
       <w:r>
-        <w:t>Receive Confirmations</w:t>
+        <w:t>Disable Debit Card</w:t>
       </w:r>
       <w:r>
         <w:t>&gt;</w:t>
       </w:r>
-      <w:bookmarkEnd w:id="13"/>
+      <w:bookmarkEnd w:id="17"/>
     </w:p>
     <w:p>
       <w:r>
@@ -4384,15 +5059,22 @@
         <w:t xml:space="preserve">Goal in Context: </w:t>
       </w:r>
       <w:r>
-        <w:t>The user receives confirmations about their account.</w:t>
-      </w:r>
-    </w:p>
-    <w:p>
-      <w:r>
+        <w:t xml:space="preserve">The user temporarily disables the </w:t>
+      </w:r>
+      <w:r>
+        <w:t>use</w:t>
+      </w:r>
+      <w:r>
+        <w:t xml:space="preserve"> of a debit card.</w:t>
+      </w:r>
+    </w:p>
+    <w:p>
+      <w:r>
+        <w:lastRenderedPageBreak/>
         <w:t xml:space="preserve">Preconditions: </w:t>
       </w:r>
       <w:r>
-        <w:t>The user has an account.</w:t>
+        <w:t>The user is logged in and has a debit card</w:t>
       </w:r>
     </w:p>
     <w:p>
@@ -4400,7 +5082,7 @@
         <w:t xml:space="preserve">Additional Description: </w:t>
       </w:r>
       <w:r>
-        <w:t>The user receives confirmations of successful deposits and transfers.</w:t>
+        <w:t>The user selects to disable a debit card, making no purchases possible with that card.</w:t>
       </w:r>
     </w:p>
     <w:p>
@@ -4408,7 +5090,10 @@
         <w:pStyle w:val="Heading4"/>
       </w:pPr>
       <w:r>
-        <w:t>&lt;Confirmations via Email</w:t>
+        <w:t>&lt;</w:t>
+      </w:r>
+      <w:r>
+        <w:t>Disable Debit Card Success</w:t>
       </w:r>
       <w:r>
         <w:t>&gt;</w:t>
@@ -4416,19 +5101,34 @@
     </w:p>
     <w:p>
       <w:r>
-        <w:t xml:space="preserve">The user </w:t>
-      </w:r>
-      <w:r>
-        <w:t xml:space="preserve">receives </w:t>
-      </w:r>
-      <w:r>
-        <w:t xml:space="preserve">confirmations about their account </w:t>
-      </w:r>
-      <w:r>
-        <w:t xml:space="preserve">via </w:t>
-      </w:r>
-      <w:r>
-        <w:t>their email they have registered.</w:t>
+        <w:t>The user successfully disables their debit card.</w:t>
+      </w:r>
+    </w:p>
+    <w:p>
+      <w:pPr>
+        <w:pStyle w:val="Heading4"/>
+      </w:pPr>
+      <w:r>
+        <w:t>&lt;</w:t>
+      </w:r>
+      <w:r>
+        <w:t>Disable Debit Card Failure</w:t>
+      </w:r>
+      <w:r>
+        <w:t>&gt;</w:t>
+      </w:r>
+    </w:p>
+    <w:p>
+      <w:r>
+        <w:t xml:space="preserve">The user does not have a debit card and thus </w:t>
+      </w:r>
+      <w:proofErr w:type="spellStart"/>
+      <w:r>
+        <w:t>can not</w:t>
+      </w:r>
+      <w:proofErr w:type="spellEnd"/>
+      <w:r>
+        <w:t xml:space="preserve"> disable it. The debit card is already disabled and cannot be disabled again.</w:t>
       </w:r>
     </w:p>
     <w:p/>
@@ -4436,513 +5136,168 @@
       <w:pPr>
         <w:pStyle w:val="Heading3"/>
       </w:pPr>
-      <w:bookmarkStart w:id="14" w:name="_Toc506468004"/>
+      <w:bookmarkStart w:id="18" w:name="_Toc506419790"/>
+      <w:r>
+        <w:t>&lt;</w:t>
+      </w:r>
+      <w:r>
+        <w:t>Enable</w:t>
+      </w:r>
+      <w:r>
+        <w:t xml:space="preserve"> Debit Card</w:t>
+      </w:r>
+      <w:r>
+        <w:t>&gt;</w:t>
+      </w:r>
+      <w:bookmarkEnd w:id="18"/>
+    </w:p>
+    <w:p>
+      <w:r>
+        <w:t>Primary Actor: User</w:t>
+      </w:r>
+    </w:p>
+    <w:p>
+      <w:r>
+        <w:t>Secondary Actors(s): System</w:t>
+      </w:r>
+    </w:p>
+    <w:p>
+      <w:r>
+        <w:t xml:space="preserve">Goal in Context: </w:t>
+      </w:r>
+      <w:r>
+        <w:t>The user enables their disabled debit card.</w:t>
+      </w:r>
+    </w:p>
+    <w:p>
+      <w:r>
+        <w:t xml:space="preserve">Preconditions: </w:t>
+      </w:r>
+      <w:r>
+        <w:t>The user is logged in and has a debit card disabled.</w:t>
+      </w:r>
+    </w:p>
+    <w:p>
+      <w:r>
+        <w:t>Additional Description:</w:t>
+      </w:r>
+      <w:r>
+        <w:t xml:space="preserve"> The user selects the disabled card to enable allowing purchases to be made with that card.</w:t>
+      </w:r>
+      <w:r>
+        <w:t xml:space="preserve"> </w:t>
+      </w:r>
+    </w:p>
+    <w:p>
+      <w:pPr>
+        <w:pStyle w:val="Heading4"/>
+      </w:pPr>
+      <w:r>
+        <w:t>&lt;</w:t>
+      </w:r>
+      <w:r>
+        <w:t>Enable Debit Card Success</w:t>
+      </w:r>
+      <w:r>
+        <w:t>&gt;</w:t>
+      </w:r>
+    </w:p>
+    <w:p>
+      <w:r>
+        <w:t>The user is successful in enabling their disabled debit card.</w:t>
+      </w:r>
+    </w:p>
+    <w:p>
+      <w:pPr>
+        <w:pStyle w:val="Heading4"/>
+      </w:pPr>
+      <w:r>
+        <w:t>&lt;</w:t>
+      </w:r>
+      <w:r>
+        <w:t>Enable Debit Card Failure</w:t>
+      </w:r>
+      <w:r>
+        <w:t>&gt;</w:t>
+      </w:r>
+    </w:p>
+    <w:p>
+      <w:r>
+        <w:t>The user is unable to enable their debit card. This occurs when there is no disabled debit card.</w:t>
+      </w:r>
+    </w:p>
+    <w:p/>
+    <w:p>
+      <w:pPr>
+        <w:pStyle w:val="Heading3"/>
+      </w:pPr>
+      <w:bookmarkStart w:id="19" w:name="_Toc506419791"/>
+      <w:r>
+        <w:t>&lt;Cancel Debit Card&gt;</w:t>
+      </w:r>
+      <w:bookmarkEnd w:id="19"/>
+    </w:p>
+    <w:p>
+      <w:r>
+        <w:t>Primary Actor: User</w:t>
+      </w:r>
+    </w:p>
+    <w:p>
+      <w:r>
+        <w:t>Secondary Actors(s): System</w:t>
+      </w:r>
+    </w:p>
+    <w:p>
       <w:r>
         <w:lastRenderedPageBreak/>
+        <w:t xml:space="preserve">Goal in Context: </w:t>
+      </w:r>
+      <w:r>
+        <w:t>The user cancels the use of a debit card.</w:t>
+      </w:r>
+    </w:p>
+    <w:p>
+      <w:r>
+        <w:t xml:space="preserve">Preconditions: </w:t>
+      </w:r>
+      <w:r>
+        <w:t>The user is logged in and has a debit card.</w:t>
+      </w:r>
+    </w:p>
+    <w:p>
+      <w:r>
+        <w:t xml:space="preserve">Additional Description: </w:t>
+      </w:r>
+      <w:r>
+        <w:t>The user cancels the use of the debit card disabling the card permanently.</w:t>
+      </w:r>
+    </w:p>
+    <w:p>
+      <w:pPr>
+        <w:pStyle w:val="Heading4"/>
+      </w:pPr>
+      <w:r>
         <w:t>&lt;</w:t>
       </w:r>
       <w:r>
-        <w:t>Account Alerts</w:t>
+        <w:t>Cancel Debit Card Success</w:t>
       </w:r>
       <w:r>
         <w:t>&gt;</w:t>
       </w:r>
-      <w:bookmarkEnd w:id="14"/>
-    </w:p>
-    <w:p>
-      <w:r>
-        <w:t>Primary Actor: User</w:t>
-      </w:r>
-    </w:p>
-    <w:p>
-      <w:r>
-        <w:t>Secondary Actors(s): System</w:t>
-      </w:r>
-    </w:p>
-    <w:p>
-      <w:r>
-        <w:t xml:space="preserve">Goal in Context: </w:t>
-      </w:r>
-      <w:r>
-        <w:t>The user receives alerts about their account.</w:t>
-      </w:r>
-    </w:p>
-    <w:p>
-      <w:r>
-        <w:t xml:space="preserve">Preconditions: </w:t>
-      </w:r>
-      <w:r>
-        <w:t>The user has an account and an unsuccessful scenario has occurred.</w:t>
-      </w:r>
-    </w:p>
-    <w:p>
-      <w:r>
-        <w:t xml:space="preserve">Additional Description: </w:t>
-      </w:r>
-      <w:r>
-        <w:t xml:space="preserve">The user </w:t>
-      </w:r>
-      <w:r>
-        <w:t>receives alerts of unsuccessful logins, deposits, transfers, and account settings changes.</w:t>
-      </w:r>
-    </w:p>
-    <w:p>
-      <w:pPr>
-        <w:pStyle w:val="Heading4"/>
-      </w:pPr>
-      <w:r>
-        <w:t>&lt;</w:t>
-      </w:r>
-      <w:r>
-        <w:t>Alerts via email</w:t>
-      </w:r>
-      <w:r>
-        <w:t>&gt;</w:t>
-      </w:r>
-    </w:p>
-    <w:p>
-      <w:r>
-        <w:t>The user receives alerts about their account via their email they have registered.</w:t>
-      </w:r>
-    </w:p>
-    <w:p/>
-    <w:p>
-      <w:pPr>
-        <w:pStyle w:val="Heading3"/>
-      </w:pPr>
-      <w:bookmarkStart w:id="15" w:name="_Toc506468005"/>
-      <w:r>
-        <w:t>&lt;</w:t>
-      </w:r>
-      <w:r>
-        <w:t>Pay Bills</w:t>
-      </w:r>
-      <w:r>
-        <w:t>&gt;</w:t>
-      </w:r>
-      <w:bookmarkEnd w:id="15"/>
-    </w:p>
-    <w:p>
-      <w:r>
-        <w:t>Primary Actor: User</w:t>
-      </w:r>
-    </w:p>
-    <w:p>
-      <w:r>
-        <w:t>Secondary Actors(s): System</w:t>
-      </w:r>
-    </w:p>
-    <w:p>
-      <w:r>
-        <w:t xml:space="preserve">Goal in Context: </w:t>
-      </w:r>
-      <w:r>
-        <w:t>The user pays bills directly from their account.</w:t>
-      </w:r>
-    </w:p>
-    <w:p>
-      <w:r>
-        <w:t xml:space="preserve">Preconditions: </w:t>
-      </w:r>
-      <w:r>
-        <w:t>The user is logged in and has enough funds in their account.</w:t>
-      </w:r>
-    </w:p>
-    <w:p>
-      <w:r>
-        <w:t xml:space="preserve">Additional Description: </w:t>
-      </w:r>
-      <w:r>
-        <w:t>The user enters the information needed to pay a bill.</w:t>
-      </w:r>
-    </w:p>
-    <w:p>
-      <w:pPr>
-        <w:pStyle w:val="Heading4"/>
-      </w:pPr>
-      <w:r>
-        <w:t>&lt;</w:t>
-      </w:r>
-      <w:r>
-        <w:t>Pay Bills Success</w:t>
-      </w:r>
-      <w:r>
-        <w:t>&gt;</w:t>
-      </w:r>
-    </w:p>
-    <w:p>
-      <w:r>
-        <w:t>The user successfully pays their bills.</w:t>
-      </w:r>
-    </w:p>
-    <w:p>
-      <w:pPr>
-        <w:pStyle w:val="Heading4"/>
-      </w:pPr>
-      <w:r>
-        <w:t>&lt;</w:t>
-      </w:r>
-      <w:r>
-        <w:t>Pay Bills Failure</w:t>
-      </w:r>
-      <w:r>
-        <w:t>&gt;</w:t>
-      </w:r>
-    </w:p>
-    <w:p>
-      <w:r>
-        <w:t xml:space="preserve">The user unsuccessfully pays their bills. This occurs when incorrect information is </w:t>
-      </w:r>
-      <w:r>
-        <w:t>entered,</w:t>
-      </w:r>
-      <w:r>
-        <w:t xml:space="preserve"> or not enough funds are in their account.</w:t>
-      </w:r>
-    </w:p>
-    <w:p/>
-    <w:p>
-      <w:pPr>
-        <w:pStyle w:val="Heading3"/>
-      </w:pPr>
-      <w:bookmarkStart w:id="16" w:name="_Toc506468006"/>
-      <w:r>
-        <w:lastRenderedPageBreak/>
-        <w:t>&lt;</w:t>
-      </w:r>
-      <w:r>
-        <w:t>Request Debit Card</w:t>
-      </w:r>
-      <w:r>
-        <w:t>&gt;</w:t>
-      </w:r>
-      <w:bookmarkEnd w:id="16"/>
-    </w:p>
-    <w:p>
-      <w:r>
-        <w:t>Primary Actor: User</w:t>
-      </w:r>
-    </w:p>
-    <w:p>
-      <w:r>
-        <w:t>Secondary Actors(s): System</w:t>
-      </w:r>
-    </w:p>
-    <w:p>
-      <w:r>
-        <w:t xml:space="preserve">Goal in Context: </w:t>
-      </w:r>
-      <w:r>
-        <w:t>The user requests a debit card to be sent to them.</w:t>
-      </w:r>
-    </w:p>
-    <w:p>
-      <w:r>
-        <w:t xml:space="preserve">Preconditions: </w:t>
-      </w:r>
-      <w:r>
-        <w:t>The user is logged in.</w:t>
-      </w:r>
-    </w:p>
-    <w:p>
-      <w:r>
-        <w:t xml:space="preserve">Additional Description: </w:t>
-      </w:r>
-      <w:r>
-        <w:t>The user enters their mailing address and then receives a debit card in the mail.</w:t>
-      </w:r>
-    </w:p>
-    <w:p>
-      <w:pPr>
-        <w:pStyle w:val="Heading4"/>
-      </w:pPr>
-      <w:r>
-        <w:t>&lt;</w:t>
-      </w:r>
-      <w:r>
-        <w:t>Request Debit Card Success</w:t>
-      </w:r>
-      <w:r>
-        <w:t>&gt;</w:t>
-      </w:r>
-    </w:p>
-    <w:p>
-      <w:r>
-        <w:t>The user requests a debit card and is sent one.</w:t>
-      </w:r>
-    </w:p>
-    <w:p>
-      <w:pPr>
-        <w:pStyle w:val="Heading4"/>
-      </w:pPr>
-      <w:r>
-        <w:t>&lt;</w:t>
-      </w:r>
-      <w:r>
-        <w:t>Request Debit Card Failure</w:t>
-      </w:r>
-      <w:r>
-        <w:t>&gt;</w:t>
-      </w:r>
-    </w:p>
-    <w:p>
-      <w:r>
-        <w:t xml:space="preserve">The user is unable to request a debit card. They already have the allotted </w:t>
-      </w:r>
-      <w:r>
-        <w:t>number</w:t>
-      </w:r>
-      <w:r>
-        <w:t xml:space="preserve"> of cards or the information they entered is incorrect.</w:t>
-      </w:r>
-    </w:p>
-    <w:p/>
-    <w:p>
-      <w:pPr>
-        <w:pStyle w:val="Heading3"/>
-      </w:pPr>
-      <w:bookmarkStart w:id="17" w:name="_Toc506468007"/>
-      <w:r>
-        <w:t>&lt;</w:t>
-      </w:r>
-      <w:r>
-        <w:t>Disable Debit Card</w:t>
-      </w:r>
-      <w:r>
-        <w:t>&gt;</w:t>
-      </w:r>
-      <w:bookmarkEnd w:id="17"/>
-    </w:p>
-    <w:p>
-      <w:r>
-        <w:t>Primary Actor: User</w:t>
-      </w:r>
-    </w:p>
-    <w:p>
-      <w:r>
-        <w:t>Secondary Actors(s): System</w:t>
-      </w:r>
-    </w:p>
-    <w:p>
-      <w:r>
-        <w:t xml:space="preserve">Goal in Context: </w:t>
-      </w:r>
-      <w:r>
-        <w:t>The user temporarily disables the user of a debit card.</w:t>
-      </w:r>
-    </w:p>
-    <w:p>
-      <w:r>
-        <w:t xml:space="preserve">Preconditions: </w:t>
-      </w:r>
-      <w:r>
-        <w:t>The user is logged in and has a debit card</w:t>
-      </w:r>
-    </w:p>
-    <w:p>
-      <w:r>
-        <w:t xml:space="preserve">Additional Description: </w:t>
-      </w:r>
-      <w:r>
-        <w:t>The user selects to disable a debit card, making no purchases possible with that card.</w:t>
-      </w:r>
-    </w:p>
-    <w:p>
-      <w:pPr>
-        <w:pStyle w:val="Heading4"/>
-      </w:pPr>
-      <w:r>
-        <w:t>&lt;</w:t>
-      </w:r>
-      <w:r>
-        <w:t>Disable Debit Card Success</w:t>
-      </w:r>
-      <w:r>
-        <w:t>&gt;</w:t>
-      </w:r>
-    </w:p>
-    <w:p>
-      <w:r>
-        <w:t>The user successfully disables their debit card.</w:t>
-      </w:r>
-    </w:p>
-    <w:p>
-      <w:pPr>
-        <w:pStyle w:val="Heading4"/>
-      </w:pPr>
-      <w:r>
-        <w:t>&lt;</w:t>
-      </w:r>
-      <w:r>
-        <w:t>Disable Debit Card Failure</w:t>
-      </w:r>
-      <w:r>
-        <w:t>&gt;</w:t>
-      </w:r>
-    </w:p>
-    <w:p>
-      <w:r>
-        <w:t>The user does not have a debit card and thus can not disable it. The debit card is already disabled and cannot be disabled again.</w:t>
-      </w:r>
-    </w:p>
-    <w:p/>
-    <w:p>
-      <w:pPr>
-        <w:pStyle w:val="Heading3"/>
-      </w:pPr>
-      <w:bookmarkStart w:id="18" w:name="_Toc506468008"/>
-      <w:r>
-        <w:t>&lt;</w:t>
-      </w:r>
-      <w:r>
-        <w:t>Enable</w:t>
-      </w:r>
-      <w:r>
-        <w:t xml:space="preserve"> Debit Card</w:t>
-      </w:r>
-      <w:r>
-        <w:t>&gt;</w:t>
-      </w:r>
-      <w:bookmarkEnd w:id="18"/>
-    </w:p>
-    <w:p>
-      <w:r>
-        <w:t>Primary Actor: User</w:t>
-      </w:r>
-    </w:p>
-    <w:p>
-      <w:r>
-        <w:t>Secondary Actors(s): System</w:t>
-      </w:r>
-    </w:p>
-    <w:p>
-      <w:r>
-        <w:t xml:space="preserve">Goal in Context: </w:t>
-      </w:r>
-      <w:r>
-        <w:t>The user enables their disabled debit card.</w:t>
-      </w:r>
-    </w:p>
-    <w:p>
-      <w:r>
-        <w:t xml:space="preserve">Preconditions: </w:t>
-      </w:r>
-      <w:r>
-        <w:t>The user is logged in and has a debit card disabled.</w:t>
-      </w:r>
-    </w:p>
-    <w:p>
-      <w:r>
-        <w:t>Additional Description:</w:t>
-      </w:r>
-      <w:r>
-        <w:t xml:space="preserve"> The user selects the disabled card to enable allowing purchases to be made with that card.</w:t>
-      </w:r>
-      <w:r>
-        <w:t xml:space="preserve"> </w:t>
-      </w:r>
-    </w:p>
-    <w:p>
-      <w:pPr>
-        <w:pStyle w:val="Heading4"/>
-      </w:pPr>
-      <w:r>
-        <w:t>&lt;</w:t>
-      </w:r>
-      <w:r>
-        <w:t>Enable Debit Card Success</w:t>
-      </w:r>
-      <w:r>
-        <w:t>&gt;</w:t>
-      </w:r>
-    </w:p>
-    <w:p>
-      <w:r>
-        <w:t>The user is successful in enabling their disabled debit card.</w:t>
-      </w:r>
-    </w:p>
-    <w:p>
-      <w:pPr>
-        <w:pStyle w:val="Heading4"/>
-      </w:pPr>
-      <w:r>
-        <w:t>&lt;</w:t>
-      </w:r>
-      <w:r>
-        <w:t>Enable Debit Card Failure</w:t>
-      </w:r>
-      <w:r>
-        <w:t>&gt;</w:t>
-      </w:r>
-    </w:p>
-    <w:p>
-      <w:r>
-        <w:t>The user is unable to enable their debit card. This occurs when there is no disabled debit card.</w:t>
-      </w:r>
-    </w:p>
-    <w:p/>
-    <w:p>
-      <w:pPr>
-        <w:pStyle w:val="Heading3"/>
-      </w:pPr>
-      <w:bookmarkStart w:id="19" w:name="_Toc506468009"/>
-      <w:r>
-        <w:t>&lt;Cancel Debit Card&gt;</w:t>
-      </w:r>
-      <w:bookmarkEnd w:id="19"/>
-    </w:p>
-    <w:p>
-      <w:r>
-        <w:t>Primary Actor: User</w:t>
-      </w:r>
-    </w:p>
-    <w:p>
-      <w:r>
-        <w:t>Secondary Actors(s): System</w:t>
-      </w:r>
-    </w:p>
-    <w:p>
-      <w:r>
-        <w:t xml:space="preserve">Goal in Context: </w:t>
-      </w:r>
-      <w:r>
-        <w:t>The user cancels the use of a debit card.</w:t>
-      </w:r>
-    </w:p>
-    <w:p>
-      <w:r>
-        <w:t xml:space="preserve">Preconditions: </w:t>
-      </w:r>
-      <w:r>
-        <w:t>The user is logged in and has a debit card.</w:t>
-      </w:r>
-    </w:p>
-    <w:p>
-      <w:r>
-        <w:t xml:space="preserve">Additional Description: </w:t>
-      </w:r>
-      <w:r>
-        <w:t>The user cancels the use of the debit card disabling the card permanently.</w:t>
-      </w:r>
-    </w:p>
-    <w:p>
-      <w:pPr>
-        <w:pStyle w:val="Heading4"/>
-      </w:pPr>
-      <w:r>
-        <w:t>&lt;</w:t>
-      </w:r>
-      <w:r>
-        <w:t>Cancel Debit Card Success</w:t>
-      </w:r>
-      <w:r>
-        <w:t>&gt;</w:t>
-      </w:r>
     </w:p>
     <w:p>
       <w:r>
         <w:t>The user successfully cancels the debit card.</w:t>
       </w:r>
+    </w:p>
+    <w:p>
+      <w:pPr>
+        <w:rPr>
+          <w:rFonts w:asciiTheme="majorHAnsi" w:hAnsiTheme="majorHAnsi"/>
+          <w:b/>
+        </w:rPr>
+      </w:pPr>
     </w:p>
     <w:sectPr>
       <w:headerReference w:type="default" r:id="rId11"/>
@@ -5100,7 +5455,7 @@
                     <w:bCs/>
                     <w:noProof/>
                   </w:rPr>
-                  <w:t>13</w:t>
+                  <w:t>14</w:t>
                 </w:r>
                 <w:r>
                   <w:rPr>
@@ -5201,7 +5556,7 @@
                     <w:bCs/>
                     <w:noProof/>
                   </w:rPr>
-                  <w:t>13</w:t>
+                  <w:t>14</w:t>
                 </w:r>
                 <w:r>
                   <w:rPr>
@@ -5241,7 +5596,7 @@
                     <w:bCs/>
                     <w:noProof/>
                   </w:rPr>
-                  <w:t>13</w:t>
+                  <w:t>14</w:t>
                 </w:r>
                 <w:r>
                   <w:rPr>
@@ -5300,7 +5655,7 @@
     </w:r>
     <w:r>
       <w:tab/>
-      <w:t xml:space="preserve">                                                                                             &lt;MAKK&gt; / Rev O</w:t>
+      <w:t xml:space="preserve">                                                                                             &lt;MAKK&gt; / Rev 1</w:t>
     </w:r>
   </w:p>
 </w:hdr>
@@ -5320,7 +5675,7 @@
     </w:r>
     <w:r>
       <w:tab/>
-      <w:t xml:space="preserve">                                                                                                                                                                              &lt;Team Name&gt; / Rev O</w:t>
+      <w:t xml:space="preserve">                                                                                                                                                                              &lt;MAKK&gt; / Rev 1</w:t>
     </w:r>
   </w:p>
   <w:p>
@@ -9709,7 +10064,7 @@
 </file>
 
 <file path=customXml/itemProps1.xml><?xml version="1.0" encoding="utf-8"?>
-<ds:datastoreItem xmlns:ds="http://schemas.openxmlformats.org/officeDocument/2006/customXml" ds:itemID="{CE2C8E1D-B538-4213-A3FE-B66984A47E46}">
+<ds:datastoreItem xmlns:ds="http://schemas.openxmlformats.org/officeDocument/2006/customXml" ds:itemID="{4CEE2E8F-841B-4B9E-88C5-B484180516BA}">
   <ds:schemaRefs>
     <ds:schemaRef ds:uri="http://schemas.openxmlformats.org/officeDocument/2006/bibliography"/>
   </ds:schemaRefs>

</xml_diff>

<commit_message>
Update Class Diagram and Use Case Report
</commit_message>
<xml_diff>
--- a/Use Case Report.docx
+++ b/Use Case Report.docx
@@ -232,7 +232,9 @@
           <w:szCs w:val="45"/>
         </w:rPr>
       </w:pPr>
-    </w:p>
+      <w:bookmarkStart w:id="0" w:name="_GoBack"/>
+    </w:p>
+    <w:bookmarkEnd w:id="0"/>
     <w:p>
       <w:pPr>
         <w:rPr>
@@ -916,6 +918,152 @@
           </w:p>
         </w:tc>
       </w:tr>
+      <w:tr>
+        <w:trPr>
+          <w:trHeight w:val="373"/>
+        </w:trPr>
+        <w:tc>
+          <w:tcPr>
+            <w:tcW w:w="1728" w:type="dxa"/>
+            <w:vAlign w:val="center"/>
+          </w:tcPr>
+          <w:p>
+            <w:pPr>
+              <w:spacing w:after="0"/>
+              <w:rPr>
+                <w:rFonts w:ascii="Times New Roman" w:hAnsi="Times New Roman" w:cs="Times New Roman"/>
+                <w:sz w:val="24"/>
+                <w:szCs w:val="24"/>
+              </w:rPr>
+            </w:pPr>
+            <w:r>
+              <w:rPr>
+                <w:rFonts w:ascii="Times New Roman" w:hAnsi="Times New Roman" w:cs="Times New Roman"/>
+                <w:sz w:val="24"/>
+                <w:szCs w:val="24"/>
+              </w:rPr>
+              <w:t>Maxfield</w:t>
+            </w:r>
+          </w:p>
+          <w:p>
+            <w:pPr>
+              <w:spacing w:after="0"/>
+              <w:rPr>
+                <w:rFonts w:ascii="Times New Roman" w:hAnsi="Times New Roman" w:cs="Times New Roman"/>
+                <w:sz w:val="24"/>
+                <w:szCs w:val="24"/>
+              </w:rPr>
+            </w:pPr>
+            <w:r>
+              <w:rPr>
+                <w:rFonts w:ascii="Times New Roman" w:hAnsi="Times New Roman" w:cs="Times New Roman"/>
+                <w:sz w:val="24"/>
+                <w:szCs w:val="24"/>
+              </w:rPr>
+              <w:t>Wilhoite</w:t>
+            </w:r>
+          </w:p>
+        </w:tc>
+        <w:tc>
+          <w:tcPr>
+            <w:tcW w:w="6097" w:type="dxa"/>
+            <w:vAlign w:val="center"/>
+          </w:tcPr>
+          <w:p>
+            <w:pPr>
+              <w:spacing w:after="0"/>
+              <w:rPr>
+                <w:rFonts w:ascii="Times New Roman" w:hAnsi="Times New Roman" w:cs="Times New Roman"/>
+                <w:sz w:val="24"/>
+                <w:szCs w:val="24"/>
+              </w:rPr>
+            </w:pPr>
+            <w:r>
+              <w:rPr>
+                <w:rFonts w:ascii="Times New Roman" w:hAnsi="Times New Roman" w:cs="Times New Roman"/>
+                <w:sz w:val="24"/>
+                <w:szCs w:val="24"/>
+              </w:rPr>
+              <w:t>Updated Use Cases and diagram to reflect changes in class diagram and written requirements.</w:t>
+            </w:r>
+          </w:p>
+        </w:tc>
+        <w:tc>
+          <w:tcPr>
+            <w:tcW w:w="1710" w:type="dxa"/>
+            <w:vAlign w:val="center"/>
+          </w:tcPr>
+          <w:p>
+            <w:pPr>
+              <w:spacing w:after="0"/>
+              <w:jc w:val="center"/>
+              <w:rPr>
+                <w:rFonts w:ascii="Times New Roman" w:hAnsi="Times New Roman" w:cs="Times New Roman"/>
+                <w:sz w:val="24"/>
+                <w:szCs w:val="24"/>
+              </w:rPr>
+            </w:pPr>
+            <w:r>
+              <w:rPr>
+                <w:rFonts w:ascii="Times New Roman" w:hAnsi="Times New Roman" w:cs="Times New Roman"/>
+                <w:sz w:val="24"/>
+                <w:szCs w:val="24"/>
+              </w:rPr>
+              <w:t>2.2.10, Diagram</w:t>
+            </w:r>
+          </w:p>
+        </w:tc>
+        <w:tc>
+          <w:tcPr>
+            <w:tcW w:w="720" w:type="dxa"/>
+            <w:vAlign w:val="center"/>
+          </w:tcPr>
+          <w:p>
+            <w:pPr>
+              <w:spacing w:after="0"/>
+              <w:jc w:val="center"/>
+              <w:rPr>
+                <w:rFonts w:ascii="Times New Roman" w:hAnsi="Times New Roman" w:cs="Times New Roman"/>
+                <w:sz w:val="24"/>
+                <w:szCs w:val="24"/>
+              </w:rPr>
+            </w:pPr>
+            <w:r>
+              <w:rPr>
+                <w:rFonts w:ascii="Times New Roman" w:hAnsi="Times New Roman" w:cs="Times New Roman"/>
+                <w:sz w:val="24"/>
+                <w:szCs w:val="24"/>
+              </w:rPr>
+              <w:t>3</w:t>
+            </w:r>
+          </w:p>
+        </w:tc>
+        <w:tc>
+          <w:tcPr>
+            <w:tcW w:w="2160" w:type="dxa"/>
+            <w:vAlign w:val="center"/>
+          </w:tcPr>
+          <w:p>
+            <w:pPr>
+              <w:spacing w:after="0"/>
+              <w:jc w:val="center"/>
+              <w:rPr>
+                <w:rFonts w:ascii="Times New Roman" w:hAnsi="Times New Roman" w:cs="Times New Roman"/>
+                <w:sz w:val="24"/>
+                <w:szCs w:val="24"/>
+              </w:rPr>
+            </w:pPr>
+            <w:r>
+              <w:rPr>
+                <w:rFonts w:ascii="Times New Roman" w:hAnsi="Times New Roman" w:cs="Times New Roman"/>
+                <w:sz w:val="24"/>
+                <w:szCs w:val="24"/>
+              </w:rPr>
+              <w:t>3/13/2018</w:t>
+            </w:r>
+          </w:p>
+        </w:tc>
+      </w:tr>
     </w:tbl>
     <w:p/>
     <w:p>
@@ -974,7 +1122,7 @@
         </w:rPr>
         <w:fldChar w:fldCharType="separate"/>
       </w:r>
-      <w:hyperlink w:anchor="_Toc506419774" w:history="1">
+      <w:hyperlink w:anchor="_Toc508711236" w:history="1">
         <w:r>
           <w:rPr>
             <w:rStyle w:val="Hyperlink"/>
@@ -1014,7 +1162,7 @@
             <w:noProof/>
             <w:webHidden/>
           </w:rPr>
-          <w:instrText xml:space="preserve"> PAGEREF _Toc506419774 \h </w:instrText>
+          <w:instrText xml:space="preserve"> PAGEREF _Toc508711236 \h </w:instrText>
         </w:r>
         <w:r>
           <w:rPr>
@@ -1034,7 +1182,7 @@
             <w:noProof/>
             <w:webHidden/>
           </w:rPr>
-          <w:t>4</w:t>
+          <w:t>3</w:t>
         </w:r>
         <w:r>
           <w:rPr>
@@ -1056,7 +1204,7 @@
           <w:noProof/>
         </w:rPr>
       </w:pPr>
-      <w:hyperlink w:anchor="_Toc506419775" w:history="1">
+      <w:hyperlink w:anchor="_Toc508711237" w:history="1">
         <w:r>
           <w:rPr>
             <w:rStyle w:val="Hyperlink"/>
@@ -1096,7 +1244,7 @@
             <w:noProof/>
             <w:webHidden/>
           </w:rPr>
-          <w:instrText xml:space="preserve"> PAGEREF _Toc506419775 \h </w:instrText>
+          <w:instrText xml:space="preserve"> PAGEREF _Toc508711237 \h </w:instrText>
         </w:r>
         <w:r>
           <w:rPr>
@@ -1138,7 +1286,7 @@
           <w:noProof/>
         </w:rPr>
       </w:pPr>
-      <w:hyperlink w:anchor="_Toc506419776" w:history="1">
+      <w:hyperlink w:anchor="_Toc508711238" w:history="1">
         <w:r>
           <w:rPr>
             <w:rStyle w:val="Hyperlink"/>
@@ -1178,7 +1326,7 @@
             <w:noProof/>
             <w:webHidden/>
           </w:rPr>
-          <w:instrText xml:space="preserve"> PAGEREF _Toc506419776 \h </w:instrText>
+          <w:instrText xml:space="preserve"> PAGEREF _Toc508711238 \h </w:instrText>
         </w:r>
         <w:r>
           <w:rPr>
@@ -1220,7 +1368,7 @@
           <w:noProof/>
         </w:rPr>
       </w:pPr>
-      <w:hyperlink w:anchor="_Toc506419777" w:history="1">
+      <w:hyperlink w:anchor="_Toc508711239" w:history="1">
         <w:r>
           <w:rPr>
             <w:rStyle w:val="Hyperlink"/>
@@ -1260,7 +1408,7 @@
             <w:noProof/>
             <w:webHidden/>
           </w:rPr>
-          <w:instrText xml:space="preserve"> PAGEREF _Toc506419777 \h </w:instrText>
+          <w:instrText xml:space="preserve"> PAGEREF _Toc508711239 \h </w:instrText>
         </w:r>
         <w:r>
           <w:rPr>
@@ -1302,7 +1450,7 @@
           <w:noProof/>
         </w:rPr>
       </w:pPr>
-      <w:hyperlink w:anchor="_Toc506419778" w:history="1">
+      <w:hyperlink w:anchor="_Toc508711240" w:history="1">
         <w:r>
           <w:rPr>
             <w:rStyle w:val="Hyperlink"/>
@@ -1342,7 +1490,7 @@
             <w:noProof/>
             <w:webHidden/>
           </w:rPr>
-          <w:instrText xml:space="preserve"> PAGEREF _Toc506419778 \h </w:instrText>
+          <w:instrText xml:space="preserve"> PAGEREF _Toc508711240 \h </w:instrText>
         </w:r>
         <w:r>
           <w:rPr>
@@ -1384,7 +1532,7 @@
           <w:noProof/>
         </w:rPr>
       </w:pPr>
-      <w:hyperlink w:anchor="_Toc506419779" w:history="1">
+      <w:hyperlink w:anchor="_Toc508711241" w:history="1">
         <w:r>
           <w:rPr>
             <w:rStyle w:val="Hyperlink"/>
@@ -1424,7 +1572,7 @@
             <w:noProof/>
             <w:webHidden/>
           </w:rPr>
-          <w:instrText xml:space="preserve"> PAGEREF _Toc506419779 \h </w:instrText>
+          <w:instrText xml:space="preserve"> PAGEREF _Toc508711241 \h </w:instrText>
         </w:r>
         <w:r>
           <w:rPr>
@@ -1466,7 +1614,7 @@
           <w:noProof/>
         </w:rPr>
       </w:pPr>
-      <w:hyperlink w:anchor="_Toc506419780" w:history="1">
+      <w:hyperlink w:anchor="_Toc508711242" w:history="1">
         <w:r>
           <w:rPr>
             <w:rStyle w:val="Hyperlink"/>
@@ -1485,21 +1633,7 @@
             <w:rStyle w:val="Hyperlink"/>
             <w:noProof/>
           </w:rPr>
-          <w:t xml:space="preserve">&lt;User </w:t>
-        </w:r>
-        <w:r>
-          <w:rPr>
-            <w:rStyle w:val="Hyperlink"/>
-            <w:noProof/>
-          </w:rPr>
-          <w:t>Log Out</w:t>
-        </w:r>
-        <w:r>
-          <w:rPr>
-            <w:rStyle w:val="Hyperlink"/>
-            <w:noProof/>
-          </w:rPr>
-          <w:t>&gt;</w:t>
+          <w:t>&lt;User Log Out&gt;</w:t>
         </w:r>
         <w:r>
           <w:rPr>
@@ -1520,7 +1654,7 @@
             <w:noProof/>
             <w:webHidden/>
           </w:rPr>
-          <w:instrText xml:space="preserve"> PAGEREF _Toc506419780 \h </w:instrText>
+          <w:instrText xml:space="preserve"> PAGEREF _Toc508711242 \h </w:instrText>
         </w:r>
         <w:r>
           <w:rPr>
@@ -1562,7 +1696,7 @@
           <w:noProof/>
         </w:rPr>
       </w:pPr>
-      <w:hyperlink w:anchor="_Toc506419781" w:history="1">
+      <w:hyperlink w:anchor="_Toc508711243" w:history="1">
         <w:r>
           <w:rPr>
             <w:rStyle w:val="Hyperlink"/>
@@ -1602,7 +1736,7 @@
             <w:noProof/>
             <w:webHidden/>
           </w:rPr>
-          <w:instrText xml:space="preserve"> PAGEREF _Toc506419781 \h </w:instrText>
+          <w:instrText xml:space="preserve"> PAGEREF _Toc508711243 \h </w:instrText>
         </w:r>
         <w:r>
           <w:rPr>
@@ -1644,7 +1778,7 @@
           <w:noProof/>
         </w:rPr>
       </w:pPr>
-      <w:hyperlink w:anchor="_Toc506419782" w:history="1">
+      <w:hyperlink w:anchor="_Toc508711244" w:history="1">
         <w:r>
           <w:rPr>
             <w:rStyle w:val="Hyperlink"/>
@@ -1684,7 +1818,7 @@
             <w:noProof/>
             <w:webHidden/>
           </w:rPr>
-          <w:instrText xml:space="preserve"> PAGEREF _Toc506419782 \h </w:instrText>
+          <w:instrText xml:space="preserve"> PAGEREF _Toc508711244 \h </w:instrText>
         </w:r>
         <w:r>
           <w:rPr>
@@ -1726,7 +1860,7 @@
           <w:noProof/>
         </w:rPr>
       </w:pPr>
-      <w:hyperlink w:anchor="_Toc506419783" w:history="1">
+      <w:hyperlink w:anchor="_Toc508711245" w:history="1">
         <w:r>
           <w:rPr>
             <w:rStyle w:val="Hyperlink"/>
@@ -1745,21 +1879,7 @@
             <w:rStyle w:val="Hyperlink"/>
             <w:noProof/>
           </w:rPr>
-          <w:t xml:space="preserve">&lt;Set </w:t>
-        </w:r>
-        <w:r>
-          <w:rPr>
-            <w:rStyle w:val="Hyperlink"/>
-            <w:noProof/>
-          </w:rPr>
-          <w:t>Minimum Balance</w:t>
-        </w:r>
-        <w:r>
-          <w:rPr>
-            <w:rStyle w:val="Hyperlink"/>
-            <w:noProof/>
-          </w:rPr>
-          <w:t>&gt;</w:t>
+          <w:t>&lt;Set Minimum Balance&gt;</w:t>
         </w:r>
         <w:r>
           <w:rPr>
@@ -1780,7 +1900,7 @@
             <w:noProof/>
             <w:webHidden/>
           </w:rPr>
-          <w:instrText xml:space="preserve"> PAGEREF _Toc506419783 \h </w:instrText>
+          <w:instrText xml:space="preserve"> PAGEREF _Toc508711245 \h </w:instrText>
         </w:r>
         <w:r>
           <w:rPr>
@@ -1822,7 +1942,7 @@
           <w:noProof/>
         </w:rPr>
       </w:pPr>
-      <w:hyperlink w:anchor="_Toc506419784" w:history="1">
+      <w:hyperlink w:anchor="_Toc508711246" w:history="1">
         <w:r>
           <w:rPr>
             <w:rStyle w:val="Hyperlink"/>
@@ -1862,7 +1982,7 @@
             <w:noProof/>
             <w:webHidden/>
           </w:rPr>
-          <w:instrText xml:space="preserve"> PAGEREF _Toc506419784 \h </w:instrText>
+          <w:instrText xml:space="preserve"> PAGEREF _Toc508711246 \h </w:instrText>
         </w:r>
         <w:r>
           <w:rPr>
@@ -1904,7 +2024,7 @@
           <w:noProof/>
         </w:rPr>
       </w:pPr>
-      <w:hyperlink w:anchor="_Toc506419785" w:history="1">
+      <w:hyperlink w:anchor="_Toc508711247" w:history="1">
         <w:r>
           <w:rPr>
             <w:rStyle w:val="Hyperlink"/>
@@ -1923,7 +2043,7 @@
             <w:rStyle w:val="Hyperlink"/>
             <w:noProof/>
           </w:rPr>
-          <w:t>&lt;Receive Confirmations&gt;</w:t>
+          <w:t>&lt;Request Debit Card&gt;</w:t>
         </w:r>
         <w:r>
           <w:rPr>
@@ -1944,7 +2064,7 @@
             <w:noProof/>
             <w:webHidden/>
           </w:rPr>
-          <w:instrText xml:space="preserve"> PAGEREF _Toc506419785 \h </w:instrText>
+          <w:instrText xml:space="preserve"> PAGEREF _Toc508711247 \h </w:instrText>
         </w:r>
         <w:r>
           <w:rPr>
@@ -1986,7 +2106,7 @@
           <w:noProof/>
         </w:rPr>
       </w:pPr>
-      <w:hyperlink w:anchor="_Toc506419786" w:history="1">
+      <w:hyperlink w:anchor="_Toc508711248" w:history="1">
         <w:r>
           <w:rPr>
             <w:rStyle w:val="Hyperlink"/>
@@ -2005,7 +2125,7 @@
             <w:rStyle w:val="Hyperlink"/>
             <w:noProof/>
           </w:rPr>
-          <w:t>&lt;Account Alerts&gt;</w:t>
+          <w:t>&lt;Disable Debit Card&gt;</w:t>
         </w:r>
         <w:r>
           <w:rPr>
@@ -2026,7 +2146,7 @@
             <w:noProof/>
             <w:webHidden/>
           </w:rPr>
-          <w:instrText xml:space="preserve"> PAGEREF _Toc506419786 \h </w:instrText>
+          <w:instrText xml:space="preserve"> PAGEREF _Toc508711248 \h </w:instrText>
         </w:r>
         <w:r>
           <w:rPr>
@@ -2068,7 +2188,7 @@
           <w:noProof/>
         </w:rPr>
       </w:pPr>
-      <w:hyperlink w:anchor="_Toc506419787" w:history="1">
+      <w:hyperlink w:anchor="_Toc508711249" w:history="1">
         <w:r>
           <w:rPr>
             <w:rStyle w:val="Hyperlink"/>
@@ -2087,7 +2207,7 @@
             <w:rStyle w:val="Hyperlink"/>
             <w:noProof/>
           </w:rPr>
-          <w:t>&lt;Pay Bills&gt;</w:t>
+          <w:t>&lt;Enable Debit Card&gt;</w:t>
         </w:r>
         <w:r>
           <w:rPr>
@@ -2108,7 +2228,7 @@
             <w:noProof/>
             <w:webHidden/>
           </w:rPr>
-          <w:instrText xml:space="preserve"> PAGEREF _Toc506419787 \h </w:instrText>
+          <w:instrText xml:space="preserve"> PAGEREF _Toc508711249 \h </w:instrText>
         </w:r>
         <w:r>
           <w:rPr>
@@ -2150,7 +2270,7 @@
           <w:noProof/>
         </w:rPr>
       </w:pPr>
-      <w:hyperlink w:anchor="_Toc506419788" w:history="1">
+      <w:hyperlink w:anchor="_Toc508711250" w:history="1">
         <w:r>
           <w:rPr>
             <w:rStyle w:val="Hyperlink"/>
@@ -2169,7 +2289,7 @@
             <w:rStyle w:val="Hyperlink"/>
             <w:noProof/>
           </w:rPr>
-          <w:t>&lt;Request Debit Card&gt;</w:t>
+          <w:t>&lt;Cancel Debit Card&gt;</w:t>
         </w:r>
         <w:r>
           <w:rPr>
@@ -2190,7 +2310,7 @@
             <w:noProof/>
             <w:webHidden/>
           </w:rPr>
-          <w:instrText xml:space="preserve"> PAGEREF _Toc506419788 \h </w:instrText>
+          <w:instrText xml:space="preserve"> PAGEREF _Toc508711250 \h </w:instrText>
         </w:r>
         <w:r>
           <w:rPr>
@@ -2211,252 +2331,6 @@
             <w:webHidden/>
           </w:rPr>
           <w:t>12</w:t>
-        </w:r>
-        <w:r>
-          <w:rPr>
-            <w:noProof/>
-            <w:webHidden/>
-          </w:rPr>
-          <w:fldChar w:fldCharType="end"/>
-        </w:r>
-      </w:hyperlink>
-    </w:p>
-    <w:p>
-      <w:pPr>
-        <w:pStyle w:val="TOC3"/>
-        <w:tabs>
-          <w:tab w:val="left" w:pos="1320"/>
-          <w:tab w:val="right" w:leader="dot" w:pos="12950"/>
-        </w:tabs>
-        <w:rPr>
-          <w:noProof/>
-        </w:rPr>
-      </w:pPr>
-      <w:hyperlink w:anchor="_Toc506419789" w:history="1">
-        <w:r>
-          <w:rPr>
-            <w:rStyle w:val="Hyperlink"/>
-            <w:noProof/>
-          </w:rPr>
-          <w:t>2.2.12</w:t>
-        </w:r>
-        <w:r>
-          <w:rPr>
-            <w:noProof/>
-          </w:rPr>
-          <w:tab/>
-        </w:r>
-        <w:r>
-          <w:rPr>
-            <w:rStyle w:val="Hyperlink"/>
-            <w:noProof/>
-          </w:rPr>
-          <w:t>&lt;Disable Debit Card&gt;</w:t>
-        </w:r>
-        <w:r>
-          <w:rPr>
-            <w:noProof/>
-            <w:webHidden/>
-          </w:rPr>
-          <w:tab/>
-        </w:r>
-        <w:r>
-          <w:rPr>
-            <w:noProof/>
-            <w:webHidden/>
-          </w:rPr>
-          <w:fldChar w:fldCharType="begin"/>
-        </w:r>
-        <w:r>
-          <w:rPr>
-            <w:noProof/>
-            <w:webHidden/>
-          </w:rPr>
-          <w:instrText xml:space="preserve"> PAGEREF _Toc506419789 \h </w:instrText>
-        </w:r>
-        <w:r>
-          <w:rPr>
-            <w:noProof/>
-            <w:webHidden/>
-          </w:rPr>
-        </w:r>
-        <w:r>
-          <w:rPr>
-            <w:noProof/>
-            <w:webHidden/>
-          </w:rPr>
-          <w:fldChar w:fldCharType="separate"/>
-        </w:r>
-        <w:r>
-          <w:rPr>
-            <w:noProof/>
-            <w:webHidden/>
-          </w:rPr>
-          <w:t>12</w:t>
-        </w:r>
-        <w:r>
-          <w:rPr>
-            <w:noProof/>
-            <w:webHidden/>
-          </w:rPr>
-          <w:fldChar w:fldCharType="end"/>
-        </w:r>
-      </w:hyperlink>
-    </w:p>
-    <w:p>
-      <w:pPr>
-        <w:pStyle w:val="TOC3"/>
-        <w:tabs>
-          <w:tab w:val="left" w:pos="1320"/>
-          <w:tab w:val="right" w:leader="dot" w:pos="12950"/>
-        </w:tabs>
-        <w:rPr>
-          <w:noProof/>
-        </w:rPr>
-      </w:pPr>
-      <w:hyperlink w:anchor="_Toc506419790" w:history="1">
-        <w:r>
-          <w:rPr>
-            <w:rStyle w:val="Hyperlink"/>
-            <w:noProof/>
-          </w:rPr>
-          <w:t>2.2.13</w:t>
-        </w:r>
-        <w:r>
-          <w:rPr>
-            <w:noProof/>
-          </w:rPr>
-          <w:tab/>
-        </w:r>
-        <w:r>
-          <w:rPr>
-            <w:rStyle w:val="Hyperlink"/>
-            <w:noProof/>
-          </w:rPr>
-          <w:t>&lt;Enable Debit Card&gt;</w:t>
-        </w:r>
-        <w:r>
-          <w:rPr>
-            <w:noProof/>
-            <w:webHidden/>
-          </w:rPr>
-          <w:tab/>
-        </w:r>
-        <w:r>
-          <w:rPr>
-            <w:noProof/>
-            <w:webHidden/>
-          </w:rPr>
-          <w:fldChar w:fldCharType="begin"/>
-        </w:r>
-        <w:r>
-          <w:rPr>
-            <w:noProof/>
-            <w:webHidden/>
-          </w:rPr>
-          <w:instrText xml:space="preserve"> PAGEREF _Toc506419790 \h </w:instrText>
-        </w:r>
-        <w:r>
-          <w:rPr>
-            <w:noProof/>
-            <w:webHidden/>
-          </w:rPr>
-        </w:r>
-        <w:r>
-          <w:rPr>
-            <w:noProof/>
-            <w:webHidden/>
-          </w:rPr>
-          <w:fldChar w:fldCharType="separate"/>
-        </w:r>
-        <w:r>
-          <w:rPr>
-            <w:noProof/>
-            <w:webHidden/>
-          </w:rPr>
-          <w:t>13</w:t>
-        </w:r>
-        <w:r>
-          <w:rPr>
-            <w:noProof/>
-            <w:webHidden/>
-          </w:rPr>
-          <w:fldChar w:fldCharType="end"/>
-        </w:r>
-      </w:hyperlink>
-    </w:p>
-    <w:p>
-      <w:pPr>
-        <w:pStyle w:val="TOC3"/>
-        <w:tabs>
-          <w:tab w:val="left" w:pos="1320"/>
-          <w:tab w:val="right" w:leader="dot" w:pos="12950"/>
-        </w:tabs>
-        <w:rPr>
-          <w:noProof/>
-        </w:rPr>
-      </w:pPr>
-      <w:hyperlink w:anchor="_Toc506419791" w:history="1">
-        <w:r>
-          <w:rPr>
-            <w:rStyle w:val="Hyperlink"/>
-            <w:noProof/>
-          </w:rPr>
-          <w:t>2.2.14</w:t>
-        </w:r>
-        <w:r>
-          <w:rPr>
-            <w:noProof/>
-          </w:rPr>
-          <w:tab/>
-        </w:r>
-        <w:r>
-          <w:rPr>
-            <w:rStyle w:val="Hyperlink"/>
-            <w:noProof/>
-          </w:rPr>
-          <w:t>&lt;Cancel Debit Card&gt;</w:t>
-        </w:r>
-        <w:r>
-          <w:rPr>
-            <w:noProof/>
-            <w:webHidden/>
-          </w:rPr>
-          <w:tab/>
-        </w:r>
-        <w:r>
-          <w:rPr>
-            <w:noProof/>
-            <w:webHidden/>
-          </w:rPr>
-          <w:fldChar w:fldCharType="begin"/>
-        </w:r>
-        <w:r>
-          <w:rPr>
-            <w:noProof/>
-            <w:webHidden/>
-          </w:rPr>
-          <w:instrText xml:space="preserve"> PAGEREF _Toc506419791 \h </w:instrText>
-        </w:r>
-        <w:r>
-          <w:rPr>
-            <w:noProof/>
-            <w:webHidden/>
-          </w:rPr>
-        </w:r>
-        <w:r>
-          <w:rPr>
-            <w:noProof/>
-            <w:webHidden/>
-          </w:rPr>
-          <w:fldChar w:fldCharType="separate"/>
-        </w:r>
-        <w:r>
-          <w:rPr>
-            <w:noProof/>
-            <w:webHidden/>
-          </w:rPr>
-          <w:t>13</w:t>
         </w:r>
         <w:r>
           <w:rPr>
@@ -2494,12 +2368,11 @@
       <w:pPr>
         <w:pStyle w:val="Heading1"/>
       </w:pPr>
-      <w:bookmarkStart w:id="0" w:name="_Toc506419774"/>
-      <w:r>
-        <w:lastRenderedPageBreak/>
+      <w:bookmarkStart w:id="1" w:name="_Toc508711236"/>
+      <w:r>
         <w:t>Team Description</w:t>
       </w:r>
-      <w:bookmarkEnd w:id="0"/>
+      <w:bookmarkEnd w:id="1"/>
     </w:p>
     <w:p>
       <w:pPr>
@@ -2534,6 +2407,7 @@
               <w:rPr>
                 <w:b/>
               </w:rPr>
+              <w:lastRenderedPageBreak/>
               <w:t>Team Member Name</w:t>
             </w:r>
           </w:p>
@@ -2733,11 +2607,11 @@
       <w:pPr>
         <w:pStyle w:val="Heading1"/>
       </w:pPr>
-      <w:bookmarkStart w:id="1" w:name="_Toc506419775"/>
+      <w:bookmarkStart w:id="2" w:name="_Toc508711237"/>
       <w:r>
         <w:t>Project Description</w:t>
       </w:r>
-      <w:bookmarkEnd w:id="1"/>
+      <w:bookmarkEnd w:id="2"/>
     </w:p>
     <w:p>
       <w:r>
@@ -2809,11 +2683,14 @@
       <w:pPr>
         <w:pStyle w:val="Heading2"/>
       </w:pPr>
-      <w:bookmarkStart w:id="2" w:name="_Toc506419776"/>
-      <w:r>
-        <w:t>Use Case Diagram</w:t>
-      </w:r>
-      <w:bookmarkEnd w:id="2"/>
+      <w:bookmarkStart w:id="3" w:name="_Toc508711238"/>
+      <w:r>
+        <w:t>Use Case Diagra</w:t>
+      </w:r>
+      <w:r>
+        <w:t>m</w:t>
+      </w:r>
+      <w:bookmarkEnd w:id="3"/>
     </w:p>
     <w:p>
       <w:r>
@@ -2821,18 +2698,10 @@
           <w:noProof/>
         </w:rPr>
         <w:drawing>
-          <wp:anchor distT="0" distB="0" distL="114300" distR="114300" simplePos="0" relativeHeight="251658240" behindDoc="0" locked="0" layoutInCell="1" allowOverlap="1" wp14:anchorId="5DCBCE7F" wp14:editId="77C3B961">
-            <wp:simplePos x="0" y="0"/>
-            <wp:positionH relativeFrom="margin">
-              <wp:align>center</wp:align>
-            </wp:positionH>
-            <wp:positionV relativeFrom="paragraph">
-              <wp:posOffset>186798</wp:posOffset>
-            </wp:positionV>
-            <wp:extent cx="3105150" cy="4242435"/>
-            <wp:effectExtent l="0" t="0" r="0" b="5715"/>
-            <wp:wrapSquare wrapText="bothSides"/>
-            <wp:docPr id="2" name="Picture 2"/>
+          <wp:inline distT="0" distB="0" distL="0" distR="0" wp14:anchorId="4F33170E" wp14:editId="407D68F8">
+            <wp:extent cx="5115464" cy="5340257"/>
+            <wp:effectExtent l="0" t="0" r="9525" b="0"/>
+            <wp:docPr id="1" name="Picture 1"/>
             <wp:cNvGraphicFramePr>
               <a:graphicFrameLocks xmlns:a="http://schemas.openxmlformats.org/drawingml/2006/main" noChangeAspect="1"/>
             </wp:cNvGraphicFramePr>
@@ -2840,7 +2709,7 @@
               <a:graphicData uri="http://schemas.openxmlformats.org/drawingml/2006/picture">
                 <pic:pic xmlns:pic="http://schemas.openxmlformats.org/drawingml/2006/picture">
                   <pic:nvPicPr>
-                    <pic:cNvPr id="0" name="Picture 2"/>
+                    <pic:cNvPr id="0" name="Picture 3"/>
                     <pic:cNvPicPr>
                       <a:picLocks noChangeAspect="1" noChangeArrowheads="1"/>
                     </pic:cNvPicPr>
@@ -2861,7 +2730,7 @@
                   <pic:spPr bwMode="auto">
                     <a:xfrm>
                       <a:off x="0" y="0"/>
-                      <a:ext cx="3105150" cy="4242435"/>
+                      <a:ext cx="5184796" cy="5412636"/>
                     </a:xfrm>
                     <a:prstGeom prst="rect">
                       <a:avLst/>
@@ -2874,10 +2743,7 @@
                 </pic:pic>
               </a:graphicData>
             </a:graphic>
-            <wp14:sizeRelH relativeFrom="margin">
-              <wp14:pctWidth>0</wp14:pctWidth>
-            </wp14:sizeRelH>
-          </wp:anchor>
+          </wp:inline>
         </w:drawing>
       </w:r>
       <w:r>
@@ -2888,15 +2754,15 @@
       <w:pPr>
         <w:pStyle w:val="Heading2"/>
       </w:pPr>
-      <w:bookmarkStart w:id="3" w:name="_Toc506419777"/>
+      <w:bookmarkStart w:id="4" w:name="_Toc508711239"/>
       <w:r>
         <w:lastRenderedPageBreak/>
         <w:t>Use Case List</w:t>
       </w:r>
-      <w:bookmarkEnd w:id="3"/>
-    </w:p>
-    <w:p>
-      <w:bookmarkStart w:id="4" w:name="_Toc351630888"/>
+      <w:bookmarkEnd w:id="4"/>
+    </w:p>
+    <w:p>
+      <w:bookmarkStart w:id="5" w:name="_Toc351630888"/>
     </w:p>
     <w:tbl>
       <w:tblPr>
@@ -3329,8 +3195,6 @@
             </w:r>
           </w:p>
         </w:tc>
-        <w:bookmarkStart w:id="5" w:name="_GoBack"/>
-        <w:bookmarkEnd w:id="5"/>
       </w:tr>
       <w:tr>
         <w:tc>
@@ -3526,198 +3390,6 @@
                 <w:rFonts w:ascii="Calibri" w:hAnsi="Calibri"/>
                 <w:color w:val="000000"/>
               </w:rPr>
-              <w:t>Receive Confirmations</w:t>
-            </w:r>
-          </w:p>
-        </w:tc>
-      </w:tr>
-      <w:tr>
-        <w:tc>
-          <w:tcPr>
-            <w:tcW w:w="2070" w:type="dxa"/>
-          </w:tcPr>
-          <w:p>
-            <w:pPr>
-              <w:rPr>
-                <w:rFonts w:ascii="Calibri" w:hAnsi="Calibri"/>
-                <w:color w:val="000000"/>
-              </w:rPr>
-            </w:pPr>
-            <w:r>
-              <w:rPr>
-                <w:rFonts w:ascii="Calibri" w:hAnsi="Calibri"/>
-                <w:color w:val="000000"/>
-              </w:rPr>
-              <w:t>9</w:t>
-            </w:r>
-          </w:p>
-        </w:tc>
-        <w:tc>
-          <w:tcPr>
-            <w:tcW w:w="3960" w:type="dxa"/>
-            <w:vAlign w:val="bottom"/>
-          </w:tcPr>
-          <w:p>
-            <w:pPr>
-              <w:rPr>
-                <w:rFonts w:ascii="Calibri" w:hAnsi="Calibri"/>
-                <w:color w:val="000000"/>
-              </w:rPr>
-            </w:pPr>
-            <w:r>
-              <w:rPr>
-                <w:rFonts w:ascii="Calibri" w:hAnsi="Calibri"/>
-                <w:color w:val="000000"/>
-              </w:rPr>
-              <w:t>User</w:t>
-            </w:r>
-          </w:p>
-        </w:tc>
-        <w:tc>
-          <w:tcPr>
-            <w:tcW w:w="6925" w:type="dxa"/>
-            <w:vAlign w:val="bottom"/>
-          </w:tcPr>
-          <w:p>
-            <w:pPr>
-              <w:rPr>
-                <w:rFonts w:ascii="Calibri" w:hAnsi="Calibri"/>
-                <w:color w:val="000000"/>
-              </w:rPr>
-            </w:pPr>
-            <w:r>
-              <w:rPr>
-                <w:rFonts w:ascii="Calibri" w:hAnsi="Calibri"/>
-                <w:color w:val="000000"/>
-              </w:rPr>
-              <w:t>Account Alerts</w:t>
-            </w:r>
-          </w:p>
-        </w:tc>
-      </w:tr>
-      <w:tr>
-        <w:tc>
-          <w:tcPr>
-            <w:tcW w:w="2070" w:type="dxa"/>
-          </w:tcPr>
-          <w:p>
-            <w:pPr>
-              <w:rPr>
-                <w:rFonts w:ascii="Calibri" w:hAnsi="Calibri"/>
-                <w:color w:val="000000"/>
-              </w:rPr>
-            </w:pPr>
-            <w:r>
-              <w:rPr>
-                <w:rFonts w:ascii="Calibri" w:hAnsi="Calibri"/>
-                <w:color w:val="000000"/>
-              </w:rPr>
-              <w:t>10</w:t>
-            </w:r>
-          </w:p>
-        </w:tc>
-        <w:tc>
-          <w:tcPr>
-            <w:tcW w:w="3960" w:type="dxa"/>
-            <w:vAlign w:val="bottom"/>
-          </w:tcPr>
-          <w:p>
-            <w:pPr>
-              <w:rPr>
-                <w:rFonts w:ascii="Calibri" w:hAnsi="Calibri"/>
-                <w:color w:val="000000"/>
-              </w:rPr>
-            </w:pPr>
-            <w:r>
-              <w:rPr>
-                <w:rFonts w:ascii="Calibri" w:hAnsi="Calibri"/>
-                <w:color w:val="000000"/>
-              </w:rPr>
-              <w:t>User</w:t>
-            </w:r>
-          </w:p>
-        </w:tc>
-        <w:tc>
-          <w:tcPr>
-            <w:tcW w:w="6925" w:type="dxa"/>
-            <w:vAlign w:val="bottom"/>
-          </w:tcPr>
-          <w:p>
-            <w:pPr>
-              <w:rPr>
-                <w:rFonts w:ascii="Calibri" w:hAnsi="Calibri"/>
-                <w:color w:val="000000"/>
-              </w:rPr>
-            </w:pPr>
-            <w:r>
-              <w:rPr>
-                <w:rFonts w:ascii="Calibri" w:hAnsi="Calibri"/>
-                <w:color w:val="000000"/>
-              </w:rPr>
-              <w:t>Pay Bills</w:t>
-            </w:r>
-          </w:p>
-        </w:tc>
-      </w:tr>
-      <w:tr>
-        <w:tc>
-          <w:tcPr>
-            <w:tcW w:w="2070" w:type="dxa"/>
-          </w:tcPr>
-          <w:p>
-            <w:pPr>
-              <w:rPr>
-                <w:rFonts w:ascii="Calibri" w:hAnsi="Calibri"/>
-                <w:color w:val="000000"/>
-              </w:rPr>
-            </w:pPr>
-            <w:r>
-              <w:rPr>
-                <w:rFonts w:ascii="Calibri" w:hAnsi="Calibri"/>
-                <w:color w:val="000000"/>
-              </w:rPr>
-              <w:t>11</w:t>
-            </w:r>
-          </w:p>
-        </w:tc>
-        <w:tc>
-          <w:tcPr>
-            <w:tcW w:w="3960" w:type="dxa"/>
-            <w:vAlign w:val="bottom"/>
-          </w:tcPr>
-          <w:p>
-            <w:pPr>
-              <w:rPr>
-                <w:rFonts w:ascii="Calibri" w:hAnsi="Calibri"/>
-                <w:color w:val="000000"/>
-              </w:rPr>
-            </w:pPr>
-            <w:r>
-              <w:rPr>
-                <w:rFonts w:ascii="Calibri" w:hAnsi="Calibri"/>
-                <w:color w:val="000000"/>
-              </w:rPr>
-              <w:t>User</w:t>
-            </w:r>
-          </w:p>
-        </w:tc>
-        <w:tc>
-          <w:tcPr>
-            <w:tcW w:w="6925" w:type="dxa"/>
-            <w:vAlign w:val="bottom"/>
-          </w:tcPr>
-          <w:p>
-            <w:pPr>
-              <w:rPr>
-                <w:rFonts w:ascii="Calibri" w:hAnsi="Calibri"/>
-                <w:color w:val="000000"/>
-              </w:rPr>
-            </w:pPr>
-            <w:r>
-              <w:rPr>
-                <w:rFonts w:ascii="Calibri" w:hAnsi="Calibri"/>
-                <w:color w:val="000000"/>
-              </w:rPr>
               <w:t>Request Debit Card</w:t>
             </w:r>
           </w:p>
@@ -3740,7 +3412,7 @@
                 <w:rFonts w:ascii="Calibri" w:hAnsi="Calibri"/>
                 <w:color w:val="000000"/>
               </w:rPr>
-              <w:t>12</w:t>
+              <w:t>9</w:t>
             </w:r>
           </w:p>
         </w:tc>
@@ -3804,7 +3476,7 @@
                 <w:rFonts w:ascii="Calibri" w:hAnsi="Calibri"/>
                 <w:color w:val="000000"/>
               </w:rPr>
-              <w:t>13</w:t>
+              <w:t>10</w:t>
             </w:r>
           </w:p>
         </w:tc>
@@ -3868,14 +3540,7 @@
                 <w:rFonts w:ascii="Calibri" w:hAnsi="Calibri"/>
                 <w:color w:val="000000"/>
               </w:rPr>
-              <w:t>1</w:t>
-            </w:r>
-            <w:r>
-              <w:rPr>
-                <w:rFonts w:ascii="Calibri" w:hAnsi="Calibri"/>
-                <w:color w:val="000000"/>
-              </w:rPr>
-              <w:t>4</w:t>
+              <w:t>11</w:t>
             </w:r>
           </w:p>
         </w:tc>
@@ -3928,7 +3593,7 @@
       <w:pPr>
         <w:pStyle w:val="Heading3"/>
       </w:pPr>
-      <w:bookmarkStart w:id="6" w:name="_Toc506419778"/>
+      <w:bookmarkStart w:id="6" w:name="_Toc508711240"/>
       <w:r>
         <w:t>&lt;</w:t>
       </w:r>
@@ -4018,6 +3683,182 @@
     <w:p>
       <w:r>
         <w:t>The user is successful in creating an account.</w:t>
+      </w:r>
+    </w:p>
+    <w:p>
+      <w:pPr>
+        <w:pStyle w:val="Heading4"/>
+      </w:pPr>
+      <w:r>
+        <w:t>&lt;</w:t>
+      </w:r>
+      <w:r>
+        <w:t>Account Creation Failure</w:t>
+      </w:r>
+      <w:r>
+        <w:t xml:space="preserve"> &gt;</w:t>
+      </w:r>
+    </w:p>
+    <w:p>
+      <w:r>
+        <w:lastRenderedPageBreak/>
+        <w:t>The user fails to create an account and is prompted to edit the credentials they entered. This could occur if they entered a username that is already in use or they entered an invalid credential (i.e. invalid SSN)</w:t>
+      </w:r>
+    </w:p>
+    <w:p/>
+    <w:p>
+      <w:pPr>
+        <w:pStyle w:val="Heading3"/>
+      </w:pPr>
+      <w:bookmarkStart w:id="7" w:name="_Toc508711241"/>
+      <w:bookmarkEnd w:id="5"/>
+      <w:r>
+        <w:t>&lt;</w:t>
+      </w:r>
+      <w:r>
+        <w:t>User Login</w:t>
+      </w:r>
+      <w:r>
+        <w:t>&gt;</w:t>
+      </w:r>
+      <w:bookmarkEnd w:id="7"/>
+    </w:p>
+    <w:p>
+      <w:r>
+        <w:t>Primary Actor:</w:t>
+      </w:r>
+      <w:r>
+        <w:t xml:space="preserve"> User</w:t>
+      </w:r>
+    </w:p>
+    <w:p>
+      <w:r>
+        <w:t>Secondary Actors(s):</w:t>
+      </w:r>
+      <w:r>
+        <w:t xml:space="preserve"> System</w:t>
+      </w:r>
+    </w:p>
+    <w:p>
+      <w:r>
+        <w:t>Goal in Context:</w:t>
+      </w:r>
+      <w:r>
+        <w:t xml:space="preserve"> The user logs into their account using their login credentials.</w:t>
+      </w:r>
+    </w:p>
+    <w:p>
+      <w:r>
+        <w:t>Preconditions:</w:t>
+      </w:r>
+      <w:r>
+        <w:t xml:space="preserve"> The user has an account.</w:t>
+      </w:r>
+    </w:p>
+    <w:p>
+      <w:r>
+        <w:t>Additional Description:</w:t>
+      </w:r>
+      <w:r>
+        <w:t xml:space="preserve"> The user enters their username and password into the program, when prompted, allowing them access to their bank account.</w:t>
+      </w:r>
+    </w:p>
+    <w:p>
+      <w:pPr>
+        <w:pStyle w:val="Heading4"/>
+      </w:pPr>
+      <w:r>
+        <w:t>&lt;Login Success</w:t>
+      </w:r>
+      <w:r>
+        <w:t>&gt;</w:t>
+      </w:r>
+    </w:p>
+    <w:p>
+      <w:r>
+        <w:t>The user successfully logs in granting them access to their account</w:t>
+      </w:r>
+      <w:r>
+        <w:t>.</w:t>
+      </w:r>
+    </w:p>
+    <w:p>
+      <w:pPr>
+        <w:pStyle w:val="Heading4"/>
+      </w:pPr>
+      <w:r>
+        <w:t>&lt;</w:t>
+      </w:r>
+      <w:r>
+        <w:t>Login Failure</w:t>
+      </w:r>
+      <w:r>
+        <w:t xml:space="preserve"> &gt;</w:t>
+      </w:r>
+    </w:p>
+    <w:p>
+      <w:r>
+        <w:t>The user fails to provide the correct user login information and is not given access to that account.</w:t>
+      </w:r>
+    </w:p>
+    <w:p/>
+    <w:p>
+      <w:pPr>
+        <w:pStyle w:val="Heading3"/>
+      </w:pPr>
+      <w:bookmarkStart w:id="8" w:name="_Toc508711242"/>
+      <w:r>
+        <w:t>&lt;</w:t>
+      </w:r>
+      <w:r>
+        <w:t xml:space="preserve">User </w:t>
+      </w:r>
+      <w:r>
+        <w:t xml:space="preserve">Log </w:t>
+      </w:r>
+      <w:r>
+        <w:t>O</w:t>
+      </w:r>
+      <w:r>
+        <w:t>ut</w:t>
+      </w:r>
+      <w:r>
+        <w:t>&gt;</w:t>
+      </w:r>
+      <w:bookmarkEnd w:id="8"/>
+    </w:p>
+    <w:p>
+      <w:r>
+        <w:t>Primary Actor: User</w:t>
+      </w:r>
+    </w:p>
+    <w:p>
+      <w:r>
+        <w:t>Secondary Actors(s): System</w:t>
+      </w:r>
+    </w:p>
+    <w:p>
+      <w:r>
+        <w:t xml:space="preserve">Goal in Context: </w:t>
+      </w:r>
+      <w:r>
+        <w:t>The user logs out of their account.</w:t>
+      </w:r>
+    </w:p>
+    <w:p>
+      <w:r>
+        <w:t xml:space="preserve">Preconditions: </w:t>
+      </w:r>
+      <w:r>
+        <w:t>The user is logged in</w:t>
+      </w:r>
+    </w:p>
+    <w:p>
+      <w:r>
+        <w:t>Additional Description: The user selects the o</w:t>
+      </w:r>
+      <w:r>
+        <w:t>ption to log out of their account disconnecting usage of the account.</w:t>
       </w:r>
     </w:p>
     <w:p>
@@ -4029,15 +3870,24 @@
         <w:t>&lt;</w:t>
       </w:r>
       <w:r>
-        <w:t>Account Creation Failure</w:t>
-      </w:r>
-      <w:r>
-        <w:t xml:space="preserve"> &gt;</w:t>
-      </w:r>
-    </w:p>
-    <w:p>
-      <w:r>
-        <w:t>The user fails to create an account and is prompted to edit the credentials they entered. This could occur if they entered a username that is already in use or they entered an invalid credential (i.e. invalid SSN)</w:t>
+        <w:t xml:space="preserve">Successful </w:t>
+      </w:r>
+      <w:r>
+        <w:t xml:space="preserve">Log </w:t>
+      </w:r>
+      <w:r>
+        <w:t>O</w:t>
+      </w:r>
+      <w:r>
+        <w:t>ut</w:t>
+      </w:r>
+      <w:r>
+        <w:t>&gt;</w:t>
+      </w:r>
+    </w:p>
+    <w:p>
+      <w:r>
+        <w:t>The user is successfully logged out of their account.</w:t>
       </w:r>
     </w:p>
     <w:p/>
@@ -4045,57 +3895,50 @@
       <w:pPr>
         <w:pStyle w:val="Heading3"/>
       </w:pPr>
-      <w:bookmarkStart w:id="7" w:name="_Toc506419779"/>
-      <w:bookmarkEnd w:id="4"/>
+      <w:bookmarkStart w:id="9" w:name="_Toc508711243"/>
       <w:r>
         <w:t>&lt;</w:t>
       </w:r>
       <w:r>
-        <w:t>User Login</w:t>
+        <w:t>Edit Account Settings</w:t>
       </w:r>
       <w:r>
         <w:t>&gt;</w:t>
       </w:r>
-      <w:bookmarkEnd w:id="7"/>
-    </w:p>
-    <w:p>
-      <w:r>
-        <w:t>Primary Actor:</w:t>
-      </w:r>
-      <w:r>
-        <w:t xml:space="preserve"> User</w:t>
-      </w:r>
-    </w:p>
-    <w:p>
-      <w:r>
-        <w:t>Secondary Actors(s):</w:t>
-      </w:r>
-      <w:r>
-        <w:t xml:space="preserve"> System</w:t>
-      </w:r>
-    </w:p>
-    <w:p>
-      <w:r>
-        <w:t>Goal in Context:</w:t>
-      </w:r>
-      <w:r>
-        <w:t xml:space="preserve"> The user logs into their account using their login credentials.</w:t>
-      </w:r>
-    </w:p>
-    <w:p>
-      <w:r>
-        <w:t>Preconditions:</w:t>
-      </w:r>
-      <w:r>
-        <w:t xml:space="preserve"> The user has an account.</w:t>
-      </w:r>
-    </w:p>
-    <w:p>
-      <w:r>
-        <w:t>Additional Description:</w:t>
-      </w:r>
-      <w:r>
-        <w:t xml:space="preserve"> The user enters their username and password into the program, when prompted, allowing them access to their bank account.</w:t>
+      <w:bookmarkEnd w:id="9"/>
+    </w:p>
+    <w:p>
+      <w:r>
+        <w:t>Primary Actor: User</w:t>
+      </w:r>
+    </w:p>
+    <w:p>
+      <w:r>
+        <w:t>Secondary Actors(s): System</w:t>
+      </w:r>
+    </w:p>
+    <w:p>
+      <w:r>
+        <w:t xml:space="preserve">Goal in Context: </w:t>
+      </w:r>
+      <w:r>
+        <w:t xml:space="preserve">The user can edit their personal settings. </w:t>
+      </w:r>
+    </w:p>
+    <w:p>
+      <w:r>
+        <w:t xml:space="preserve">Preconditions: </w:t>
+      </w:r>
+      <w:r>
+        <w:t>The user is logged into their account.</w:t>
+      </w:r>
+    </w:p>
+    <w:p>
+      <w:r>
+        <w:t xml:space="preserve">Additional Description: </w:t>
+      </w:r>
+      <w:r>
+        <w:t>The user can change their linked email or password for their account.</w:t>
       </w:r>
     </w:p>
     <w:p>
@@ -4103,7 +3946,10 @@
         <w:pStyle w:val="Heading4"/>
       </w:pPr>
       <w:r>
-        <w:t>&lt;Login Success</w:t>
+        <w:t>&lt;</w:t>
+      </w:r>
+      <w:r>
+        <w:t>Account Settings Change Success</w:t>
       </w:r>
       <w:r>
         <w:t>&gt;</w:t>
@@ -4111,7 +3957,128 @@
     </w:p>
     <w:p>
       <w:r>
-        <w:t>The user successfully logs in granting them access to their account</w:t>
+        <w:t>The user is successful in editing their account settings.</w:t>
+      </w:r>
+    </w:p>
+    <w:p>
+      <w:pPr>
+        <w:pStyle w:val="Heading4"/>
+      </w:pPr>
+      <w:r>
+        <w:t>&lt;</w:t>
+      </w:r>
+      <w:r>
+        <w:t>Account Settings Change Failure</w:t>
+      </w:r>
+      <w:r>
+        <w:t>&gt;</w:t>
+      </w:r>
+    </w:p>
+    <w:p>
+      <w:r>
+        <w:t>The user is unsuccessful in changing their account settings. This could occur from invalid credentials entered (entering an invalid email address)</w:t>
+      </w:r>
+    </w:p>
+    <w:p/>
+    <w:p>
+      <w:pPr>
+        <w:pStyle w:val="Heading3"/>
+      </w:pPr>
+      <w:bookmarkStart w:id="10" w:name="_Toc508711244"/>
+      <w:r>
+        <w:t>&lt;</w:t>
+      </w:r>
+      <w:r>
+        <w:t>Transfer Funds</w:t>
+      </w:r>
+      <w:r>
+        <w:t>&gt;</w:t>
+      </w:r>
+      <w:bookmarkEnd w:id="10"/>
+    </w:p>
+    <w:p>
+      <w:r>
+        <w:t>Primary Actor: User</w:t>
+      </w:r>
+    </w:p>
+    <w:p>
+      <w:r>
+        <w:t>Secondary Actors(s): System</w:t>
+      </w:r>
+    </w:p>
+    <w:p>
+      <w:r>
+        <w:t xml:space="preserve">Goal in Context: </w:t>
+      </w:r>
+      <w:r>
+        <w:t>The user can transfer funds from their account to another user of the system.</w:t>
+      </w:r>
+    </w:p>
+    <w:p>
+      <w:r>
+        <w:t xml:space="preserve">Preconditions: </w:t>
+      </w:r>
+      <w:r>
+        <w:t>The user is logged in and has enough money in their account to make the transfer.</w:t>
+      </w:r>
+    </w:p>
+    <w:p>
+      <w:r>
+        <w:t xml:space="preserve">Additional Description: </w:t>
+      </w:r>
+      <w:r>
+        <w:t>The user enters the person who they want to transfer funds to, then selects how much they would like to transfer. The system then withdraws the money from their account and sends it to the entered person.</w:t>
+      </w:r>
+    </w:p>
+    <w:p>
+      <w:pPr>
+        <w:pStyle w:val="Heading4"/>
+      </w:pPr>
+      <w:r>
+        <w:lastRenderedPageBreak/>
+        <w:t>&lt;</w:t>
+      </w:r>
+      <w:r>
+        <w:t>Transfer Funds Successful</w:t>
+      </w:r>
+      <w:r>
+        <w:t>&gt;</w:t>
+      </w:r>
+    </w:p>
+    <w:p>
+      <w:r>
+        <w:t>The user successfully transfers funds from their account.</w:t>
+      </w:r>
+    </w:p>
+    <w:p>
+      <w:pPr>
+        <w:pStyle w:val="Heading4"/>
+      </w:pPr>
+      <w:r>
+        <w:t>&lt;</w:t>
+      </w:r>
+      <w:r>
+        <w:t>Transfer Funds Failure</w:t>
+      </w:r>
+      <w:r>
+        <w:t xml:space="preserve"> </w:t>
+      </w:r>
+      <w:r>
+        <w:t>–</w:t>
+      </w:r>
+      <w:r>
+        <w:t xml:space="preserve"> Funds</w:t>
+      </w:r>
+      <w:r>
+        <w:t>&gt;</w:t>
+      </w:r>
+    </w:p>
+    <w:p>
+      <w:r>
+        <w:t xml:space="preserve">The user is unable to transfer funds </w:t>
+      </w:r>
+      <w:r>
+        <w:t>with the amount of funds they entered to transfer</w:t>
       </w:r>
       <w:r>
         <w:t>.</w:t>
@@ -4122,18 +4089,41 @@
         <w:pStyle w:val="Heading4"/>
       </w:pPr>
       <w:r>
-        <w:t>&lt;</w:t>
-      </w:r>
-      <w:r>
-        <w:t>Login Failure</w:t>
-      </w:r>
-      <w:r>
-        <w:t xml:space="preserve"> &gt;</w:t>
-      </w:r>
-    </w:p>
-    <w:p>
-      <w:r>
-        <w:t>The user fails to provide the correct user login information and is not given access to that account.</w:t>
+        <w:t>&lt;Transfer Funds Failure – Recipient&gt;</w:t>
+      </w:r>
+    </w:p>
+    <w:p>
+      <w:r>
+        <w:t>The user is unable to transfer funds to the person they entered to transfer funds to.</w:t>
+      </w:r>
+    </w:p>
+    <w:p>
+      <w:pPr>
+        <w:pStyle w:val="Heading4"/>
+      </w:pPr>
+      <w:r>
+        <w:t xml:space="preserve">&lt;Transfer Funds Failure – </w:t>
+      </w:r>
+      <w:r>
+        <w:t>Minimum Balance&gt;</w:t>
+      </w:r>
+    </w:p>
+    <w:p>
+      <w:r>
+        <w:t>The user is unable to transfer funds if the person attempts to transfer funds more than their minimum balance.</w:t>
+      </w:r>
+    </w:p>
+    <w:p>
+      <w:pPr>
+        <w:pStyle w:val="Heading4"/>
+      </w:pPr>
+      <w:r>
+        <w:t>&lt;Transfer Funds Failure – Limit&gt;</w:t>
+      </w:r>
+    </w:p>
+    <w:p>
+      <w:r>
+        <w:t>The user is unable to transfer funds if the amount entered exceeds the transfer limit.</w:t>
       </w:r>
     </w:p>
     <w:p/>
@@ -4141,26 +4131,11 @@
       <w:pPr>
         <w:pStyle w:val="Heading3"/>
       </w:pPr>
-      <w:bookmarkStart w:id="8" w:name="_Toc506419780"/>
-      <w:r>
-        <w:t>&lt;</w:t>
-      </w:r>
-      <w:r>
-        <w:t xml:space="preserve">User </w:t>
-      </w:r>
-      <w:r>
-        <w:t xml:space="preserve">Log </w:t>
-      </w:r>
-      <w:r>
-        <w:t>O</w:t>
-      </w:r>
-      <w:r>
-        <w:t>ut</w:t>
-      </w:r>
-      <w:r>
-        <w:t>&gt;</w:t>
-      </w:r>
-      <w:bookmarkEnd w:id="8"/>
+      <w:bookmarkStart w:id="11" w:name="_Toc508711245"/>
+      <w:r>
+        <w:t>&lt;Set Minimum Balance&gt;</w:t>
+      </w:r>
+      <w:bookmarkEnd w:id="11"/>
     </w:p>
     <w:p>
       <w:r>
@@ -4174,27 +4149,17 @@
     </w:p>
     <w:p>
       <w:r>
-        <w:t xml:space="preserve">Goal in Context: </w:t>
-      </w:r>
-      <w:r>
-        <w:t>The user logs out of their account.</w:t>
-      </w:r>
-    </w:p>
-    <w:p>
-      <w:r>
-        <w:t xml:space="preserve">Preconditions: </w:t>
-      </w:r>
-      <w:r>
-        <w:t>The user is logged in</w:t>
-      </w:r>
-    </w:p>
-    <w:p>
-      <w:r>
-        <w:lastRenderedPageBreak/>
-        <w:t>Additional Description: The user selects the o</w:t>
-      </w:r>
-      <w:r>
-        <w:t>ption to log out of their account disconnecting usage of the account.</w:t>
+        <w:t>Goal in Context: The user can place a limit on the minimum balance of their account.</w:t>
+      </w:r>
+    </w:p>
+    <w:p>
+      <w:r>
+        <w:t>Preconditions: The user is logged in and has more money in their account than the limit amount.</w:t>
+      </w:r>
+    </w:p>
+    <w:p>
+      <w:r>
+        <w:t>Additional Description: The user enters the amount of money they wish to set as the minimum amount of money in their account.</w:t>
       </w:r>
     </w:p>
     <w:p>
@@ -4202,321 +4167,20 @@
         <w:pStyle w:val="Heading4"/>
       </w:pPr>
       <w:r>
-        <w:t>&lt;</w:t>
-      </w:r>
-      <w:r>
-        <w:t xml:space="preserve">Successful </w:t>
-      </w:r>
-      <w:r>
-        <w:t xml:space="preserve">Log </w:t>
-      </w:r>
-      <w:r>
-        <w:t>O</w:t>
-      </w:r>
-      <w:r>
-        <w:t>ut</w:t>
-      </w:r>
-      <w:r>
-        <w:t>&gt;</w:t>
-      </w:r>
-    </w:p>
-    <w:p>
-      <w:r>
-        <w:t>The user is successfully logged out of their account.</w:t>
+        <w:t>&lt;Set Minimum Balance Success&gt;</w:t>
+      </w:r>
+    </w:p>
+    <w:p>
+      <w:r>
+        <w:t>The user successfully sets the minimum balance of their account.</w:t>
       </w:r>
     </w:p>
     <w:p/>
     <w:p>
       <w:pPr>
-        <w:pStyle w:val="Heading3"/>
-      </w:pPr>
-      <w:bookmarkStart w:id="9" w:name="_Toc506419781"/>
-      <w:r>
-        <w:t>&lt;</w:t>
-      </w:r>
-      <w:r>
-        <w:t>Edit Account Settings</w:t>
-      </w:r>
-      <w:r>
-        <w:t>&gt;</w:t>
-      </w:r>
-      <w:bookmarkEnd w:id="9"/>
-    </w:p>
-    <w:p>
-      <w:r>
-        <w:t>Primary Actor: User</w:t>
-      </w:r>
-    </w:p>
-    <w:p>
-      <w:r>
-        <w:t>Secondary Actors(s): System</w:t>
-      </w:r>
-    </w:p>
-    <w:p>
-      <w:r>
-        <w:t xml:space="preserve">Goal in Context: </w:t>
-      </w:r>
-      <w:r>
-        <w:t xml:space="preserve">The user can edit their personal settings. </w:t>
-      </w:r>
-    </w:p>
-    <w:p>
-      <w:r>
-        <w:t xml:space="preserve">Preconditions: </w:t>
-      </w:r>
-      <w:r>
-        <w:t>The user is logged into their account.</w:t>
-      </w:r>
-    </w:p>
-    <w:p>
-      <w:r>
-        <w:t xml:space="preserve">Additional Description: </w:t>
-      </w:r>
-      <w:r>
-        <w:t>The user can change their linked email or password for their account.</w:t>
-      </w:r>
-    </w:p>
-    <w:p>
-      <w:pPr>
         <w:pStyle w:val="Heading4"/>
       </w:pPr>
       <w:r>
-        <w:t>&lt;</w:t>
-      </w:r>
-      <w:r>
-        <w:t>Account Settings Change Success</w:t>
-      </w:r>
-      <w:r>
-        <w:t>&gt;</w:t>
-      </w:r>
-    </w:p>
-    <w:p>
-      <w:r>
-        <w:t>The user is successful in editing their account settings.</w:t>
-      </w:r>
-    </w:p>
-    <w:p>
-      <w:pPr>
-        <w:pStyle w:val="Heading4"/>
-      </w:pPr>
-      <w:r>
-        <w:t>&lt;</w:t>
-      </w:r>
-      <w:r>
-        <w:t>Account Settings Change Failure</w:t>
-      </w:r>
-      <w:r>
-        <w:t>&gt;</w:t>
-      </w:r>
-    </w:p>
-    <w:p>
-      <w:r>
-        <w:t>The user is unsuccessful in changing their account settings. This could occur from invalid credentials entered (entering an invalid email address)</w:t>
-      </w:r>
-    </w:p>
-    <w:p/>
-    <w:p>
-      <w:pPr>
-        <w:pStyle w:val="Heading3"/>
-      </w:pPr>
-      <w:bookmarkStart w:id="10" w:name="_Toc506419782"/>
-      <w:r>
-        <w:t>&lt;</w:t>
-      </w:r>
-      <w:r>
-        <w:t>Transfer Funds</w:t>
-      </w:r>
-      <w:r>
-        <w:t>&gt;</w:t>
-      </w:r>
-      <w:bookmarkEnd w:id="10"/>
-    </w:p>
-    <w:p>
-      <w:r>
-        <w:t>Primary Actor: User</w:t>
-      </w:r>
-    </w:p>
-    <w:p>
-      <w:r>
-        <w:t>Secondary Actors(s): System</w:t>
-      </w:r>
-    </w:p>
-    <w:p>
-      <w:r>
-        <w:t xml:space="preserve">Goal in Context: </w:t>
-      </w:r>
-      <w:r>
-        <w:t>The user can transfer funds from their account to another user of the system.</w:t>
-      </w:r>
-    </w:p>
-    <w:p>
-      <w:r>
-        <w:t xml:space="preserve">Preconditions: </w:t>
-      </w:r>
-      <w:r>
-        <w:t>The user is logged in and has enough money in their account to make the transfer.</w:t>
-      </w:r>
-    </w:p>
-    <w:p>
-      <w:r>
-        <w:lastRenderedPageBreak/>
-        <w:t xml:space="preserve">Additional Description: </w:t>
-      </w:r>
-      <w:r>
-        <w:t>The user enters the person who they want to transfer funds to, then selects how much they would like to transfer. The system then withdraws the money from their account and sends it to the entered person.</w:t>
-      </w:r>
-    </w:p>
-    <w:p>
-      <w:pPr>
-        <w:pStyle w:val="Heading4"/>
-      </w:pPr>
-      <w:r>
-        <w:t>&lt;</w:t>
-      </w:r>
-      <w:r>
-        <w:t>Transfer Funds Successful</w:t>
-      </w:r>
-      <w:r>
-        <w:t>&gt;</w:t>
-      </w:r>
-    </w:p>
-    <w:p>
-      <w:r>
-        <w:t>The user successfully transfers funds from their account.</w:t>
-      </w:r>
-    </w:p>
-    <w:p>
-      <w:pPr>
-        <w:pStyle w:val="Heading4"/>
-      </w:pPr>
-      <w:r>
-        <w:t>&lt;</w:t>
-      </w:r>
-      <w:r>
-        <w:t>Transfer Funds Failure</w:t>
-      </w:r>
-      <w:r>
-        <w:t xml:space="preserve"> </w:t>
-      </w:r>
-      <w:r>
-        <w:t>–</w:t>
-      </w:r>
-      <w:r>
-        <w:t xml:space="preserve"> Funds</w:t>
-      </w:r>
-      <w:r>
-        <w:t>&gt;</w:t>
-      </w:r>
-    </w:p>
-    <w:p>
-      <w:r>
-        <w:t xml:space="preserve">The user is unable to transfer funds </w:t>
-      </w:r>
-      <w:r>
-        <w:t>with the amount of funds they entered to transfer</w:t>
-      </w:r>
-      <w:r>
-        <w:t>.</w:t>
-      </w:r>
-    </w:p>
-    <w:p>
-      <w:pPr>
-        <w:pStyle w:val="Heading4"/>
-      </w:pPr>
-      <w:r>
-        <w:t>&lt;Transfer Funds Failure – Recipient&gt;</w:t>
-      </w:r>
-    </w:p>
-    <w:p>
-      <w:r>
-        <w:t>The user is unable to transfer funds to the person they entered to transfer funds to.</w:t>
-      </w:r>
-    </w:p>
-    <w:p>
-      <w:pPr>
-        <w:pStyle w:val="Heading4"/>
-      </w:pPr>
-      <w:r>
-        <w:t xml:space="preserve">&lt;Transfer Funds Failure – </w:t>
-      </w:r>
-      <w:r>
-        <w:t>Minimum Balance&gt;</w:t>
-      </w:r>
-    </w:p>
-    <w:p>
-      <w:r>
-        <w:t>The user is unable to transfer funds if the person attempts to transfer funds more than their minimum balance.</w:t>
-      </w:r>
-    </w:p>
-    <w:p>
-      <w:pPr>
-        <w:pStyle w:val="Heading4"/>
-      </w:pPr>
-      <w:r>
-        <w:t>&lt;Transfer Funds Failure – Limit&gt;</w:t>
-      </w:r>
-    </w:p>
-    <w:p>
-      <w:r>
-        <w:t>The user is unable to transfer funds if the amount entered exceeds the transfer limit.</w:t>
-      </w:r>
-    </w:p>
-    <w:p/>
-    <w:p>
-      <w:pPr>
-        <w:pStyle w:val="Heading3"/>
-      </w:pPr>
-      <w:bookmarkStart w:id="11" w:name="_Toc506419783"/>
-      <w:r>
-        <w:t>&lt;Set Minimum Balance&gt;</w:t>
-      </w:r>
-      <w:bookmarkEnd w:id="11"/>
-    </w:p>
-    <w:p>
-      <w:r>
-        <w:t>Primary Actor: User</w:t>
-      </w:r>
-    </w:p>
-    <w:p>
-      <w:r>
-        <w:t>Secondary Actors(s): System</w:t>
-      </w:r>
-    </w:p>
-    <w:p>
-      <w:r>
-        <w:t>Goal in Context: The user can place a limit on the minimum balance of their account.</w:t>
-      </w:r>
-    </w:p>
-    <w:p>
-      <w:r>
-        <w:t>Preconditions: The user is logged in and has more money in their account than the limit amount.</w:t>
-      </w:r>
-    </w:p>
-    <w:p>
-      <w:r>
-        <w:t>Additional Description: The user enters the amount of money they wish to set as the minimum amount of money in their account.</w:t>
-      </w:r>
-    </w:p>
-    <w:p>
-      <w:pPr>
-        <w:pStyle w:val="Heading4"/>
-      </w:pPr>
-      <w:r>
-        <w:t>&lt;Set Minimum Balance Success&gt;</w:t>
-      </w:r>
-    </w:p>
-    <w:p>
-      <w:r>
-        <w:t>The user successfully sets the minimum balance of their account.</w:t>
-      </w:r>
-    </w:p>
-    <w:p/>
-    <w:p>
-      <w:pPr>
-        <w:pStyle w:val="Heading4"/>
-      </w:pPr>
-      <w:r>
-        <w:lastRenderedPageBreak/>
         <w:t>&lt;Set Minimum Balance Failure&gt;</w:t>
       </w:r>
     </w:p>
@@ -4535,7 +4199,7 @@
       <w:pPr>
         <w:pStyle w:val="Heading3"/>
       </w:pPr>
-      <w:bookmarkStart w:id="12" w:name="_Toc506419784"/>
+      <w:bookmarkStart w:id="12" w:name="_Toc508711246"/>
       <w:r>
         <w:t>&lt;</w:t>
       </w:r>
@@ -4630,12 +4294,12 @@
       <w:pPr>
         <w:pStyle w:val="Heading3"/>
       </w:pPr>
-      <w:bookmarkStart w:id="13" w:name="_Toc506419785"/>
+      <w:bookmarkStart w:id="13" w:name="_Toc508711247"/>
       <w:r>
         <w:t>&lt;</w:t>
       </w:r>
       <w:r>
-        <w:t>Receive Confirmations</w:t>
+        <w:t>Request Debit Card</w:t>
       </w:r>
       <w:r>
         <w:t>&gt;</w:t>
@@ -4657,21 +4321,123 @@
         <w:t xml:space="preserve">Goal in Context: </w:t>
       </w:r>
       <w:r>
-        <w:t xml:space="preserve">The user receives confirmations about their </w:t>
-      </w:r>
-      <w:r>
-        <w:t>account status or balance</w:t>
+        <w:t>The user requests a debit card to be sent to them.</w:t>
+      </w:r>
+    </w:p>
+    <w:p>
+      <w:r>
+        <w:t xml:space="preserve">Preconditions: </w:t>
+      </w:r>
+      <w:r>
+        <w:t>The user is logged in.</w:t>
+      </w:r>
+    </w:p>
+    <w:p>
+      <w:r>
+        <w:t xml:space="preserve">Additional Description: </w:t>
+      </w:r>
+      <w:r>
+        <w:t>The user enters their mailing address and then receives a debit card in the mail.</w:t>
+      </w:r>
+    </w:p>
+    <w:p>
+      <w:pPr>
+        <w:pStyle w:val="Heading4"/>
+      </w:pPr>
+      <w:r>
+        <w:t>&lt;</w:t>
+      </w:r>
+      <w:r>
+        <w:t>Request Debit Card Success</w:t>
+      </w:r>
+      <w:r>
+        <w:t>&gt;</w:t>
+      </w:r>
+    </w:p>
+    <w:p>
+      <w:r>
+        <w:t>The user requests a debit card and is sent one.</w:t>
+      </w:r>
+    </w:p>
+    <w:p>
+      <w:pPr>
+        <w:pStyle w:val="Heading4"/>
+      </w:pPr>
+      <w:r>
+        <w:lastRenderedPageBreak/>
+        <w:t>&lt;</w:t>
+      </w:r>
+      <w:r>
+        <w:t>Request Debit Card Failure</w:t>
+      </w:r>
+      <w:r>
+        <w:t>&gt;</w:t>
+      </w:r>
+    </w:p>
+    <w:p>
+      <w:r>
+        <w:t xml:space="preserve">The user is unable to request a debit card. They already have the allotted </w:t>
+      </w:r>
+      <w:r>
+        <w:t>number</w:t>
+      </w:r>
+      <w:r>
+        <w:t xml:space="preserve"> of cards or </w:t>
+      </w:r>
+      <w:r>
+        <w:t>their account information is incorrect</w:t>
       </w:r>
       <w:r>
         <w:t>.</w:t>
       </w:r>
     </w:p>
+    <w:p/>
+    <w:p>
+      <w:pPr>
+        <w:pStyle w:val="Heading3"/>
+      </w:pPr>
+      <w:bookmarkStart w:id="14" w:name="_Toc508711248"/>
+      <w:r>
+        <w:t>&lt;</w:t>
+      </w:r>
+      <w:r>
+        <w:t>Disable Debit Card</w:t>
+      </w:r>
+      <w:r>
+        <w:t>&gt;</w:t>
+      </w:r>
+      <w:bookmarkEnd w:id="14"/>
+    </w:p>
+    <w:p>
+      <w:r>
+        <w:t>Primary Actor: User</w:t>
+      </w:r>
+    </w:p>
+    <w:p>
+      <w:r>
+        <w:t>Secondary Actors(s): System</w:t>
+      </w:r>
+    </w:p>
+    <w:p>
+      <w:r>
+        <w:t xml:space="preserve">Goal in Context: </w:t>
+      </w:r>
+      <w:r>
+        <w:t xml:space="preserve">The user temporarily disables the </w:t>
+      </w:r>
+      <w:r>
+        <w:t>use</w:t>
+      </w:r>
+      <w:r>
+        <w:t xml:space="preserve"> of a debit card.</w:t>
+      </w:r>
+    </w:p>
     <w:p>
       <w:r>
         <w:t xml:space="preserve">Preconditions: </w:t>
       </w:r>
       <w:r>
-        <w:t>The user has an account.</w:t>
+        <w:t>The user is logged in and has a debit card</w:t>
       </w:r>
     </w:p>
     <w:p>
@@ -4679,7 +4445,7 @@
         <w:t xml:space="preserve">Additional Description: </w:t>
       </w:r>
       <w:r>
-        <w:t>The user receives confirmations of successful deposits and transfers.</w:t>
+        <w:t>The user selects to disable a debit card, making no purchases possible with that card.</w:t>
       </w:r>
     </w:p>
     <w:p>
@@ -4687,8 +4453,114 @@
         <w:pStyle w:val="Heading4"/>
       </w:pPr>
       <w:r>
+        <w:t>&lt;</w:t>
+      </w:r>
+      <w:r>
+        <w:t>Disable Debit Card Success</w:t>
+      </w:r>
+      <w:r>
+        <w:t>&gt;</w:t>
+      </w:r>
+    </w:p>
+    <w:p>
+      <w:r>
+        <w:t>The user successfully disables their debit card.</w:t>
+      </w:r>
+    </w:p>
+    <w:p>
+      <w:pPr>
+        <w:pStyle w:val="Heading4"/>
+      </w:pPr>
+      <w:r>
+        <w:t>&lt;</w:t>
+      </w:r>
+      <w:r>
+        <w:t>Disable Debit Card Failure</w:t>
+      </w:r>
+      <w:r>
+        <w:t>&gt;</w:t>
+      </w:r>
+    </w:p>
+    <w:p>
+      <w:r>
+        <w:t xml:space="preserve">The user does not have a debit card and thus </w:t>
+      </w:r>
+      <w:proofErr w:type="spellStart"/>
+      <w:r>
+        <w:t>can not</w:t>
+      </w:r>
+      <w:proofErr w:type="spellEnd"/>
+      <w:r>
+        <w:t xml:space="preserve"> disable it. The debit card is already disabled and cannot be disabled again.</w:t>
+      </w:r>
+    </w:p>
+    <w:p/>
+    <w:p>
+      <w:pPr>
+        <w:pStyle w:val="Heading3"/>
+      </w:pPr>
+      <w:bookmarkStart w:id="15" w:name="_Toc508711249"/>
+      <w:r>
+        <w:t>&lt;</w:t>
+      </w:r>
+      <w:r>
+        <w:t>Enable</w:t>
+      </w:r>
+      <w:r>
+        <w:t xml:space="preserve"> Debit Card</w:t>
+      </w:r>
+      <w:r>
+        <w:t>&gt;</w:t>
+      </w:r>
+      <w:bookmarkEnd w:id="15"/>
+    </w:p>
+    <w:p>
+      <w:r>
+        <w:t>Primary Actor: User</w:t>
+      </w:r>
+    </w:p>
+    <w:p>
+      <w:r>
+        <w:t>Secondary Actors(s): System</w:t>
+      </w:r>
+    </w:p>
+    <w:p>
+      <w:r>
+        <w:t xml:space="preserve">Goal in Context: </w:t>
+      </w:r>
+      <w:r>
+        <w:t>The user enables their disabled debit card.</w:t>
+      </w:r>
+    </w:p>
+    <w:p>
+      <w:r>
+        <w:t xml:space="preserve">Preconditions: </w:t>
+      </w:r>
+      <w:r>
+        <w:t>The user is logged in and has a debit card disabled.</w:t>
+      </w:r>
+    </w:p>
+    <w:p>
+      <w:r>
+        <w:t>Additional Description:</w:t>
+      </w:r>
+      <w:r>
+        <w:t xml:space="preserve"> The user selects the disabled card to enable allowing purchases to be made with that card.</w:t>
+      </w:r>
+      <w:r>
+        <w:t xml:space="preserve"> </w:t>
+      </w:r>
+    </w:p>
+    <w:p>
+      <w:pPr>
+        <w:pStyle w:val="Heading4"/>
+      </w:pPr>
+      <w:r>
         <w:lastRenderedPageBreak/>
-        <w:t>&lt;Confirmations via Email</w:t>
+        <w:t>&lt;</w:t>
+      </w:r>
+      <w:r>
+        <w:t>Enable Debit Card Success</w:t>
       </w:r>
       <w:r>
         <w:t>&gt;</w:t>
@@ -4696,28 +4568,26 @@
     </w:p>
     <w:p>
       <w:r>
-        <w:t xml:space="preserve">The user </w:t>
-      </w:r>
-      <w:r>
-        <w:t xml:space="preserve">receives </w:t>
-      </w:r>
-      <w:r>
-        <w:t xml:space="preserve">confirmations about </w:t>
-      </w:r>
-      <w:r>
-        <w:t xml:space="preserve">the success or failure of the actions of </w:t>
-      </w:r>
-      <w:r>
-        <w:t xml:space="preserve">their account </w:t>
-      </w:r>
-      <w:r>
-        <w:t xml:space="preserve">via </w:t>
-      </w:r>
-      <w:r>
-        <w:t xml:space="preserve">their </w:t>
-      </w:r>
-      <w:r>
-        <w:t>email they have registered.</w:t>
+        <w:t>The user is successful in enabling their disabled debit card.</w:t>
+      </w:r>
+    </w:p>
+    <w:p>
+      <w:pPr>
+        <w:pStyle w:val="Heading4"/>
+      </w:pPr>
+      <w:r>
+        <w:t>&lt;</w:t>
+      </w:r>
+      <w:r>
+        <w:t>Enable Debit Card Failure</w:t>
+      </w:r>
+      <w:r>
+        <w:t>&gt;</w:t>
+      </w:r>
+    </w:p>
+    <w:p>
+      <w:r>
+        <w:t>The user is unable to enable their debit card. This occurs when there is no disabled debit card.</w:t>
       </w:r>
     </w:p>
     <w:p/>
@@ -4725,17 +4595,11 @@
       <w:pPr>
         <w:pStyle w:val="Heading3"/>
       </w:pPr>
-      <w:bookmarkStart w:id="14" w:name="_Toc506419786"/>
-      <w:r>
-        <w:t>&lt;</w:t>
-      </w:r>
-      <w:r>
-        <w:t>Account Alerts</w:t>
-      </w:r>
-      <w:r>
-        <w:t>&gt;</w:t>
-      </w:r>
-      <w:bookmarkEnd w:id="14"/>
+      <w:bookmarkStart w:id="16" w:name="_Toc508711250"/>
+      <w:r>
+        <w:t>&lt;Cancel Debit Card&gt;</w:t>
+      </w:r>
+      <w:bookmarkEnd w:id="16"/>
     </w:p>
     <w:p>
       <w:r>
@@ -4752,494 +4616,11 @@
         <w:t xml:space="preserve">Goal in Context: </w:t>
       </w:r>
       <w:r>
-        <w:t>The user receives alerts about their account.</w:t>
-      </w:r>
-    </w:p>
-    <w:p>
-      <w:r>
-        <w:t xml:space="preserve">Preconditions: </w:t>
-      </w:r>
-      <w:r>
-        <w:t>The user has an account and an unsuccessful scenario has occurred.</w:t>
-      </w:r>
-    </w:p>
-    <w:p>
-      <w:r>
-        <w:t xml:space="preserve">Additional Description: </w:t>
-      </w:r>
-      <w:r>
-        <w:t xml:space="preserve">The user </w:t>
-      </w:r>
-      <w:r>
-        <w:t xml:space="preserve">receives alerts of unsuccessful </w:t>
-      </w:r>
-      <w:r>
-        <w:t xml:space="preserve">or unauthorized </w:t>
-      </w:r>
-      <w:r>
-        <w:t>logins, deposits, transfers, and account settings changes.</w:t>
-      </w:r>
-    </w:p>
-    <w:p>
-      <w:pPr>
-        <w:pStyle w:val="Heading4"/>
-      </w:pPr>
-      <w:r>
-        <w:t>&lt;</w:t>
-      </w:r>
-      <w:r>
-        <w:t>Alerts via email</w:t>
-      </w:r>
-      <w:r>
-        <w:t>&gt;</w:t>
-      </w:r>
-    </w:p>
-    <w:p>
-      <w:r>
-        <w:t xml:space="preserve">The user receives alerts about their account via </w:t>
-      </w:r>
-      <w:r>
-        <w:t xml:space="preserve">their </w:t>
-      </w:r>
-      <w:r>
-        <w:t>email they have registered.</w:t>
-      </w:r>
-    </w:p>
-    <w:p/>
-    <w:p>
-      <w:pPr>
-        <w:pStyle w:val="Heading3"/>
-      </w:pPr>
-      <w:bookmarkStart w:id="15" w:name="_Toc506419787"/>
-      <w:r>
-        <w:t>&lt;</w:t>
-      </w:r>
-      <w:r>
-        <w:t>Pay Bills</w:t>
-      </w:r>
-      <w:r>
-        <w:t>&gt;</w:t>
-      </w:r>
-      <w:bookmarkEnd w:id="15"/>
-    </w:p>
-    <w:p>
-      <w:r>
-        <w:t>Primary Actor: User</w:t>
-      </w:r>
-    </w:p>
-    <w:p>
-      <w:r>
-        <w:t>Secondary Actors(s): System</w:t>
-      </w:r>
-    </w:p>
-    <w:p>
-      <w:r>
-        <w:t xml:space="preserve">Goal in Context: </w:t>
-      </w:r>
-      <w:r>
-        <w:t>The user pays bills directly from their account.</w:t>
-      </w:r>
-    </w:p>
-    <w:p>
-      <w:r>
-        <w:t xml:space="preserve">Preconditions: </w:t>
-      </w:r>
-      <w:r>
-        <w:t>The user is logged in and has enough funds in their account.</w:t>
-      </w:r>
-    </w:p>
-    <w:p>
-      <w:r>
-        <w:t xml:space="preserve">Additional Description: </w:t>
-      </w:r>
-      <w:r>
-        <w:t>The user enters the information needed to pay a bill.</w:t>
-      </w:r>
-    </w:p>
-    <w:p/>
-    <w:p>
-      <w:pPr>
-        <w:pStyle w:val="Heading4"/>
-      </w:pPr>
-      <w:r>
-        <w:t>&lt;</w:t>
-      </w:r>
-      <w:r>
-        <w:t>Pay Bills Success</w:t>
-      </w:r>
-      <w:r>
-        <w:t>&gt;</w:t>
-      </w:r>
-    </w:p>
-    <w:p>
-      <w:r>
-        <w:lastRenderedPageBreak/>
-        <w:t>The user successfully pays their bills.</w:t>
-      </w:r>
-    </w:p>
-    <w:p>
-      <w:pPr>
-        <w:pStyle w:val="Heading4"/>
-      </w:pPr>
-      <w:r>
-        <w:t>&lt;</w:t>
-      </w:r>
-      <w:r>
-        <w:t>Pay Bills Failure</w:t>
-      </w:r>
-      <w:r>
-        <w:t>&gt;</w:t>
-      </w:r>
-    </w:p>
-    <w:p>
-      <w:r>
-        <w:t>The user unsuccessfully pays their bills. This occurs when incorrect information</w:t>
-      </w:r>
-      <w:r>
-        <w:t xml:space="preserve"> regarding invalid transfer recipients, insufficient funds, or incorrect payment information</w:t>
-      </w:r>
-      <w:r>
-        <w:t xml:space="preserve"> is </w:t>
-      </w:r>
-      <w:r>
-        <w:t>entered</w:t>
-      </w:r>
-      <w:r>
-        <w:t>.</w:t>
-      </w:r>
-    </w:p>
-    <w:p/>
-    <w:p>
-      <w:pPr>
-        <w:pStyle w:val="Heading3"/>
-      </w:pPr>
-      <w:bookmarkStart w:id="16" w:name="_Toc506419788"/>
-      <w:r>
-        <w:t>&lt;</w:t>
-      </w:r>
-      <w:r>
-        <w:t>Request Debit Card</w:t>
-      </w:r>
-      <w:r>
-        <w:t>&gt;</w:t>
-      </w:r>
-      <w:bookmarkEnd w:id="16"/>
-    </w:p>
-    <w:p>
-      <w:r>
-        <w:t>Primary Actor: User</w:t>
-      </w:r>
-    </w:p>
-    <w:p>
-      <w:r>
-        <w:t>Secondary Actors(s): System</w:t>
-      </w:r>
-    </w:p>
-    <w:p>
-      <w:r>
-        <w:t xml:space="preserve">Goal in Context: </w:t>
-      </w:r>
-      <w:r>
-        <w:t>The user requests a debit card to be sent to them.</w:t>
-      </w:r>
-    </w:p>
-    <w:p>
-      <w:r>
-        <w:t xml:space="preserve">Preconditions: </w:t>
-      </w:r>
-      <w:r>
-        <w:t>The user is logged in.</w:t>
-      </w:r>
-    </w:p>
-    <w:p>
-      <w:r>
-        <w:t xml:space="preserve">Additional Description: </w:t>
-      </w:r>
-      <w:r>
-        <w:t>The user enters their mailing address and then receives a debit card in the mail.</w:t>
-      </w:r>
-    </w:p>
-    <w:p>
-      <w:pPr>
-        <w:pStyle w:val="Heading4"/>
-      </w:pPr>
-      <w:r>
-        <w:t>&lt;</w:t>
-      </w:r>
-      <w:r>
-        <w:t>Request Debit Card Success</w:t>
-      </w:r>
-      <w:r>
-        <w:t>&gt;</w:t>
-      </w:r>
-    </w:p>
-    <w:p>
-      <w:r>
-        <w:t>The user requests a debit card and is sent one.</w:t>
-      </w:r>
-    </w:p>
-    <w:p>
-      <w:pPr>
-        <w:pStyle w:val="Heading4"/>
-      </w:pPr>
-      <w:r>
-        <w:t>&lt;</w:t>
-      </w:r>
-      <w:r>
-        <w:t>Request Debit Card Failure</w:t>
-      </w:r>
-      <w:r>
-        <w:t>&gt;</w:t>
-      </w:r>
-    </w:p>
-    <w:p>
-      <w:r>
-        <w:t xml:space="preserve">The user is unable to request a debit card. They already have the allotted </w:t>
-      </w:r>
-      <w:r>
-        <w:t>number</w:t>
-      </w:r>
-      <w:r>
-        <w:t xml:space="preserve"> of cards or </w:t>
-      </w:r>
-      <w:r>
-        <w:t>their account information is incorrect</w:t>
-      </w:r>
-      <w:r>
-        <w:t>.</w:t>
-      </w:r>
-    </w:p>
-    <w:p/>
-    <w:p>
-      <w:pPr>
-        <w:pStyle w:val="Heading3"/>
-      </w:pPr>
-      <w:bookmarkStart w:id="17" w:name="_Toc506419789"/>
-      <w:r>
-        <w:t>&lt;</w:t>
-      </w:r>
-      <w:r>
-        <w:t>Disable Debit Card</w:t>
-      </w:r>
-      <w:r>
-        <w:t>&gt;</w:t>
-      </w:r>
-      <w:bookmarkEnd w:id="17"/>
-    </w:p>
-    <w:p>
-      <w:r>
-        <w:t>Primary Actor: User</w:t>
-      </w:r>
-    </w:p>
-    <w:p>
-      <w:r>
-        <w:t>Secondary Actors(s): System</w:t>
-      </w:r>
-    </w:p>
-    <w:p>
-      <w:r>
-        <w:t xml:space="preserve">Goal in Context: </w:t>
-      </w:r>
-      <w:r>
-        <w:t xml:space="preserve">The user temporarily disables the </w:t>
-      </w:r>
-      <w:r>
-        <w:t>use</w:t>
-      </w:r>
-      <w:r>
-        <w:t xml:space="preserve"> of a debit card.</w:t>
-      </w:r>
-    </w:p>
-    <w:p>
-      <w:r>
-        <w:t xml:space="preserve">Preconditions: </w:t>
-      </w:r>
-      <w:r>
-        <w:t>The user is logged in and has a debit card</w:t>
-      </w:r>
-    </w:p>
-    <w:p>
-      <w:r>
-        <w:lastRenderedPageBreak/>
-        <w:t xml:space="preserve">Additional Description: </w:t>
-      </w:r>
-      <w:r>
-        <w:t>The user selects to disable a debit card, making no purchases possible with that card.</w:t>
-      </w:r>
-    </w:p>
-    <w:p>
-      <w:pPr>
-        <w:pStyle w:val="Heading4"/>
-      </w:pPr>
-      <w:r>
-        <w:t>&lt;</w:t>
-      </w:r>
-      <w:r>
-        <w:t>Disable Debit Card Success</w:t>
-      </w:r>
-      <w:r>
-        <w:t>&gt;</w:t>
-      </w:r>
-    </w:p>
-    <w:p>
-      <w:r>
-        <w:t>The user successfully disables their debit card.</w:t>
-      </w:r>
-    </w:p>
-    <w:p>
-      <w:pPr>
-        <w:pStyle w:val="Heading4"/>
-      </w:pPr>
-      <w:r>
-        <w:t>&lt;</w:t>
-      </w:r>
-      <w:r>
-        <w:t>Disable Debit Card Failure</w:t>
-      </w:r>
-      <w:r>
-        <w:t>&gt;</w:t>
-      </w:r>
-    </w:p>
-    <w:p>
-      <w:r>
-        <w:t xml:space="preserve">The user does not have a debit card and thus </w:t>
-      </w:r>
-      <w:proofErr w:type="spellStart"/>
-      <w:r>
-        <w:t>can not</w:t>
-      </w:r>
-      <w:proofErr w:type="spellEnd"/>
-      <w:r>
-        <w:t xml:space="preserve"> disable it. The debit card is already disabled and cannot be disabled again.</w:t>
-      </w:r>
-    </w:p>
-    <w:p/>
-    <w:p>
-      <w:pPr>
-        <w:pStyle w:val="Heading3"/>
-      </w:pPr>
-      <w:bookmarkStart w:id="18" w:name="_Toc506419790"/>
-      <w:r>
-        <w:t>&lt;</w:t>
-      </w:r>
-      <w:r>
-        <w:t>Enable</w:t>
-      </w:r>
-      <w:r>
-        <w:t xml:space="preserve"> Debit Card</w:t>
-      </w:r>
-      <w:r>
-        <w:t>&gt;</w:t>
-      </w:r>
-      <w:bookmarkEnd w:id="18"/>
-    </w:p>
-    <w:p>
-      <w:r>
-        <w:t>Primary Actor: User</w:t>
-      </w:r>
-    </w:p>
-    <w:p>
-      <w:r>
-        <w:t>Secondary Actors(s): System</w:t>
-      </w:r>
-    </w:p>
-    <w:p>
-      <w:r>
-        <w:t xml:space="preserve">Goal in Context: </w:t>
-      </w:r>
-      <w:r>
-        <w:t>The user enables their disabled debit card.</w:t>
-      </w:r>
-    </w:p>
-    <w:p>
-      <w:r>
-        <w:t xml:space="preserve">Preconditions: </w:t>
-      </w:r>
-      <w:r>
-        <w:t>The user is logged in and has a debit card disabled.</w:t>
-      </w:r>
-    </w:p>
-    <w:p>
-      <w:r>
-        <w:t>Additional Description:</w:t>
-      </w:r>
-      <w:r>
-        <w:t xml:space="preserve"> The user selects the disabled card to enable allowing purchases to be made with that card.</w:t>
-      </w:r>
-      <w:r>
-        <w:t xml:space="preserve"> </w:t>
-      </w:r>
-    </w:p>
-    <w:p>
-      <w:pPr>
-        <w:pStyle w:val="Heading4"/>
-      </w:pPr>
-      <w:r>
-        <w:t>&lt;</w:t>
-      </w:r>
-      <w:r>
-        <w:t>Enable Debit Card Success</w:t>
-      </w:r>
-      <w:r>
-        <w:t>&gt;</w:t>
-      </w:r>
-    </w:p>
-    <w:p>
-      <w:r>
-        <w:t>The user is successful in enabling their disabled debit card.</w:t>
-      </w:r>
-    </w:p>
-    <w:p>
-      <w:pPr>
-        <w:pStyle w:val="Heading4"/>
-      </w:pPr>
-      <w:r>
-        <w:t>&lt;</w:t>
-      </w:r>
-      <w:r>
-        <w:t>Enable Debit Card Failure</w:t>
-      </w:r>
-      <w:r>
-        <w:t>&gt;</w:t>
-      </w:r>
-    </w:p>
-    <w:p>
-      <w:r>
-        <w:t>The user is unable to enable their debit card. This occurs when there is no disabled debit card.</w:t>
-      </w:r>
-    </w:p>
-    <w:p/>
-    <w:p>
-      <w:pPr>
-        <w:pStyle w:val="Heading3"/>
-      </w:pPr>
-      <w:bookmarkStart w:id="19" w:name="_Toc506419791"/>
-      <w:r>
-        <w:t>&lt;Cancel Debit Card&gt;</w:t>
-      </w:r>
-      <w:bookmarkEnd w:id="19"/>
-    </w:p>
-    <w:p>
-      <w:r>
-        <w:t>Primary Actor: User</w:t>
-      </w:r>
-    </w:p>
-    <w:p>
-      <w:r>
-        <w:t>Secondary Actors(s): System</w:t>
-      </w:r>
-    </w:p>
-    <w:p>
-      <w:r>
-        <w:t xml:space="preserve">Goal in Context: </w:t>
-      </w:r>
-      <w:r>
         <w:t>The user cancels the use of a debit card.</w:t>
       </w:r>
     </w:p>
     <w:p>
       <w:r>
-        <w:lastRenderedPageBreak/>
         <w:t xml:space="preserve">Preconditions: </w:t>
       </w:r>
       <w:r>
@@ -5328,7 +4709,6 @@
         <w:docPartUnique/>
       </w:docPartObj>
     </w:sdtPr>
-    <w:sdtEndPr/>
     <w:sdtContent>
       <w:sdt>
         <w:sdtPr>
@@ -5338,7 +4718,6 @@
             <w:docPartUnique/>
           </w:docPartObj>
         </w:sdtPr>
-        <w:sdtEndPr/>
         <w:sdtContent>
           <w:sdt>
             <w:sdtPr>
@@ -5348,7 +4727,6 @@
                 <w:docPartUnique/>
               </w:docPartObj>
             </w:sdtPr>
-            <w:sdtEndPr/>
             <w:sdtContent>
               <w:p>
                 <w:pPr>
@@ -5437,7 +4815,7 @@
                     <w:bCs/>
                     <w:noProof/>
                   </w:rPr>
-                  <w:t>14</w:t>
+                  <w:t>12</w:t>
                 </w:r>
                 <w:r>
                   <w:rPr>
@@ -5467,7 +4845,6 @@
         <w:docPartUnique/>
       </w:docPartObj>
     </w:sdtPr>
-    <w:sdtEndPr/>
     <w:sdtContent>
       <w:sdt>
         <w:sdtPr>
@@ -5477,7 +4854,6 @@
             <w:docPartUnique/>
           </w:docPartObj>
         </w:sdtPr>
-        <w:sdtEndPr/>
         <w:sdtContent>
           <w:sdt>
             <w:sdtPr>
@@ -5487,7 +4863,6 @@
                 <w:docPartUnique/>
               </w:docPartObj>
             </w:sdtPr>
-            <w:sdtEndPr/>
             <w:sdtContent>
               <w:p>
                 <w:pPr>
@@ -5538,7 +4913,7 @@
                     <w:bCs/>
                     <w:noProof/>
                   </w:rPr>
-                  <w:t>14</w:t>
+                  <w:t>2</w:t>
                 </w:r>
                 <w:r>
                   <w:rPr>
@@ -5578,7 +4953,7 @@
                     <w:bCs/>
                     <w:noProof/>
                   </w:rPr>
-                  <w:t>14</w:t>
+                  <w:t>12</w:t>
                 </w:r>
                 <w:r>
                   <w:rPr>
@@ -10046,7 +9421,7 @@
 </file>
 
 <file path=customXml/itemProps1.xml><?xml version="1.0" encoding="utf-8"?>
-<ds:datastoreItem xmlns:ds="http://schemas.openxmlformats.org/officeDocument/2006/customXml" ds:itemID="{4FF21FA6-12CA-477E-8756-339F7B60A564}">
+<ds:datastoreItem xmlns:ds="http://schemas.openxmlformats.org/officeDocument/2006/customXml" ds:itemID="{173907C3-8DF9-48CB-A2C1-C5E1039D801F}">
   <ds:schemaRefs>
     <ds:schemaRef ds:uri="http://schemas.openxmlformats.org/officeDocument/2006/bibliography"/>
   </ds:schemaRefs>

</xml_diff>